<commit_message>
Graficas excel y datos en el archivo de word.
</commit_message>
<xml_diff>
--- a/Docs/Observaciones-Lab 4.docx
+++ b/Docs/Observaciones-Lab 4.docx
@@ -4,7 +4,7 @@
   <w:body>
     <w:p>
       <w:pPr>
-        <w:pStyle w:val="Title"/>
+        <w:pStyle w:val="Ttulo"/>
         <w:jc w:val="center"/>
         <w:rPr>
           <w:noProof w:val="0"/>
@@ -33,24 +33,8 @@
           <w:noProof w:val="0"/>
           <w:lang w:val="es-419"/>
         </w:rPr>
-        <w:t xml:space="preserve">Estudiante </w:t>
+        <w:t>Juan José Osorio (202017020)</w:t>
       </w:r>
-      <w:r>
-        <w:rPr>
-          <w:noProof w:val="0"/>
-          <w:lang w:val="es-419"/>
-        </w:rPr>
-        <w:t xml:space="preserve">1 Cod </w:t>
-      </w:r>
-      <w:proofErr w:type="spellStart"/>
-      <w:r>
-        <w:rPr>
-          <w:noProof w:val="0"/>
-          <w:lang w:val="es-419"/>
-        </w:rPr>
-        <w:t>XXXX</w:t>
-      </w:r>
-      <w:proofErr w:type="spellEnd"/>
     </w:p>
     <w:p>
       <w:pPr>
@@ -66,24 +50,8 @@
           <w:noProof w:val="0"/>
           <w:lang w:val="es-419"/>
         </w:rPr>
-        <w:t xml:space="preserve">Estudiante </w:t>
+        <w:t>Thais Tamaio Ramírez (202022213)</w:t>
       </w:r>
-      <w:r>
-        <w:rPr>
-          <w:noProof w:val="0"/>
-          <w:lang w:val="es-419"/>
-        </w:rPr>
-        <w:t xml:space="preserve">2 Cod </w:t>
-      </w:r>
-      <w:proofErr w:type="spellStart"/>
-      <w:r>
-        <w:rPr>
-          <w:noProof w:val="0"/>
-          <w:lang w:val="es-419"/>
-        </w:rPr>
-        <w:t>XXXX</w:t>
-      </w:r>
-      <w:proofErr w:type="spellEnd"/>
     </w:p>
     <w:p>
       <w:pPr>
@@ -97,7 +65,7 @@
     </w:p>
     <w:tbl>
       <w:tblPr>
-        <w:tblStyle w:val="GridTable2"/>
+        <w:tblStyle w:val="Tabladecuadrcula2"/>
         <w:tblW w:w="3694" w:type="pct"/>
         <w:jc w:val="center"/>
         <w:tblLook w:val="04A0" w:firstRow="1" w:lastRow="0" w:firstColumn="1" w:lastColumn="0" w:noHBand="0" w:noVBand="1"/>
@@ -230,6 +198,15 @@
                 <w:lang w:val="es-419"/>
               </w:rPr>
             </w:pPr>
+            <w:r>
+              <w:rPr>
+                <w:rFonts w:ascii="Helvetica Neue" w:hAnsi="Helvetica Neue" w:cs="Helvetica Neue"/>
+                <w:noProof w:val="0"/>
+                <w:color w:val="000000"/>
+                <w:lang w:val="es-MX"/>
+              </w:rPr>
+              <w:t>3,1 GHz Intel Core i5 de dos núcleos</w:t>
+            </w:r>
           </w:p>
         </w:tc>
         <w:tc>
@@ -246,6 +223,14 @@
                 <w:lang w:val="es-419"/>
               </w:rPr>
             </w:pPr>
+            <w:r>
+              <w:rPr>
+                <w:rFonts w:ascii="Dax-Regular" w:hAnsi="Dax-Regular"/>
+                <w:noProof w:val="0"/>
+                <w:lang w:val="es-419"/>
+              </w:rPr>
+              <w:t>Intel(R) Core(TM) i7-3667U CPU @ 2.00GHz   2.50 GHz</w:t>
+            </w:r>
           </w:p>
         </w:tc>
       </w:tr>
@@ -291,6 +276,15 @@
                 <w:lang w:val="es-419"/>
               </w:rPr>
             </w:pPr>
+            <w:r>
+              <w:rPr>
+                <w:rFonts w:ascii="Helvetica Neue" w:hAnsi="Helvetica Neue" w:cs="Helvetica Neue"/>
+                <w:noProof w:val="0"/>
+                <w:color w:val="000000"/>
+                <w:lang w:val="es-MX"/>
+              </w:rPr>
+              <w:t>8 GB 2133 MHz LPDDR3</w:t>
+            </w:r>
           </w:p>
         </w:tc>
         <w:tc>
@@ -307,6 +301,14 @@
                 <w:lang w:val="es-419"/>
               </w:rPr>
             </w:pPr>
+            <w:r>
+              <w:rPr>
+                <w:rFonts w:ascii="Dax-Regular" w:hAnsi="Dax-Regular"/>
+                <w:noProof w:val="0"/>
+                <w:lang w:val="es-419"/>
+              </w:rPr>
+              <w:t>4.00 GB (3.90 GB usable)</w:t>
+            </w:r>
           </w:p>
         </w:tc>
       </w:tr>
@@ -353,6 +355,14 @@
                 <w:lang w:val="es-419"/>
               </w:rPr>
             </w:pPr>
+            <w:r>
+              <w:rPr>
+                <w:rFonts w:ascii="Dax-Regular" w:hAnsi="Dax-Regular"/>
+                <w:noProof w:val="0"/>
+                <w:lang w:val="es-419"/>
+              </w:rPr>
+              <w:t>macOS Big Sur versión: 11.2.1</w:t>
+            </w:r>
           </w:p>
         </w:tc>
         <w:tc>
@@ -370,13 +380,21 @@
                 <w:lang w:val="es-419"/>
               </w:rPr>
             </w:pPr>
+            <w:r>
+              <w:rPr>
+                <w:rFonts w:ascii="Dax-Regular" w:hAnsi="Dax-Regular"/>
+                <w:noProof w:val="0"/>
+                <w:lang w:val="es-419"/>
+              </w:rPr>
+              <w:t>Windows 10 Home 64-bits</w:t>
+            </w:r>
           </w:p>
         </w:tc>
       </w:tr>
     </w:tbl>
     <w:p>
       <w:pPr>
-        <w:pStyle w:val="Caption"/>
+        <w:pStyle w:val="Descripcin"/>
         <w:jc w:val="center"/>
         <w:rPr>
           <w:lang w:val="es-419"/>
@@ -429,7 +447,7 @@
     </w:p>
     <w:p>
       <w:pPr>
-        <w:pStyle w:val="Heading1"/>
+        <w:pStyle w:val="Ttulo1"/>
         <w:rPr>
           <w:b/>
           <w:bCs/>
@@ -449,7 +467,7 @@
     </w:p>
     <w:p>
       <w:pPr>
-        <w:pStyle w:val="Heading2"/>
+        <w:pStyle w:val="Ttulo2"/>
         <w:rPr>
           <w:b/>
           <w:bCs/>
@@ -469,7 +487,7 @@
     </w:p>
     <w:tbl>
       <w:tblPr>
-        <w:tblStyle w:val="GridTable2"/>
+        <w:tblStyle w:val="Tabladecuadrcula2"/>
         <w:tblW w:w="5000" w:type="pct"/>
         <w:jc w:val="center"/>
         <w:tblLook w:val="04A0" w:firstRow="1" w:lastRow="0" w:firstColumn="1" w:lastColumn="0" w:noHBand="0" w:noVBand="1"/>
@@ -511,7 +529,6 @@
               </w:rPr>
               <w:t>Tamaño de la muestra (</w:t>
             </w:r>
-            <w:proofErr w:type="spellStart"/>
             <w:r>
               <w:rPr>
                 <w:noProof w:val="0"/>
@@ -519,7 +536,6 @@
               </w:rPr>
               <w:t>ARRAY_LIST</w:t>
             </w:r>
-            <w:proofErr w:type="spellEnd"/>
             <w:r>
               <w:rPr>
                 <w:rFonts w:ascii="Dax-Regular" w:hAnsi="Dax-Regular"/>
@@ -547,41 +563,13 @@
                 <w:lang w:val="es-419"/>
               </w:rPr>
             </w:pPr>
-            <w:proofErr w:type="spellStart"/>
-            <w:r>
-              <w:rPr>
-                <w:rFonts w:ascii="Dax-Regular" w:hAnsi="Dax-Regular"/>
-                <w:noProof w:val="0"/>
-                <w:lang w:val="es-419"/>
-              </w:rPr>
-              <w:t>Insertion</w:t>
-            </w:r>
-            <w:proofErr w:type="spellEnd"/>
-            <w:r>
-              <w:rPr>
-                <w:rFonts w:ascii="Dax-Regular" w:hAnsi="Dax-Regular"/>
-                <w:noProof w:val="0"/>
-                <w:lang w:val="es-419"/>
-              </w:rPr>
-              <w:t xml:space="preserve"> </w:t>
-            </w:r>
-            <w:proofErr w:type="spellStart"/>
-            <w:r>
-              <w:rPr>
-                <w:rFonts w:ascii="Dax-Regular" w:hAnsi="Dax-Regular"/>
-                <w:noProof w:val="0"/>
-                <w:lang w:val="es-419"/>
-              </w:rPr>
-              <w:t>Sort</w:t>
-            </w:r>
-            <w:proofErr w:type="spellEnd"/>
-            <w:r>
-              <w:rPr>
-                <w:rFonts w:ascii="Dax-Regular" w:hAnsi="Dax-Regular"/>
-                <w:noProof w:val="0"/>
-                <w:lang w:val="es-419"/>
-              </w:rPr>
-              <w:t xml:space="preserve"> (ms)</w:t>
+            <w:r>
+              <w:rPr>
+                <w:rFonts w:ascii="Dax-Regular" w:hAnsi="Dax-Regular"/>
+                <w:noProof w:val="0"/>
+                <w:lang w:val="es-419"/>
+              </w:rPr>
+              <w:t>Insertion Sort (ms)</w:t>
             </w:r>
           </w:p>
         </w:tc>
@@ -602,41 +590,13 @@
                 <w:lang w:val="es-419"/>
               </w:rPr>
             </w:pPr>
-            <w:proofErr w:type="spellStart"/>
-            <w:r>
-              <w:rPr>
-                <w:rFonts w:ascii="Dax-Regular" w:hAnsi="Dax-Regular"/>
-                <w:noProof w:val="0"/>
-                <w:lang w:val="es-419"/>
-              </w:rPr>
-              <w:t>Selection</w:t>
-            </w:r>
-            <w:proofErr w:type="spellEnd"/>
-            <w:r>
-              <w:rPr>
-                <w:rFonts w:ascii="Dax-Regular" w:hAnsi="Dax-Regular"/>
-                <w:noProof w:val="0"/>
-                <w:lang w:val="es-419"/>
-              </w:rPr>
-              <w:t xml:space="preserve"> </w:t>
-            </w:r>
-            <w:proofErr w:type="spellStart"/>
-            <w:r>
-              <w:rPr>
-                <w:rFonts w:ascii="Dax-Regular" w:hAnsi="Dax-Regular"/>
-                <w:noProof w:val="0"/>
-                <w:lang w:val="es-419"/>
-              </w:rPr>
-              <w:t>Sort</w:t>
-            </w:r>
-            <w:proofErr w:type="spellEnd"/>
-            <w:r>
-              <w:rPr>
-                <w:rFonts w:ascii="Dax-Regular" w:hAnsi="Dax-Regular"/>
-                <w:noProof w:val="0"/>
-                <w:lang w:val="es-419"/>
-              </w:rPr>
-              <w:t xml:space="preserve"> (ms)</w:t>
+            <w:r>
+              <w:rPr>
+                <w:rFonts w:ascii="Dax-Regular" w:hAnsi="Dax-Regular"/>
+                <w:noProof w:val="0"/>
+                <w:lang w:val="es-419"/>
+              </w:rPr>
+              <w:t>Selection Sort (ms)</w:t>
             </w:r>
           </w:p>
         </w:tc>
@@ -663,25 +623,7 @@
                 <w:noProof w:val="0"/>
                 <w:lang w:val="es-419"/>
               </w:rPr>
-              <w:t xml:space="preserve">Shell </w:t>
-            </w:r>
-            <w:proofErr w:type="spellStart"/>
-            <w:r>
-              <w:rPr>
-                <w:rFonts w:ascii="Dax-Regular" w:hAnsi="Dax-Regular"/>
-                <w:noProof w:val="0"/>
-                <w:lang w:val="es-419"/>
-              </w:rPr>
-              <w:t>Sort</w:t>
-            </w:r>
-            <w:proofErr w:type="spellEnd"/>
-            <w:r>
-              <w:rPr>
-                <w:rFonts w:ascii="Dax-Regular" w:hAnsi="Dax-Regular"/>
-                <w:noProof w:val="0"/>
-                <w:lang w:val="es-419"/>
-              </w:rPr>
-              <w:t xml:space="preserve"> (ms)</w:t>
+              <w:t>Shell Sort (ms)</w:t>
             </w:r>
           </w:p>
         </w:tc>
@@ -721,14 +663,32 @@
           </w:tcPr>
           <w:p>
             <w:pPr>
-              <w:jc w:val="both"/>
               <w:cnfStyle w:val="000000100000" w:firstRow="0" w:lastRow="0" w:firstColumn="0" w:lastColumn="0" w:oddVBand="0" w:evenVBand="0" w:oddHBand="1" w:evenHBand="0" w:firstRowFirstColumn="0" w:firstRowLastColumn="0" w:lastRowFirstColumn="0" w:lastRowLastColumn="0"/>
               <w:rPr>
-                <w:rFonts w:ascii="Dax-Regular" w:hAnsi="Dax-Regular"/>
-                <w:noProof w:val="0"/>
-                <w:lang w:val="es-419"/>
-              </w:rPr>
-            </w:pPr>
+                <w:noProof w:val="0"/>
+              </w:rPr>
+            </w:pPr>
+            <w:r>
+              <w:rPr>
+                <w:rFonts w:ascii="Arial" w:hAnsi="Arial" w:cs="Arial"/>
+                <w:color w:val="000000"/>
+              </w:rPr>
+              <w:t>665</w:t>
+            </w:r>
+            <w:r>
+              <w:rPr>
+                <w:rFonts w:ascii="Arial" w:hAnsi="Arial" w:cs="Arial"/>
+                <w:color w:val="000000"/>
+              </w:rPr>
+              <w:t>,</w:t>
+            </w:r>
+            <w:r>
+              <w:rPr>
+                <w:rFonts w:ascii="Arial" w:hAnsi="Arial" w:cs="Arial"/>
+                <w:color w:val="000000"/>
+              </w:rPr>
+              <w:t>03</w:t>
+            </w:r>
           </w:p>
         </w:tc>
         <w:tc>
@@ -737,14 +697,32 @@
           </w:tcPr>
           <w:p>
             <w:pPr>
-              <w:jc w:val="both"/>
               <w:cnfStyle w:val="000000100000" w:firstRow="0" w:lastRow="0" w:firstColumn="0" w:lastColumn="0" w:oddVBand="0" w:evenVBand="0" w:oddHBand="1" w:evenHBand="0" w:firstRowFirstColumn="0" w:firstRowLastColumn="0" w:lastRowFirstColumn="0" w:lastRowLastColumn="0"/>
               <w:rPr>
-                <w:rFonts w:ascii="Dax-Regular" w:hAnsi="Dax-Regular"/>
-                <w:noProof w:val="0"/>
-                <w:lang w:val="es-419"/>
-              </w:rPr>
-            </w:pPr>
+                <w:noProof w:val="0"/>
+              </w:rPr>
+            </w:pPr>
+            <w:r>
+              <w:rPr>
+                <w:rFonts w:ascii="Arial" w:hAnsi="Arial" w:cs="Arial"/>
+                <w:color w:val="000000"/>
+              </w:rPr>
+              <w:t>756</w:t>
+            </w:r>
+            <w:r>
+              <w:rPr>
+                <w:rFonts w:ascii="Arial" w:hAnsi="Arial" w:cs="Arial"/>
+                <w:color w:val="000000"/>
+              </w:rPr>
+              <w:t>,</w:t>
+            </w:r>
+            <w:r>
+              <w:rPr>
+                <w:rFonts w:ascii="Arial" w:hAnsi="Arial" w:cs="Arial"/>
+                <w:color w:val="000000"/>
+              </w:rPr>
+              <w:t>61</w:t>
+            </w:r>
           </w:p>
         </w:tc>
         <w:tc>
@@ -753,14 +731,39 @@
           </w:tcPr>
           <w:p>
             <w:pPr>
-              <w:jc w:val="both"/>
               <w:cnfStyle w:val="000000100000" w:firstRow="0" w:lastRow="0" w:firstColumn="0" w:lastColumn="0" w:oddVBand="0" w:evenVBand="0" w:oddHBand="1" w:evenHBand="0" w:firstRowFirstColumn="0" w:firstRowLastColumn="0" w:lastRowFirstColumn="0" w:lastRowLastColumn="0"/>
               <w:rPr>
-                <w:rFonts w:ascii="Dax-Regular" w:hAnsi="Dax-Regular"/>
-                <w:noProof w:val="0"/>
-                <w:lang w:val="es-419"/>
-              </w:rPr>
-            </w:pPr>
+                <w:noProof w:val="0"/>
+              </w:rPr>
+            </w:pPr>
+            <w:r>
+              <w:rPr>
+                <w:rFonts w:ascii="Arial" w:hAnsi="Arial" w:cs="Arial"/>
+                <w:color w:val="000000"/>
+              </w:rPr>
+              <w:t>44</w:t>
+            </w:r>
+            <w:r>
+              <w:rPr>
+                <w:rFonts w:ascii="Arial" w:hAnsi="Arial" w:cs="Arial"/>
+                <w:color w:val="000000"/>
+              </w:rPr>
+              <w:t>,</w:t>
+            </w:r>
+            <w:r>
+              <w:rPr>
+                <w:rFonts w:ascii="Arial" w:hAnsi="Arial" w:cs="Arial"/>
+                <w:color w:val="000000"/>
+              </w:rPr>
+              <w:t>5</w:t>
+            </w:r>
+            <w:r>
+              <w:rPr>
+                <w:rFonts w:ascii="Arial" w:hAnsi="Arial" w:cs="Arial"/>
+                <w:color w:val="000000"/>
+              </w:rPr>
+              <w:t>3</w:t>
+            </w:r>
           </w:p>
         </w:tc>
       </w:tr>
@@ -798,14 +801,39 @@
           </w:tcPr>
           <w:p>
             <w:pPr>
-              <w:jc w:val="both"/>
               <w:cnfStyle w:val="000000000000" w:firstRow="0" w:lastRow="0" w:firstColumn="0" w:lastColumn="0" w:oddVBand="0" w:evenVBand="0" w:oddHBand="0" w:evenHBand="0" w:firstRowFirstColumn="0" w:firstRowLastColumn="0" w:lastRowFirstColumn="0" w:lastRowLastColumn="0"/>
               <w:rPr>
-                <w:rFonts w:ascii="Dax-Regular" w:hAnsi="Dax-Regular"/>
-                <w:noProof w:val="0"/>
-                <w:lang w:val="es-419"/>
-              </w:rPr>
-            </w:pPr>
+                <w:noProof w:val="0"/>
+              </w:rPr>
+            </w:pPr>
+            <w:r>
+              <w:rPr>
+                <w:rFonts w:ascii="Arial" w:hAnsi="Arial" w:cs="Arial"/>
+                <w:color w:val="000000"/>
+              </w:rPr>
+              <w:t>2626</w:t>
+            </w:r>
+            <w:r>
+              <w:rPr>
+                <w:rFonts w:ascii="Arial" w:hAnsi="Arial" w:cs="Arial"/>
+                <w:color w:val="000000"/>
+              </w:rPr>
+              <w:t>,</w:t>
+            </w:r>
+            <w:r>
+              <w:rPr>
+                <w:rFonts w:ascii="Arial" w:hAnsi="Arial" w:cs="Arial"/>
+                <w:color w:val="000000"/>
+              </w:rPr>
+              <w:t>4</w:t>
+            </w:r>
+            <w:r>
+              <w:rPr>
+                <w:rFonts w:ascii="Arial" w:hAnsi="Arial" w:cs="Arial"/>
+                <w:color w:val="000000"/>
+              </w:rPr>
+              <w:t>1</w:t>
+            </w:r>
           </w:p>
         </w:tc>
         <w:tc>
@@ -814,14 +842,39 @@
           </w:tcPr>
           <w:p>
             <w:pPr>
-              <w:jc w:val="both"/>
               <w:cnfStyle w:val="000000000000" w:firstRow="0" w:lastRow="0" w:firstColumn="0" w:lastColumn="0" w:oddVBand="0" w:evenVBand="0" w:oddHBand="0" w:evenHBand="0" w:firstRowFirstColumn="0" w:firstRowLastColumn="0" w:lastRowFirstColumn="0" w:lastRowLastColumn="0"/>
               <w:rPr>
-                <w:rFonts w:ascii="Dax-Regular" w:hAnsi="Dax-Regular"/>
-                <w:noProof w:val="0"/>
-                <w:lang w:val="es-419"/>
-              </w:rPr>
-            </w:pPr>
+                <w:noProof w:val="0"/>
+              </w:rPr>
+            </w:pPr>
+            <w:r>
+              <w:rPr>
+                <w:rFonts w:ascii="Arial" w:hAnsi="Arial" w:cs="Arial"/>
+                <w:color w:val="000000"/>
+              </w:rPr>
+              <w:t>2985</w:t>
+            </w:r>
+            <w:r>
+              <w:rPr>
+                <w:rFonts w:ascii="Arial" w:hAnsi="Arial" w:cs="Arial"/>
+                <w:color w:val="000000"/>
+              </w:rPr>
+              <w:t>,</w:t>
+            </w:r>
+            <w:r>
+              <w:rPr>
+                <w:rFonts w:ascii="Arial" w:hAnsi="Arial" w:cs="Arial"/>
+                <w:color w:val="000000"/>
+              </w:rPr>
+              <w:t>2</w:t>
+            </w:r>
+            <w:r>
+              <w:rPr>
+                <w:rFonts w:ascii="Arial" w:hAnsi="Arial" w:cs="Arial"/>
+                <w:color w:val="000000"/>
+              </w:rPr>
+              <w:t>9</w:t>
+            </w:r>
           </w:p>
         </w:tc>
         <w:tc>
@@ -830,14 +883,32 @@
           </w:tcPr>
           <w:p>
             <w:pPr>
-              <w:jc w:val="both"/>
               <w:cnfStyle w:val="000000000000" w:firstRow="0" w:lastRow="0" w:firstColumn="0" w:lastColumn="0" w:oddVBand="0" w:evenVBand="0" w:oddHBand="0" w:evenHBand="0" w:firstRowFirstColumn="0" w:firstRowLastColumn="0" w:lastRowFirstColumn="0" w:lastRowLastColumn="0"/>
               <w:rPr>
-                <w:rFonts w:ascii="Dax-Regular" w:hAnsi="Dax-Regular"/>
-                <w:noProof w:val="0"/>
-                <w:lang w:val="es-419"/>
-              </w:rPr>
-            </w:pPr>
+                <w:noProof w:val="0"/>
+              </w:rPr>
+            </w:pPr>
+            <w:r>
+              <w:rPr>
+                <w:rFonts w:ascii="Arial" w:hAnsi="Arial" w:cs="Arial"/>
+                <w:color w:val="000000"/>
+              </w:rPr>
+              <w:t>91</w:t>
+            </w:r>
+            <w:r>
+              <w:rPr>
+                <w:rFonts w:ascii="Arial" w:hAnsi="Arial" w:cs="Arial"/>
+                <w:color w:val="000000"/>
+              </w:rPr>
+              <w:t>,</w:t>
+            </w:r>
+            <w:r>
+              <w:rPr>
+                <w:rFonts w:ascii="Arial" w:hAnsi="Arial" w:cs="Arial"/>
+                <w:color w:val="000000"/>
+              </w:rPr>
+              <w:t>40</w:t>
+            </w:r>
           </w:p>
         </w:tc>
       </w:tr>
@@ -876,14 +947,32 @@
           </w:tcPr>
           <w:p>
             <w:pPr>
-              <w:jc w:val="both"/>
               <w:cnfStyle w:val="000000100000" w:firstRow="0" w:lastRow="0" w:firstColumn="0" w:lastColumn="0" w:oddVBand="0" w:evenVBand="0" w:oddHBand="1" w:evenHBand="0" w:firstRowFirstColumn="0" w:firstRowLastColumn="0" w:lastRowFirstColumn="0" w:lastRowLastColumn="0"/>
               <w:rPr>
-                <w:rFonts w:ascii="Dax-Regular" w:hAnsi="Dax-Regular"/>
-                <w:noProof w:val="0"/>
-                <w:lang w:val="es-419"/>
-              </w:rPr>
-            </w:pPr>
+                <w:noProof w:val="0"/>
+              </w:rPr>
+            </w:pPr>
+            <w:r>
+              <w:rPr>
+                <w:rFonts w:ascii="Arial" w:hAnsi="Arial" w:cs="Arial"/>
+                <w:color w:val="000000"/>
+              </w:rPr>
+              <w:t>10759</w:t>
+            </w:r>
+            <w:r>
+              <w:rPr>
+                <w:rFonts w:ascii="Arial" w:hAnsi="Arial" w:cs="Arial"/>
+                <w:color w:val="000000"/>
+              </w:rPr>
+              <w:t>,</w:t>
+            </w:r>
+            <w:r>
+              <w:rPr>
+                <w:rFonts w:ascii="Arial" w:hAnsi="Arial" w:cs="Arial"/>
+                <w:color w:val="000000"/>
+              </w:rPr>
+              <w:t>13</w:t>
+            </w:r>
           </w:p>
         </w:tc>
         <w:tc>
@@ -892,14 +981,39 @@
           </w:tcPr>
           <w:p>
             <w:pPr>
-              <w:jc w:val="both"/>
               <w:cnfStyle w:val="000000100000" w:firstRow="0" w:lastRow="0" w:firstColumn="0" w:lastColumn="0" w:oddVBand="0" w:evenVBand="0" w:oddHBand="1" w:evenHBand="0" w:firstRowFirstColumn="0" w:firstRowLastColumn="0" w:lastRowFirstColumn="0" w:lastRowLastColumn="0"/>
               <w:rPr>
-                <w:rFonts w:ascii="Dax-Regular" w:hAnsi="Dax-Regular"/>
-                <w:noProof w:val="0"/>
-                <w:lang w:val="es-419"/>
-              </w:rPr>
-            </w:pPr>
+                <w:noProof w:val="0"/>
+              </w:rPr>
+            </w:pPr>
+            <w:r>
+              <w:rPr>
+                <w:rFonts w:ascii="Arial" w:hAnsi="Arial" w:cs="Arial"/>
+                <w:color w:val="000000"/>
+              </w:rPr>
+              <w:t>12601</w:t>
+            </w:r>
+            <w:r>
+              <w:rPr>
+                <w:rFonts w:ascii="Arial" w:hAnsi="Arial" w:cs="Arial"/>
+                <w:color w:val="000000"/>
+              </w:rPr>
+              <w:t>,</w:t>
+            </w:r>
+            <w:r>
+              <w:rPr>
+                <w:rFonts w:ascii="Arial" w:hAnsi="Arial" w:cs="Arial"/>
+                <w:color w:val="000000"/>
+              </w:rPr>
+              <w:t>1</w:t>
+            </w:r>
+            <w:r>
+              <w:rPr>
+                <w:rFonts w:ascii="Arial" w:hAnsi="Arial" w:cs="Arial"/>
+                <w:color w:val="000000"/>
+              </w:rPr>
+              <w:t>2</w:t>
+            </w:r>
           </w:p>
         </w:tc>
         <w:tc>
@@ -908,14 +1022,25 @@
           </w:tcPr>
           <w:p>
             <w:pPr>
-              <w:jc w:val="both"/>
               <w:cnfStyle w:val="000000100000" w:firstRow="0" w:lastRow="0" w:firstColumn="0" w:lastColumn="0" w:oddVBand="0" w:evenVBand="0" w:oddHBand="1" w:evenHBand="0" w:firstRowFirstColumn="0" w:firstRowLastColumn="0" w:lastRowFirstColumn="0" w:lastRowLastColumn="0"/>
               <w:rPr>
-                <w:rFonts w:ascii="Dax-Regular" w:hAnsi="Dax-Regular"/>
-                <w:noProof w:val="0"/>
-                <w:lang w:val="es-419"/>
-              </w:rPr>
-            </w:pPr>
+                <w:noProof w:val="0"/>
+              </w:rPr>
+            </w:pPr>
+            <w:r>
+              <w:rPr>
+                <w:rFonts w:ascii="Arial" w:hAnsi="Arial" w:cs="Arial"/>
+                <w:color w:val="000000"/>
+              </w:rPr>
+              <w:t>195</w:t>
+            </w:r>
+            <w:r>
+              <w:rPr>
+                <w:rFonts w:ascii="Arial" w:hAnsi="Arial" w:cs="Arial"/>
+                <w:color w:val="000000"/>
+              </w:rPr>
+              <w:t>,30</w:t>
+            </w:r>
           </w:p>
         </w:tc>
       </w:tr>
@@ -953,14 +1078,32 @@
           </w:tcPr>
           <w:p>
             <w:pPr>
-              <w:jc w:val="both"/>
               <w:cnfStyle w:val="000000000000" w:firstRow="0" w:lastRow="0" w:firstColumn="0" w:lastColumn="0" w:oddVBand="0" w:evenVBand="0" w:oddHBand="0" w:evenHBand="0" w:firstRowFirstColumn="0" w:firstRowLastColumn="0" w:lastRowFirstColumn="0" w:lastRowLastColumn="0"/>
               <w:rPr>
-                <w:rFonts w:ascii="Dax-Regular" w:hAnsi="Dax-Regular"/>
-                <w:noProof w:val="0"/>
-                <w:lang w:val="es-419"/>
-              </w:rPr>
-            </w:pPr>
+                <w:noProof w:val="0"/>
+              </w:rPr>
+            </w:pPr>
+            <w:r>
+              <w:rPr>
+                <w:rFonts w:ascii="Arial" w:hAnsi="Arial" w:cs="Arial"/>
+                <w:color w:val="000000"/>
+              </w:rPr>
+              <w:t>44174</w:t>
+            </w:r>
+            <w:r>
+              <w:rPr>
+                <w:rFonts w:ascii="Arial" w:hAnsi="Arial" w:cs="Arial"/>
+                <w:color w:val="000000"/>
+              </w:rPr>
+              <w:t>,</w:t>
+            </w:r>
+            <w:r>
+              <w:rPr>
+                <w:rFonts w:ascii="Arial" w:hAnsi="Arial" w:cs="Arial"/>
+                <w:color w:val="000000"/>
+              </w:rPr>
+              <w:t>44</w:t>
+            </w:r>
           </w:p>
         </w:tc>
         <w:tc>
@@ -969,14 +1112,32 @@
           </w:tcPr>
           <w:p>
             <w:pPr>
-              <w:jc w:val="both"/>
               <w:cnfStyle w:val="000000000000" w:firstRow="0" w:lastRow="0" w:firstColumn="0" w:lastColumn="0" w:oddVBand="0" w:evenVBand="0" w:oddHBand="0" w:evenHBand="0" w:firstRowFirstColumn="0" w:firstRowLastColumn="0" w:lastRowFirstColumn="0" w:lastRowLastColumn="0"/>
               <w:rPr>
-                <w:rFonts w:ascii="Dax-Regular" w:hAnsi="Dax-Regular"/>
-                <w:noProof w:val="0"/>
-                <w:lang w:val="es-419"/>
-              </w:rPr>
-            </w:pPr>
+                <w:noProof w:val="0"/>
+              </w:rPr>
+            </w:pPr>
+            <w:r>
+              <w:rPr>
+                <w:rFonts w:ascii="Arial" w:hAnsi="Arial" w:cs="Arial"/>
+                <w:color w:val="000000"/>
+              </w:rPr>
+              <w:t>53291</w:t>
+            </w:r>
+            <w:r>
+              <w:rPr>
+                <w:rFonts w:ascii="Arial" w:hAnsi="Arial" w:cs="Arial"/>
+                <w:color w:val="000000"/>
+              </w:rPr>
+              <w:t>,</w:t>
+            </w:r>
+            <w:r>
+              <w:rPr>
+                <w:rFonts w:ascii="Arial" w:hAnsi="Arial" w:cs="Arial"/>
+                <w:color w:val="000000"/>
+              </w:rPr>
+              <w:t>52</w:t>
+            </w:r>
           </w:p>
         </w:tc>
         <w:tc>
@@ -985,14 +1146,32 @@
           </w:tcPr>
           <w:p>
             <w:pPr>
-              <w:jc w:val="both"/>
               <w:cnfStyle w:val="000000000000" w:firstRow="0" w:lastRow="0" w:firstColumn="0" w:lastColumn="0" w:oddVBand="0" w:evenVBand="0" w:oddHBand="0" w:evenHBand="0" w:firstRowFirstColumn="0" w:firstRowLastColumn="0" w:lastRowFirstColumn="0" w:lastRowLastColumn="0"/>
               <w:rPr>
-                <w:rFonts w:ascii="Dax-Regular" w:hAnsi="Dax-Regular"/>
-                <w:noProof w:val="0"/>
-                <w:lang w:val="es-419"/>
-              </w:rPr>
-            </w:pPr>
+                <w:noProof w:val="0"/>
+              </w:rPr>
+            </w:pPr>
+            <w:r>
+              <w:rPr>
+                <w:rFonts w:ascii="Arial" w:hAnsi="Arial" w:cs="Arial"/>
+                <w:color w:val="000000"/>
+              </w:rPr>
+              <w:t>482</w:t>
+            </w:r>
+            <w:r>
+              <w:rPr>
+                <w:rFonts w:ascii="Arial" w:hAnsi="Arial" w:cs="Arial"/>
+                <w:color w:val="000000"/>
+              </w:rPr>
+              <w:t>,</w:t>
+            </w:r>
+            <w:r>
+              <w:rPr>
+                <w:rFonts w:ascii="Arial" w:hAnsi="Arial" w:cs="Arial"/>
+                <w:color w:val="000000"/>
+              </w:rPr>
+              <w:t>21</w:t>
+            </w:r>
           </w:p>
         </w:tc>
       </w:tr>
@@ -1031,14 +1210,32 @@
           </w:tcPr>
           <w:p>
             <w:pPr>
-              <w:jc w:val="both"/>
               <w:cnfStyle w:val="000000100000" w:firstRow="0" w:lastRow="0" w:firstColumn="0" w:lastColumn="0" w:oddVBand="0" w:evenVBand="0" w:oddHBand="1" w:evenHBand="0" w:firstRowFirstColumn="0" w:firstRowLastColumn="0" w:lastRowFirstColumn="0" w:lastRowLastColumn="0"/>
               <w:rPr>
-                <w:rFonts w:ascii="Dax-Regular" w:hAnsi="Dax-Regular"/>
-                <w:noProof w:val="0"/>
-                <w:lang w:val="es-419"/>
-              </w:rPr>
-            </w:pPr>
+                <w:noProof w:val="0"/>
+              </w:rPr>
+            </w:pPr>
+            <w:r>
+              <w:rPr>
+                <w:rFonts w:ascii="Arial" w:hAnsi="Arial" w:cs="Arial"/>
+                <w:color w:val="000000"/>
+              </w:rPr>
+              <w:t>184837</w:t>
+            </w:r>
+            <w:r>
+              <w:rPr>
+                <w:rFonts w:ascii="Arial" w:hAnsi="Arial" w:cs="Arial"/>
+                <w:color w:val="000000"/>
+              </w:rPr>
+              <w:t>,</w:t>
+            </w:r>
+            <w:r>
+              <w:rPr>
+                <w:rFonts w:ascii="Arial" w:hAnsi="Arial" w:cs="Arial"/>
+                <w:color w:val="000000"/>
+              </w:rPr>
+              <w:t>87</w:t>
+            </w:r>
           </w:p>
         </w:tc>
         <w:tc>
@@ -1047,14 +1244,39 @@
           </w:tcPr>
           <w:p>
             <w:pPr>
-              <w:jc w:val="both"/>
               <w:cnfStyle w:val="000000100000" w:firstRow="0" w:lastRow="0" w:firstColumn="0" w:lastColumn="0" w:oddVBand="0" w:evenVBand="0" w:oddHBand="1" w:evenHBand="0" w:firstRowFirstColumn="0" w:firstRowLastColumn="0" w:lastRowFirstColumn="0" w:lastRowLastColumn="0"/>
               <w:rPr>
-                <w:rFonts w:ascii="Dax-Regular" w:hAnsi="Dax-Regular"/>
-                <w:noProof w:val="0"/>
-                <w:lang w:val="es-419"/>
-              </w:rPr>
-            </w:pPr>
+                <w:noProof w:val="0"/>
+              </w:rPr>
+            </w:pPr>
+            <w:r>
+              <w:rPr>
+                <w:rFonts w:ascii="Arial" w:hAnsi="Arial" w:cs="Arial"/>
+                <w:color w:val="000000"/>
+              </w:rPr>
+              <w:t>213631</w:t>
+            </w:r>
+            <w:r>
+              <w:rPr>
+                <w:rFonts w:ascii="Arial" w:hAnsi="Arial" w:cs="Arial"/>
+                <w:color w:val="000000"/>
+              </w:rPr>
+              <w:t>,</w:t>
+            </w:r>
+            <w:r>
+              <w:rPr>
+                <w:rFonts w:ascii="Arial" w:hAnsi="Arial" w:cs="Arial"/>
+                <w:color w:val="000000"/>
+              </w:rPr>
+              <w:t>3</w:t>
+            </w:r>
+            <w:r>
+              <w:rPr>
+                <w:rFonts w:ascii="Arial" w:hAnsi="Arial" w:cs="Arial"/>
+                <w:color w:val="000000"/>
+              </w:rPr>
+              <w:t>7</w:t>
+            </w:r>
           </w:p>
         </w:tc>
         <w:tc>
@@ -1063,14 +1285,39 @@
           </w:tcPr>
           <w:p>
             <w:pPr>
-              <w:jc w:val="both"/>
               <w:cnfStyle w:val="000000100000" w:firstRow="0" w:lastRow="0" w:firstColumn="0" w:lastColumn="0" w:oddVBand="0" w:evenVBand="0" w:oddHBand="1" w:evenHBand="0" w:firstRowFirstColumn="0" w:firstRowLastColumn="0" w:lastRowFirstColumn="0" w:lastRowLastColumn="0"/>
               <w:rPr>
-                <w:rFonts w:ascii="Dax-Regular" w:hAnsi="Dax-Regular"/>
-                <w:noProof w:val="0"/>
-                <w:lang w:val="es-419"/>
-              </w:rPr>
-            </w:pPr>
+                <w:noProof w:val="0"/>
+              </w:rPr>
+            </w:pPr>
+            <w:r>
+              <w:rPr>
+                <w:rFonts w:ascii="Arial" w:hAnsi="Arial" w:cs="Arial"/>
+                <w:color w:val="000000"/>
+              </w:rPr>
+              <w:t>1057</w:t>
+            </w:r>
+            <w:r>
+              <w:rPr>
+                <w:rFonts w:ascii="Arial" w:hAnsi="Arial" w:cs="Arial"/>
+                <w:color w:val="000000"/>
+              </w:rPr>
+              <w:t>,</w:t>
+            </w:r>
+            <w:r>
+              <w:rPr>
+                <w:rFonts w:ascii="Arial" w:hAnsi="Arial" w:cs="Arial"/>
+                <w:color w:val="000000"/>
+              </w:rPr>
+              <w:t>7</w:t>
+            </w:r>
+            <w:r>
+              <w:rPr>
+                <w:rFonts w:ascii="Arial" w:hAnsi="Arial" w:cs="Arial"/>
+                <w:color w:val="000000"/>
+              </w:rPr>
+              <w:t>2</w:t>
+            </w:r>
           </w:p>
         </w:tc>
       </w:tr>
@@ -1111,9 +1358,9 @@
               <w:jc w:val="both"/>
               <w:cnfStyle w:val="000000000000" w:firstRow="0" w:lastRow="0" w:firstColumn="0" w:lastColumn="0" w:oddVBand="0" w:evenVBand="0" w:oddHBand="0" w:evenHBand="0" w:firstRowFirstColumn="0" w:firstRowLastColumn="0" w:lastRowFirstColumn="0" w:lastRowLastColumn="0"/>
               <w:rPr>
-                <w:rFonts w:ascii="Dax-Regular" w:hAnsi="Dax-Regular"/>
-                <w:noProof w:val="0"/>
-                <w:lang w:val="es-419"/>
+                <w:rFonts w:ascii="Calibri" w:hAnsi="Calibri" w:cs="Calibri"/>
+                <w:noProof w:val="0"/>
+                <w:color w:val="000000"/>
               </w:rPr>
             </w:pPr>
           </w:p>
@@ -1127,9 +1374,9 @@
               <w:jc w:val="both"/>
               <w:cnfStyle w:val="000000000000" w:firstRow="0" w:lastRow="0" w:firstColumn="0" w:lastColumn="0" w:oddVBand="0" w:evenVBand="0" w:oddHBand="0" w:evenHBand="0" w:firstRowFirstColumn="0" w:firstRowLastColumn="0" w:lastRowFirstColumn="0" w:lastRowLastColumn="0"/>
               <w:rPr>
-                <w:rFonts w:ascii="Dax-Regular" w:hAnsi="Dax-Regular"/>
-                <w:noProof w:val="0"/>
-                <w:lang w:val="es-419"/>
+                <w:rFonts w:ascii="Calibri" w:hAnsi="Calibri" w:cs="Calibri"/>
+                <w:noProof w:val="0"/>
+                <w:color w:val="000000"/>
               </w:rPr>
             </w:pPr>
           </w:p>
@@ -1140,14 +1387,39 @@
           </w:tcPr>
           <w:p>
             <w:pPr>
-              <w:jc w:val="both"/>
               <w:cnfStyle w:val="000000000000" w:firstRow="0" w:lastRow="0" w:firstColumn="0" w:lastColumn="0" w:oddVBand="0" w:evenVBand="0" w:oddHBand="0" w:evenHBand="0" w:firstRowFirstColumn="0" w:firstRowLastColumn="0" w:lastRowFirstColumn="0" w:lastRowLastColumn="0"/>
               <w:rPr>
-                <w:rFonts w:ascii="Dax-Regular" w:hAnsi="Dax-Regular"/>
-                <w:noProof w:val="0"/>
-                <w:lang w:val="es-419"/>
-              </w:rPr>
-            </w:pPr>
+                <w:noProof w:val="0"/>
+              </w:rPr>
+            </w:pPr>
+            <w:r>
+              <w:rPr>
+                <w:rFonts w:ascii="Arial" w:hAnsi="Arial" w:cs="Arial"/>
+                <w:color w:val="000000"/>
+              </w:rPr>
+              <w:t>2460</w:t>
+            </w:r>
+            <w:r>
+              <w:rPr>
+                <w:rFonts w:ascii="Arial" w:hAnsi="Arial" w:cs="Arial"/>
+                <w:color w:val="000000"/>
+              </w:rPr>
+              <w:t>,</w:t>
+            </w:r>
+            <w:r>
+              <w:rPr>
+                <w:rFonts w:ascii="Arial" w:hAnsi="Arial" w:cs="Arial"/>
+                <w:color w:val="000000"/>
+              </w:rPr>
+              <w:t>1</w:t>
+            </w:r>
+            <w:r>
+              <w:rPr>
+                <w:rFonts w:ascii="Arial" w:hAnsi="Arial" w:cs="Arial"/>
+                <w:color w:val="000000"/>
+              </w:rPr>
+              <w:t>7</w:t>
+            </w:r>
           </w:p>
         </w:tc>
       </w:tr>
@@ -1189,9 +1461,9 @@
               <w:jc w:val="both"/>
               <w:cnfStyle w:val="000000100000" w:firstRow="0" w:lastRow="0" w:firstColumn="0" w:lastColumn="0" w:oddVBand="0" w:evenVBand="0" w:oddHBand="1" w:evenHBand="0" w:firstRowFirstColumn="0" w:firstRowLastColumn="0" w:lastRowFirstColumn="0" w:lastRowLastColumn="0"/>
               <w:rPr>
-                <w:rFonts w:ascii="Dax-Regular" w:hAnsi="Dax-Regular"/>
-                <w:noProof w:val="0"/>
-                <w:lang w:val="es-419"/>
+                <w:rFonts w:ascii="Calibri" w:hAnsi="Calibri" w:cs="Calibri"/>
+                <w:noProof w:val="0"/>
+                <w:color w:val="000000"/>
               </w:rPr>
             </w:pPr>
           </w:p>
@@ -1205,9 +1477,9 @@
               <w:jc w:val="both"/>
               <w:cnfStyle w:val="000000100000" w:firstRow="0" w:lastRow="0" w:firstColumn="0" w:lastColumn="0" w:oddVBand="0" w:evenVBand="0" w:oddHBand="1" w:evenHBand="0" w:firstRowFirstColumn="0" w:firstRowLastColumn="0" w:lastRowFirstColumn="0" w:lastRowLastColumn="0"/>
               <w:rPr>
-                <w:rFonts w:ascii="Dax-Regular" w:hAnsi="Dax-Regular"/>
-                <w:noProof w:val="0"/>
-                <w:lang w:val="es-419"/>
+                <w:rFonts w:ascii="Calibri" w:hAnsi="Calibri" w:cs="Calibri"/>
+                <w:noProof w:val="0"/>
+                <w:color w:val="000000"/>
               </w:rPr>
             </w:pPr>
           </w:p>
@@ -1218,14 +1490,32 @@
           </w:tcPr>
           <w:p>
             <w:pPr>
-              <w:jc w:val="both"/>
               <w:cnfStyle w:val="000000100000" w:firstRow="0" w:lastRow="0" w:firstColumn="0" w:lastColumn="0" w:oddVBand="0" w:evenVBand="0" w:oddHBand="1" w:evenHBand="0" w:firstRowFirstColumn="0" w:firstRowLastColumn="0" w:lastRowFirstColumn="0" w:lastRowLastColumn="0"/>
               <w:rPr>
-                <w:rFonts w:ascii="Dax-Regular" w:hAnsi="Dax-Regular"/>
-                <w:noProof w:val="0"/>
-                <w:lang w:val="es-419"/>
-              </w:rPr>
-            </w:pPr>
+                <w:noProof w:val="0"/>
+              </w:rPr>
+            </w:pPr>
+            <w:r>
+              <w:rPr>
+                <w:rFonts w:ascii="Arial" w:hAnsi="Arial" w:cs="Arial"/>
+                <w:color w:val="000000"/>
+              </w:rPr>
+              <w:t>5808</w:t>
+            </w:r>
+            <w:r>
+              <w:rPr>
+                <w:rFonts w:ascii="Arial" w:hAnsi="Arial" w:cs="Arial"/>
+                <w:color w:val="000000"/>
+              </w:rPr>
+              <w:t>,</w:t>
+            </w:r>
+            <w:r>
+              <w:rPr>
+                <w:rFonts w:ascii="Arial" w:hAnsi="Arial" w:cs="Arial"/>
+                <w:color w:val="000000"/>
+              </w:rPr>
+              <w:t>17</w:t>
+            </w:r>
           </w:p>
         </w:tc>
       </w:tr>
@@ -1295,14 +1585,32 @@
           </w:tcPr>
           <w:p>
             <w:pPr>
-              <w:jc w:val="both"/>
               <w:cnfStyle w:val="000000000000" w:firstRow="0" w:lastRow="0" w:firstColumn="0" w:lastColumn="0" w:oddVBand="0" w:evenVBand="0" w:oddHBand="0" w:evenHBand="0" w:firstRowFirstColumn="0" w:firstRowLastColumn="0" w:lastRowFirstColumn="0" w:lastRowLastColumn="0"/>
               <w:rPr>
-                <w:rFonts w:ascii="Dax-Regular" w:hAnsi="Dax-Regular"/>
-                <w:noProof w:val="0"/>
-                <w:lang w:val="es-419"/>
-              </w:rPr>
-            </w:pPr>
+                <w:noProof w:val="0"/>
+              </w:rPr>
+            </w:pPr>
+            <w:r>
+              <w:rPr>
+                <w:rFonts w:ascii="Arial" w:hAnsi="Arial" w:cs="Arial"/>
+                <w:color w:val="000000"/>
+              </w:rPr>
+              <w:t>14018</w:t>
+            </w:r>
+            <w:r>
+              <w:rPr>
+                <w:rFonts w:ascii="Arial" w:hAnsi="Arial" w:cs="Arial"/>
+                <w:color w:val="000000"/>
+              </w:rPr>
+              <w:t>,</w:t>
+            </w:r>
+            <w:r>
+              <w:rPr>
+                <w:rFonts w:ascii="Arial" w:hAnsi="Arial" w:cs="Arial"/>
+                <w:color w:val="000000"/>
+              </w:rPr>
+              <w:t>36</w:t>
+            </w:r>
           </w:p>
         </w:tc>
       </w:tr>
@@ -1373,14 +1681,32 @@
           </w:tcPr>
           <w:p>
             <w:pPr>
-              <w:jc w:val="both"/>
               <w:cnfStyle w:val="000000100000" w:firstRow="0" w:lastRow="0" w:firstColumn="0" w:lastColumn="0" w:oddVBand="0" w:evenVBand="0" w:oddHBand="1" w:evenHBand="0" w:firstRowFirstColumn="0" w:firstRowLastColumn="0" w:lastRowFirstColumn="0" w:lastRowLastColumn="0"/>
               <w:rPr>
-                <w:rFonts w:ascii="Dax-Regular" w:hAnsi="Dax-Regular"/>
-                <w:noProof w:val="0"/>
-                <w:lang w:val="es-419"/>
-              </w:rPr>
-            </w:pPr>
+                <w:noProof w:val="0"/>
+              </w:rPr>
+            </w:pPr>
+            <w:r>
+              <w:rPr>
+                <w:rFonts w:ascii="Arial" w:hAnsi="Arial" w:cs="Arial"/>
+                <w:color w:val="000000"/>
+              </w:rPr>
+              <w:t>35920</w:t>
+            </w:r>
+            <w:r>
+              <w:rPr>
+                <w:rFonts w:ascii="Arial" w:hAnsi="Arial" w:cs="Arial"/>
+                <w:color w:val="000000"/>
+              </w:rPr>
+              <w:t>,</w:t>
+            </w:r>
+            <w:r>
+              <w:rPr>
+                <w:rFonts w:ascii="Arial" w:hAnsi="Arial" w:cs="Arial"/>
+                <w:color w:val="000000"/>
+              </w:rPr>
+              <w:t>55</w:t>
+            </w:r>
           </w:p>
         </w:tc>
       </w:tr>
@@ -1451,22 +1777,46 @@
           </w:tcPr>
           <w:p>
             <w:pPr>
-              <w:keepNext/>
-              <w:jc w:val="both"/>
               <w:cnfStyle w:val="000000000000" w:firstRow="0" w:lastRow="0" w:firstColumn="0" w:lastColumn="0" w:oddVBand="0" w:evenVBand="0" w:oddHBand="0" w:evenHBand="0" w:firstRowFirstColumn="0" w:firstRowLastColumn="0" w:lastRowFirstColumn="0" w:lastRowLastColumn="0"/>
               <w:rPr>
-                <w:rFonts w:ascii="Dax-Regular" w:hAnsi="Dax-Regular"/>
-                <w:noProof w:val="0"/>
-                <w:lang w:val="es-419"/>
-              </w:rPr>
-            </w:pPr>
+                <w:noProof w:val="0"/>
+              </w:rPr>
+            </w:pPr>
+            <w:r>
+              <w:rPr>
+                <w:rFonts w:ascii="Arial" w:hAnsi="Arial" w:cs="Arial"/>
+                <w:color w:val="000000"/>
+              </w:rPr>
+              <w:t>57490</w:t>
+            </w:r>
+            <w:r>
+              <w:rPr>
+                <w:rFonts w:ascii="Arial" w:hAnsi="Arial" w:cs="Arial"/>
+                <w:color w:val="000000"/>
+              </w:rPr>
+              <w:t>,</w:t>
+            </w:r>
+            <w:r>
+              <w:rPr>
+                <w:rFonts w:ascii="Arial" w:hAnsi="Arial" w:cs="Arial"/>
+                <w:color w:val="000000"/>
+              </w:rPr>
+              <w:t>6</w:t>
+            </w:r>
+            <w:r>
+              <w:rPr>
+                <w:rFonts w:ascii="Arial" w:hAnsi="Arial" w:cs="Arial"/>
+                <w:color w:val="000000"/>
+              </w:rPr>
+              <w:t>8</w:t>
+            </w:r>
           </w:p>
         </w:tc>
       </w:tr>
     </w:tbl>
     <w:p>
       <w:pPr>
-        <w:pStyle w:val="Caption"/>
+        <w:pStyle w:val="Descripcin"/>
         <w:jc w:val="center"/>
         <w:rPr>
           <w:lang w:val="es-419"/>
@@ -1519,7 +1869,7 @@
     </w:p>
     <w:tbl>
       <w:tblPr>
-        <w:tblStyle w:val="GridTable2"/>
+        <w:tblStyle w:val="Tabladecuadrcula2"/>
         <w:tblW w:w="5000" w:type="pct"/>
         <w:jc w:val="center"/>
         <w:tblLook w:val="04A0" w:firstRow="1" w:lastRow="0" w:firstColumn="1" w:lastColumn="0" w:noHBand="0" w:noVBand="1"/>
@@ -1561,7 +1911,6 @@
               </w:rPr>
               <w:t>Tamaño de la muestra (</w:t>
             </w:r>
-            <w:proofErr w:type="spellStart"/>
             <w:r>
               <w:rPr>
                 <w:noProof w:val="0"/>
@@ -1569,7 +1918,6 @@
               </w:rPr>
               <w:t>LINKED_LIST</w:t>
             </w:r>
-            <w:proofErr w:type="spellEnd"/>
             <w:r>
               <w:rPr>
                 <w:rFonts w:ascii="Dax-Regular" w:hAnsi="Dax-Regular"/>
@@ -1597,41 +1945,13 @@
                 <w:lang w:val="es-419"/>
               </w:rPr>
             </w:pPr>
-            <w:proofErr w:type="spellStart"/>
-            <w:r>
-              <w:rPr>
-                <w:rFonts w:ascii="Dax-Regular" w:hAnsi="Dax-Regular"/>
-                <w:noProof w:val="0"/>
-                <w:lang w:val="es-419"/>
-              </w:rPr>
-              <w:t>Insertion</w:t>
-            </w:r>
-            <w:proofErr w:type="spellEnd"/>
-            <w:r>
-              <w:rPr>
-                <w:rFonts w:ascii="Dax-Regular" w:hAnsi="Dax-Regular"/>
-                <w:noProof w:val="0"/>
-                <w:lang w:val="es-419"/>
-              </w:rPr>
-              <w:t xml:space="preserve"> </w:t>
-            </w:r>
-            <w:proofErr w:type="spellStart"/>
-            <w:r>
-              <w:rPr>
-                <w:rFonts w:ascii="Dax-Regular" w:hAnsi="Dax-Regular"/>
-                <w:noProof w:val="0"/>
-                <w:lang w:val="es-419"/>
-              </w:rPr>
-              <w:t>Sort</w:t>
-            </w:r>
-            <w:proofErr w:type="spellEnd"/>
-            <w:r>
-              <w:rPr>
-                <w:rFonts w:ascii="Dax-Regular" w:hAnsi="Dax-Regular"/>
-                <w:noProof w:val="0"/>
-                <w:lang w:val="es-419"/>
-              </w:rPr>
-              <w:t xml:space="preserve"> (ms)</w:t>
+            <w:r>
+              <w:rPr>
+                <w:rFonts w:ascii="Dax-Regular" w:hAnsi="Dax-Regular"/>
+                <w:noProof w:val="0"/>
+                <w:lang w:val="es-419"/>
+              </w:rPr>
+              <w:t>Insertion Sort (ms)</w:t>
             </w:r>
           </w:p>
         </w:tc>
@@ -1652,41 +1972,13 @@
                 <w:lang w:val="es-419"/>
               </w:rPr>
             </w:pPr>
-            <w:proofErr w:type="spellStart"/>
-            <w:r>
-              <w:rPr>
-                <w:rFonts w:ascii="Dax-Regular" w:hAnsi="Dax-Regular"/>
-                <w:noProof w:val="0"/>
-                <w:lang w:val="es-419"/>
-              </w:rPr>
-              <w:t>Selection</w:t>
-            </w:r>
-            <w:proofErr w:type="spellEnd"/>
-            <w:r>
-              <w:rPr>
-                <w:rFonts w:ascii="Dax-Regular" w:hAnsi="Dax-Regular"/>
-                <w:noProof w:val="0"/>
-                <w:lang w:val="es-419"/>
-              </w:rPr>
-              <w:t xml:space="preserve"> </w:t>
-            </w:r>
-            <w:proofErr w:type="spellStart"/>
-            <w:r>
-              <w:rPr>
-                <w:rFonts w:ascii="Dax-Regular" w:hAnsi="Dax-Regular"/>
-                <w:noProof w:val="0"/>
-                <w:lang w:val="es-419"/>
-              </w:rPr>
-              <w:t>Sort</w:t>
-            </w:r>
-            <w:proofErr w:type="spellEnd"/>
-            <w:r>
-              <w:rPr>
-                <w:rFonts w:ascii="Dax-Regular" w:hAnsi="Dax-Regular"/>
-                <w:noProof w:val="0"/>
-                <w:lang w:val="es-419"/>
-              </w:rPr>
-              <w:t xml:space="preserve"> (ms)</w:t>
+            <w:r>
+              <w:rPr>
+                <w:rFonts w:ascii="Dax-Regular" w:hAnsi="Dax-Regular"/>
+                <w:noProof w:val="0"/>
+                <w:lang w:val="es-419"/>
+              </w:rPr>
+              <w:t>Selection Sort (ms)</w:t>
             </w:r>
           </w:p>
         </w:tc>
@@ -1713,25 +2005,7 @@
                 <w:noProof w:val="0"/>
                 <w:lang w:val="es-419"/>
               </w:rPr>
-              <w:t xml:space="preserve">Shell </w:t>
-            </w:r>
-            <w:proofErr w:type="spellStart"/>
-            <w:r>
-              <w:rPr>
-                <w:rFonts w:ascii="Dax-Regular" w:hAnsi="Dax-Regular"/>
-                <w:noProof w:val="0"/>
-                <w:lang w:val="es-419"/>
-              </w:rPr>
-              <w:t>Sort</w:t>
-            </w:r>
-            <w:proofErr w:type="spellEnd"/>
-            <w:r>
-              <w:rPr>
-                <w:rFonts w:ascii="Dax-Regular" w:hAnsi="Dax-Regular"/>
-                <w:noProof w:val="0"/>
-                <w:lang w:val="es-419"/>
-              </w:rPr>
-              <w:t xml:space="preserve"> (ms)</w:t>
+              <w:t>Shell Sort (ms)</w:t>
             </w:r>
           </w:p>
         </w:tc>
@@ -1771,14 +2045,39 @@
           </w:tcPr>
           <w:p>
             <w:pPr>
-              <w:jc w:val="both"/>
               <w:cnfStyle w:val="000000100000" w:firstRow="0" w:lastRow="0" w:firstColumn="0" w:lastColumn="0" w:oddVBand="0" w:evenVBand="0" w:oddHBand="1" w:evenHBand="0" w:firstRowFirstColumn="0" w:firstRowLastColumn="0" w:lastRowFirstColumn="0" w:lastRowLastColumn="0"/>
               <w:rPr>
-                <w:rFonts w:ascii="Dax-Regular" w:hAnsi="Dax-Regular"/>
-                <w:noProof w:val="0"/>
-                <w:lang w:val="es-419"/>
-              </w:rPr>
-            </w:pPr>
+                <w:noProof w:val="0"/>
+              </w:rPr>
+            </w:pPr>
+            <w:r>
+              <w:rPr>
+                <w:rFonts w:ascii="Arial" w:hAnsi="Arial" w:cs="Arial"/>
+                <w:color w:val="000000"/>
+              </w:rPr>
+              <w:t>46673</w:t>
+            </w:r>
+            <w:r>
+              <w:rPr>
+                <w:rFonts w:ascii="Arial" w:hAnsi="Arial" w:cs="Arial"/>
+                <w:color w:val="000000"/>
+              </w:rPr>
+              <w:t>,</w:t>
+            </w:r>
+            <w:r>
+              <w:rPr>
+                <w:rFonts w:ascii="Arial" w:hAnsi="Arial" w:cs="Arial"/>
+                <w:color w:val="000000"/>
+              </w:rPr>
+              <w:t>7</w:t>
+            </w:r>
+            <w:r>
+              <w:rPr>
+                <w:rFonts w:ascii="Arial" w:hAnsi="Arial" w:cs="Arial"/>
+                <w:color w:val="000000"/>
+              </w:rPr>
+              <w:t>4</w:t>
+            </w:r>
           </w:p>
         </w:tc>
         <w:tc>
@@ -1787,14 +2086,39 @@
           </w:tcPr>
           <w:p>
             <w:pPr>
-              <w:jc w:val="both"/>
               <w:cnfStyle w:val="000000100000" w:firstRow="0" w:lastRow="0" w:firstColumn="0" w:lastColumn="0" w:oddVBand="0" w:evenVBand="0" w:oddHBand="1" w:evenHBand="0" w:firstRowFirstColumn="0" w:firstRowLastColumn="0" w:lastRowFirstColumn="0" w:lastRowLastColumn="0"/>
               <w:rPr>
-                <w:rFonts w:ascii="Dax-Regular" w:hAnsi="Dax-Regular"/>
-                <w:noProof w:val="0"/>
-                <w:lang w:val="es-419"/>
-              </w:rPr>
-            </w:pPr>
+                <w:noProof w:val="0"/>
+              </w:rPr>
+            </w:pPr>
+            <w:r>
+              <w:rPr>
+                <w:rFonts w:ascii="Arial" w:hAnsi="Arial" w:cs="Arial"/>
+                <w:color w:val="000000"/>
+              </w:rPr>
+              <w:t>41332</w:t>
+            </w:r>
+            <w:r>
+              <w:rPr>
+                <w:rFonts w:ascii="Arial" w:hAnsi="Arial" w:cs="Arial"/>
+                <w:color w:val="000000"/>
+              </w:rPr>
+              <w:t>,</w:t>
+            </w:r>
+            <w:r>
+              <w:rPr>
+                <w:rFonts w:ascii="Arial" w:hAnsi="Arial" w:cs="Arial"/>
+                <w:color w:val="000000"/>
+              </w:rPr>
+              <w:t>0</w:t>
+            </w:r>
+            <w:r>
+              <w:rPr>
+                <w:rFonts w:ascii="Arial" w:hAnsi="Arial" w:cs="Arial"/>
+                <w:color w:val="000000"/>
+              </w:rPr>
+              <w:t>8</w:t>
+            </w:r>
           </w:p>
         </w:tc>
         <w:tc>
@@ -1803,14 +2127,39 @@
           </w:tcPr>
           <w:p>
             <w:pPr>
-              <w:jc w:val="both"/>
               <w:cnfStyle w:val="000000100000" w:firstRow="0" w:lastRow="0" w:firstColumn="0" w:lastColumn="0" w:oddVBand="0" w:evenVBand="0" w:oddHBand="1" w:evenHBand="0" w:firstRowFirstColumn="0" w:firstRowLastColumn="0" w:lastRowFirstColumn="0" w:lastRowLastColumn="0"/>
               <w:rPr>
-                <w:rFonts w:ascii="Dax-Regular" w:hAnsi="Dax-Regular"/>
-                <w:noProof w:val="0"/>
-                <w:lang w:val="es-419"/>
-              </w:rPr>
-            </w:pPr>
+                <w:noProof w:val="0"/>
+              </w:rPr>
+            </w:pPr>
+            <w:r>
+              <w:rPr>
+                <w:rFonts w:ascii="Arial" w:hAnsi="Arial" w:cs="Arial"/>
+                <w:color w:val="000000"/>
+              </w:rPr>
+              <w:t>2314</w:t>
+            </w:r>
+            <w:r>
+              <w:rPr>
+                <w:rFonts w:ascii="Arial" w:hAnsi="Arial" w:cs="Arial"/>
+                <w:color w:val="000000"/>
+              </w:rPr>
+              <w:t>,</w:t>
+            </w:r>
+            <w:r>
+              <w:rPr>
+                <w:rFonts w:ascii="Arial" w:hAnsi="Arial" w:cs="Arial"/>
+                <w:color w:val="000000"/>
+              </w:rPr>
+              <w:t>4</w:t>
+            </w:r>
+            <w:r>
+              <w:rPr>
+                <w:rFonts w:ascii="Arial" w:hAnsi="Arial" w:cs="Arial"/>
+                <w:color w:val="000000"/>
+              </w:rPr>
+              <w:t>2</w:t>
+            </w:r>
           </w:p>
         </w:tc>
       </w:tr>
@@ -1848,14 +2197,39 @@
           </w:tcPr>
           <w:p>
             <w:pPr>
-              <w:jc w:val="both"/>
               <w:cnfStyle w:val="000000000000" w:firstRow="0" w:lastRow="0" w:firstColumn="0" w:lastColumn="0" w:oddVBand="0" w:evenVBand="0" w:oddHBand="0" w:evenHBand="0" w:firstRowFirstColumn="0" w:firstRowLastColumn="0" w:lastRowFirstColumn="0" w:lastRowLastColumn="0"/>
               <w:rPr>
-                <w:rFonts w:ascii="Dax-Regular" w:hAnsi="Dax-Regular"/>
-                <w:noProof w:val="0"/>
-                <w:lang w:val="es-419"/>
-              </w:rPr>
-            </w:pPr>
+                <w:noProof w:val="0"/>
+              </w:rPr>
+            </w:pPr>
+            <w:r>
+              <w:rPr>
+                <w:rFonts w:ascii="Arial" w:hAnsi="Arial" w:cs="Arial"/>
+                <w:color w:val="000000"/>
+              </w:rPr>
+              <w:t>379918</w:t>
+            </w:r>
+            <w:r>
+              <w:rPr>
+                <w:rFonts w:ascii="Arial" w:hAnsi="Arial" w:cs="Arial"/>
+                <w:color w:val="000000"/>
+              </w:rPr>
+              <w:t>,</w:t>
+            </w:r>
+            <w:r>
+              <w:rPr>
+                <w:rFonts w:ascii="Arial" w:hAnsi="Arial" w:cs="Arial"/>
+                <w:color w:val="000000"/>
+              </w:rPr>
+              <w:t>7</w:t>
+            </w:r>
+            <w:r>
+              <w:rPr>
+                <w:rFonts w:ascii="Arial" w:hAnsi="Arial" w:cs="Arial"/>
+                <w:color w:val="000000"/>
+              </w:rPr>
+              <w:t>8</w:t>
+            </w:r>
           </w:p>
         </w:tc>
         <w:tc>
@@ -1864,14 +2238,32 @@
           </w:tcPr>
           <w:p>
             <w:pPr>
-              <w:jc w:val="both"/>
               <w:cnfStyle w:val="000000000000" w:firstRow="0" w:lastRow="0" w:firstColumn="0" w:lastColumn="0" w:oddVBand="0" w:evenVBand="0" w:oddHBand="0" w:evenHBand="0" w:firstRowFirstColumn="0" w:firstRowLastColumn="0" w:lastRowFirstColumn="0" w:lastRowLastColumn="0"/>
               <w:rPr>
-                <w:rFonts w:ascii="Dax-Regular" w:hAnsi="Dax-Regular"/>
-                <w:noProof w:val="0"/>
-                <w:lang w:val="es-419"/>
-              </w:rPr>
-            </w:pPr>
+                <w:noProof w:val="0"/>
+              </w:rPr>
+            </w:pPr>
+            <w:r>
+              <w:rPr>
+                <w:rFonts w:ascii="Arial" w:hAnsi="Arial" w:cs="Arial"/>
+                <w:color w:val="000000"/>
+              </w:rPr>
+              <w:t>341968</w:t>
+            </w:r>
+            <w:r>
+              <w:rPr>
+                <w:rFonts w:ascii="Arial" w:hAnsi="Arial" w:cs="Arial"/>
+                <w:color w:val="000000"/>
+              </w:rPr>
+              <w:t>,</w:t>
+            </w:r>
+            <w:r>
+              <w:rPr>
+                <w:rFonts w:ascii="Arial" w:hAnsi="Arial" w:cs="Arial"/>
+                <w:color w:val="000000"/>
+              </w:rPr>
+              <w:t>10</w:t>
+            </w:r>
           </w:p>
         </w:tc>
         <w:tc>
@@ -1880,14 +2272,32 @@
           </w:tcPr>
           <w:p>
             <w:pPr>
-              <w:jc w:val="both"/>
               <w:cnfStyle w:val="000000000000" w:firstRow="0" w:lastRow="0" w:firstColumn="0" w:lastColumn="0" w:oddVBand="0" w:evenVBand="0" w:oddHBand="0" w:evenHBand="0" w:firstRowFirstColumn="0" w:firstRowLastColumn="0" w:lastRowFirstColumn="0" w:lastRowLastColumn="0"/>
               <w:rPr>
-                <w:rFonts w:ascii="Dax-Regular" w:hAnsi="Dax-Regular"/>
-                <w:noProof w:val="0"/>
-                <w:lang w:val="es-419"/>
-              </w:rPr>
-            </w:pPr>
+                <w:noProof w:val="0"/>
+              </w:rPr>
+            </w:pPr>
+            <w:r>
+              <w:rPr>
+                <w:rFonts w:ascii="Arial" w:hAnsi="Arial" w:cs="Arial"/>
+                <w:color w:val="000000"/>
+              </w:rPr>
+              <w:t>10910</w:t>
+            </w:r>
+            <w:r>
+              <w:rPr>
+                <w:rFonts w:ascii="Arial" w:hAnsi="Arial" w:cs="Arial"/>
+                <w:color w:val="000000"/>
+              </w:rPr>
+              <w:t>,</w:t>
+            </w:r>
+            <w:r>
+              <w:rPr>
+                <w:rFonts w:ascii="Arial" w:hAnsi="Arial" w:cs="Arial"/>
+                <w:color w:val="000000"/>
+              </w:rPr>
+              <w:t>84</w:t>
+            </w:r>
           </w:p>
         </w:tc>
       </w:tr>
@@ -1926,14 +2336,18 @@
           </w:tcPr>
           <w:p>
             <w:pPr>
-              <w:jc w:val="both"/>
               <w:cnfStyle w:val="000000100000" w:firstRow="0" w:lastRow="0" w:firstColumn="0" w:lastColumn="0" w:oddVBand="0" w:evenVBand="0" w:oddHBand="1" w:evenHBand="0" w:firstRowFirstColumn="0" w:firstRowLastColumn="0" w:lastRowFirstColumn="0" w:lastRowLastColumn="0"/>
               <w:rPr>
-                <w:rFonts w:ascii="Dax-Regular" w:hAnsi="Dax-Regular"/>
-                <w:noProof w:val="0"/>
-                <w:lang w:val="es-419"/>
-              </w:rPr>
-            </w:pPr>
+                <w:noProof w:val="0"/>
+              </w:rPr>
+            </w:pPr>
+            <w:r>
+              <w:rPr>
+                <w:rFonts w:ascii="Arial" w:hAnsi="Arial" w:cs="Arial"/>
+                <w:color w:val="000000"/>
+              </w:rPr>
+              <w:t>3113859,949</w:t>
+            </w:r>
           </w:p>
         </w:tc>
         <w:tc>
@@ -1950,6 +2364,14 @@
                 <w:lang w:val="es-419"/>
               </w:rPr>
             </w:pPr>
+            <w:r>
+              <w:rPr>
+                <w:rFonts w:ascii="Dax-Regular" w:hAnsi="Dax-Regular"/>
+                <w:noProof w:val="0"/>
+                <w:lang w:val="es-419"/>
+              </w:rPr>
+              <w:t>2726708.66</w:t>
+            </w:r>
           </w:p>
         </w:tc>
         <w:tc>
@@ -1958,14 +2380,32 @@
           </w:tcPr>
           <w:p>
             <w:pPr>
-              <w:jc w:val="both"/>
               <w:cnfStyle w:val="000000100000" w:firstRow="0" w:lastRow="0" w:firstColumn="0" w:lastColumn="0" w:oddVBand="0" w:evenVBand="0" w:oddHBand="1" w:evenHBand="0" w:firstRowFirstColumn="0" w:firstRowLastColumn="0" w:lastRowFirstColumn="0" w:lastRowLastColumn="0"/>
               <w:rPr>
-                <w:rFonts w:ascii="Dax-Regular" w:hAnsi="Dax-Regular"/>
-                <w:noProof w:val="0"/>
-                <w:lang w:val="es-419"/>
-              </w:rPr>
-            </w:pPr>
+                <w:noProof w:val="0"/>
+              </w:rPr>
+            </w:pPr>
+            <w:r>
+              <w:rPr>
+                <w:rFonts w:ascii="Arial" w:hAnsi="Arial" w:cs="Arial"/>
+                <w:color w:val="000000"/>
+              </w:rPr>
+              <w:t>50537</w:t>
+            </w:r>
+            <w:r>
+              <w:rPr>
+                <w:rFonts w:ascii="Arial" w:hAnsi="Arial" w:cs="Arial"/>
+                <w:color w:val="000000"/>
+              </w:rPr>
+              <w:t>,</w:t>
+            </w:r>
+            <w:r>
+              <w:rPr>
+                <w:rFonts w:ascii="Arial" w:hAnsi="Arial" w:cs="Arial"/>
+                <w:color w:val="000000"/>
+              </w:rPr>
+              <w:t>60</w:t>
+            </w:r>
           </w:p>
         </w:tc>
       </w:tr>
@@ -2006,9 +2446,9 @@
               <w:jc w:val="both"/>
               <w:cnfStyle w:val="000000000000" w:firstRow="0" w:lastRow="0" w:firstColumn="0" w:lastColumn="0" w:oddVBand="0" w:evenVBand="0" w:oddHBand="0" w:evenHBand="0" w:firstRowFirstColumn="0" w:firstRowLastColumn="0" w:lastRowFirstColumn="0" w:lastRowLastColumn="0"/>
               <w:rPr>
-                <w:rFonts w:ascii="Dax-Regular" w:hAnsi="Dax-Regular"/>
-                <w:noProof w:val="0"/>
-                <w:lang w:val="es-419"/>
+                <w:rFonts w:ascii="Calibri" w:hAnsi="Calibri" w:cs="Calibri"/>
+                <w:noProof w:val="0"/>
+                <w:color w:val="000000"/>
               </w:rPr>
             </w:pPr>
           </w:p>
@@ -2022,9 +2462,9 @@
               <w:jc w:val="both"/>
               <w:cnfStyle w:val="000000000000" w:firstRow="0" w:lastRow="0" w:firstColumn="0" w:lastColumn="0" w:oddVBand="0" w:evenVBand="0" w:oddHBand="0" w:evenHBand="0" w:firstRowFirstColumn="0" w:firstRowLastColumn="0" w:lastRowFirstColumn="0" w:lastRowLastColumn="0"/>
               <w:rPr>
-                <w:rFonts w:ascii="Dax-Regular" w:hAnsi="Dax-Regular"/>
-                <w:noProof w:val="0"/>
-                <w:lang w:val="es-419"/>
+                <w:rFonts w:ascii="Calibri" w:hAnsi="Calibri" w:cs="Calibri"/>
+                <w:noProof w:val="0"/>
+                <w:color w:val="000000"/>
               </w:rPr>
             </w:pPr>
           </w:p>
@@ -2035,14 +2475,39 @@
           </w:tcPr>
           <w:p>
             <w:pPr>
-              <w:jc w:val="both"/>
               <w:cnfStyle w:val="000000000000" w:firstRow="0" w:lastRow="0" w:firstColumn="0" w:lastColumn="0" w:oddVBand="0" w:evenVBand="0" w:oddHBand="0" w:evenHBand="0" w:firstRowFirstColumn="0" w:firstRowLastColumn="0" w:lastRowFirstColumn="0" w:lastRowLastColumn="0"/>
               <w:rPr>
-                <w:rFonts w:ascii="Dax-Regular" w:hAnsi="Dax-Regular"/>
-                <w:noProof w:val="0"/>
-                <w:lang w:val="es-419"/>
-              </w:rPr>
-            </w:pPr>
+                <w:noProof w:val="0"/>
+              </w:rPr>
+            </w:pPr>
+            <w:r>
+              <w:rPr>
+                <w:rFonts w:ascii="Arial" w:hAnsi="Arial" w:cs="Arial"/>
+                <w:color w:val="000000"/>
+              </w:rPr>
+              <w:t>252813</w:t>
+            </w:r>
+            <w:r>
+              <w:rPr>
+                <w:rFonts w:ascii="Arial" w:hAnsi="Arial" w:cs="Arial"/>
+                <w:color w:val="000000"/>
+              </w:rPr>
+              <w:t>,</w:t>
+            </w:r>
+            <w:r>
+              <w:rPr>
+                <w:rFonts w:ascii="Arial" w:hAnsi="Arial" w:cs="Arial"/>
+                <w:color w:val="000000"/>
+              </w:rPr>
+              <w:t>9</w:t>
+            </w:r>
+            <w:r>
+              <w:rPr>
+                <w:rFonts w:ascii="Arial" w:hAnsi="Arial" w:cs="Arial"/>
+                <w:color w:val="000000"/>
+              </w:rPr>
+              <w:t>2</w:t>
+            </w:r>
           </w:p>
         </w:tc>
       </w:tr>
@@ -2084,9 +2549,9 @@
               <w:jc w:val="both"/>
               <w:cnfStyle w:val="000000100000" w:firstRow="0" w:lastRow="0" w:firstColumn="0" w:lastColumn="0" w:oddVBand="0" w:evenVBand="0" w:oddHBand="1" w:evenHBand="0" w:firstRowFirstColumn="0" w:firstRowLastColumn="0" w:lastRowFirstColumn="0" w:lastRowLastColumn="0"/>
               <w:rPr>
-                <w:rFonts w:ascii="Dax-Regular" w:hAnsi="Dax-Regular"/>
-                <w:noProof w:val="0"/>
-                <w:lang w:val="es-419"/>
+                <w:rFonts w:ascii="Calibri" w:hAnsi="Calibri" w:cs="Calibri"/>
+                <w:noProof w:val="0"/>
+                <w:color w:val="000000"/>
               </w:rPr>
             </w:pPr>
           </w:p>
@@ -2100,9 +2565,9 @@
               <w:jc w:val="both"/>
               <w:cnfStyle w:val="000000100000" w:firstRow="0" w:lastRow="0" w:firstColumn="0" w:lastColumn="0" w:oddVBand="0" w:evenVBand="0" w:oddHBand="1" w:evenHBand="0" w:firstRowFirstColumn="0" w:firstRowLastColumn="0" w:lastRowFirstColumn="0" w:lastRowLastColumn="0"/>
               <w:rPr>
-                <w:rFonts w:ascii="Dax-Regular" w:hAnsi="Dax-Regular"/>
-                <w:noProof w:val="0"/>
-                <w:lang w:val="es-419"/>
+                <w:rFonts w:ascii="Calibri" w:hAnsi="Calibri" w:cs="Calibri"/>
+                <w:noProof w:val="0"/>
+                <w:color w:val="000000"/>
               </w:rPr>
             </w:pPr>
           </w:p>
@@ -2116,9 +2581,9 @@
               <w:jc w:val="both"/>
               <w:cnfStyle w:val="000000100000" w:firstRow="0" w:lastRow="0" w:firstColumn="0" w:lastColumn="0" w:oddVBand="0" w:evenVBand="0" w:oddHBand="1" w:evenHBand="0" w:firstRowFirstColumn="0" w:firstRowLastColumn="0" w:lastRowFirstColumn="0" w:lastRowLastColumn="0"/>
               <w:rPr>
-                <w:rFonts w:ascii="Dax-Regular" w:hAnsi="Dax-Regular"/>
-                <w:noProof w:val="0"/>
-                <w:lang w:val="es-419"/>
+                <w:rFonts w:ascii="Calibri" w:hAnsi="Calibri" w:cs="Calibri"/>
+                <w:noProof w:val="0"/>
+                <w:color w:val="000000"/>
               </w:rPr>
             </w:pPr>
           </w:p>
@@ -2161,9 +2626,9 @@
               <w:jc w:val="both"/>
               <w:cnfStyle w:val="000000000000" w:firstRow="0" w:lastRow="0" w:firstColumn="0" w:lastColumn="0" w:oddVBand="0" w:evenVBand="0" w:oddHBand="0" w:evenHBand="0" w:firstRowFirstColumn="0" w:firstRowLastColumn="0" w:lastRowFirstColumn="0" w:lastRowLastColumn="0"/>
               <w:rPr>
-                <w:rFonts w:ascii="Dax-Regular" w:hAnsi="Dax-Regular"/>
-                <w:noProof w:val="0"/>
-                <w:lang w:val="es-419"/>
+                <w:rFonts w:ascii="Calibri" w:hAnsi="Calibri" w:cs="Calibri"/>
+                <w:noProof w:val="0"/>
+                <w:color w:val="000000"/>
               </w:rPr>
             </w:pPr>
           </w:p>
@@ -2177,9 +2642,9 @@
               <w:jc w:val="both"/>
               <w:cnfStyle w:val="000000000000" w:firstRow="0" w:lastRow="0" w:firstColumn="0" w:lastColumn="0" w:oddVBand="0" w:evenVBand="0" w:oddHBand="0" w:evenHBand="0" w:firstRowFirstColumn="0" w:firstRowLastColumn="0" w:lastRowFirstColumn="0" w:lastRowLastColumn="0"/>
               <w:rPr>
-                <w:rFonts w:ascii="Dax-Regular" w:hAnsi="Dax-Regular"/>
-                <w:noProof w:val="0"/>
-                <w:lang w:val="es-419"/>
+                <w:rFonts w:ascii="Calibri" w:hAnsi="Calibri" w:cs="Calibri"/>
+                <w:noProof w:val="0"/>
+                <w:color w:val="000000"/>
               </w:rPr>
             </w:pPr>
           </w:p>
@@ -2193,9 +2658,9 @@
               <w:jc w:val="both"/>
               <w:cnfStyle w:val="000000000000" w:firstRow="0" w:lastRow="0" w:firstColumn="0" w:lastColumn="0" w:oddVBand="0" w:evenVBand="0" w:oddHBand="0" w:evenHBand="0" w:firstRowFirstColumn="0" w:firstRowLastColumn="0" w:lastRowFirstColumn="0" w:lastRowLastColumn="0"/>
               <w:rPr>
-                <w:rFonts w:ascii="Dax-Regular" w:hAnsi="Dax-Regular"/>
-                <w:noProof w:val="0"/>
-                <w:lang w:val="es-419"/>
+                <w:rFonts w:ascii="Calibri" w:hAnsi="Calibri" w:cs="Calibri"/>
+                <w:noProof w:val="0"/>
+                <w:color w:val="000000"/>
               </w:rPr>
             </w:pPr>
           </w:p>
@@ -2239,9 +2704,9 @@
               <w:jc w:val="both"/>
               <w:cnfStyle w:val="000000100000" w:firstRow="0" w:lastRow="0" w:firstColumn="0" w:lastColumn="0" w:oddVBand="0" w:evenVBand="0" w:oddHBand="1" w:evenHBand="0" w:firstRowFirstColumn="0" w:firstRowLastColumn="0" w:lastRowFirstColumn="0" w:lastRowLastColumn="0"/>
               <w:rPr>
-                <w:rFonts w:ascii="Dax-Regular" w:hAnsi="Dax-Regular"/>
-                <w:noProof w:val="0"/>
-                <w:lang w:val="es-419"/>
+                <w:rFonts w:ascii="Calibri" w:hAnsi="Calibri" w:cs="Calibri"/>
+                <w:noProof w:val="0"/>
+                <w:color w:val="000000"/>
               </w:rPr>
             </w:pPr>
           </w:p>
@@ -2255,9 +2720,9 @@
               <w:jc w:val="both"/>
               <w:cnfStyle w:val="000000100000" w:firstRow="0" w:lastRow="0" w:firstColumn="0" w:lastColumn="0" w:oddVBand="0" w:evenVBand="0" w:oddHBand="1" w:evenHBand="0" w:firstRowFirstColumn="0" w:firstRowLastColumn="0" w:lastRowFirstColumn="0" w:lastRowLastColumn="0"/>
               <w:rPr>
-                <w:rFonts w:ascii="Dax-Regular" w:hAnsi="Dax-Regular"/>
-                <w:noProof w:val="0"/>
-                <w:lang w:val="es-419"/>
+                <w:rFonts w:ascii="Calibri" w:hAnsi="Calibri" w:cs="Calibri"/>
+                <w:noProof w:val="0"/>
+                <w:color w:val="000000"/>
               </w:rPr>
             </w:pPr>
           </w:p>
@@ -2271,9 +2736,9 @@
               <w:jc w:val="both"/>
               <w:cnfStyle w:val="000000100000" w:firstRow="0" w:lastRow="0" w:firstColumn="0" w:lastColumn="0" w:oddVBand="0" w:evenVBand="0" w:oddHBand="1" w:evenHBand="0" w:firstRowFirstColumn="0" w:firstRowLastColumn="0" w:lastRowFirstColumn="0" w:lastRowLastColumn="0"/>
               <w:rPr>
-                <w:rFonts w:ascii="Dax-Regular" w:hAnsi="Dax-Regular"/>
-                <w:noProof w:val="0"/>
-                <w:lang w:val="es-419"/>
+                <w:rFonts w:ascii="Calibri" w:hAnsi="Calibri" w:cs="Calibri"/>
+                <w:noProof w:val="0"/>
+                <w:color w:val="000000"/>
               </w:rPr>
             </w:pPr>
           </w:p>
@@ -2516,7 +2981,7 @@
     </w:tbl>
     <w:p>
       <w:pPr>
-        <w:pStyle w:val="Caption"/>
+        <w:pStyle w:val="Descripcin"/>
         <w:ind w:left="360"/>
         <w:rPr>
           <w:lang w:val="es-419"/>
@@ -2569,7 +3034,7 @@
     </w:p>
     <w:tbl>
       <w:tblPr>
-        <w:tblStyle w:val="GridTable2-Accent3"/>
+        <w:tblStyle w:val="Tablaconcuadrcula2-nfasis3"/>
         <w:tblW w:w="8790" w:type="dxa"/>
         <w:jc w:val="center"/>
         <w:tblLook w:val="04A0" w:firstRow="1" w:lastRow="0" w:firstColumn="1" w:lastColumn="0" w:noHBand="0" w:noVBand="1"/>
@@ -2628,25 +3093,7 @@
                 <w:noProof w:val="0"/>
                 <w:lang w:val="es-419"/>
               </w:rPr>
-              <w:t>Arreglo (</w:t>
-            </w:r>
-            <w:proofErr w:type="spellStart"/>
-            <w:r>
-              <w:rPr>
-                <w:rFonts w:ascii="Dax-Regular" w:hAnsi="Dax-Regular"/>
-                <w:noProof w:val="0"/>
-                <w:lang w:val="es-419"/>
-              </w:rPr>
-              <w:t>ARRAYLIST</w:t>
-            </w:r>
-            <w:proofErr w:type="spellEnd"/>
-            <w:r>
-              <w:rPr>
-                <w:rFonts w:ascii="Dax-Regular" w:hAnsi="Dax-Regular"/>
-                <w:noProof w:val="0"/>
-                <w:lang w:val="es-419"/>
-              </w:rPr>
-              <w:t>)</w:t>
+              <w:t>Arreglo (ARRAYLIST)</w:t>
             </w:r>
           </w:p>
         </w:tc>
@@ -2670,25 +3117,7 @@
                 <w:noProof w:val="0"/>
                 <w:lang w:val="es-419"/>
               </w:rPr>
-              <w:t>Lista enlazada (</w:t>
-            </w:r>
-            <w:proofErr w:type="spellStart"/>
-            <w:r>
-              <w:rPr>
-                <w:rFonts w:ascii="Dax-Regular" w:hAnsi="Dax-Regular"/>
-                <w:noProof w:val="0"/>
-                <w:lang w:val="es-419"/>
-              </w:rPr>
-              <w:t>LINKED_LIST</w:t>
-            </w:r>
-            <w:proofErr w:type="spellEnd"/>
-            <w:r>
-              <w:rPr>
-                <w:rFonts w:ascii="Dax-Regular" w:hAnsi="Dax-Regular"/>
-                <w:noProof w:val="0"/>
-                <w:lang w:val="es-419"/>
-              </w:rPr>
-              <w:t>)</w:t>
+              <w:t>Lista enlazada (LINKED_LIST)</w:t>
             </w:r>
           </w:p>
         </w:tc>
@@ -2715,34 +3144,15 @@
                 <w:lang w:val="es-419"/>
               </w:rPr>
             </w:pPr>
-            <w:proofErr w:type="spellStart"/>
-            <w:r>
-              <w:rPr>
-                <w:rFonts w:ascii="Dax-Regular" w:hAnsi="Dax-Regular"/>
-                <w:noProof w:val="0"/>
-                <w:lang w:val="es-419"/>
-              </w:rPr>
-              <w:t>Insertion</w:t>
-            </w:r>
-            <w:proofErr w:type="spellEnd"/>
-            <w:r>
-              <w:rPr>
-                <w:rFonts w:ascii="Dax-Regular" w:hAnsi="Dax-Regular"/>
-                <w:noProof w:val="0"/>
-                <w:lang w:val="es-419"/>
-              </w:rPr>
-              <w:t xml:space="preserve"> </w:t>
-            </w:r>
-            <w:proofErr w:type="spellStart"/>
-            <w:r>
-              <w:rPr>
-                <w:rFonts w:ascii="Dax-Regular" w:hAnsi="Dax-Regular"/>
-                <w:noProof w:val="0"/>
-                <w:lang w:val="es-419"/>
-              </w:rPr>
-              <w:t>sort</w:t>
-            </w:r>
-            <w:proofErr w:type="spellEnd"/>
+            <w:r>
+              <w:rPr>
+                <w:rFonts w:ascii="Dax-Regular" w:hAnsi="Dax-Regular"/>
+                <w:noProof w:val="0"/>
+                <w:lang w:val="es-419"/>
+              </w:rPr>
+              <w:lastRenderedPageBreak/>
+              <w:t>Insertion sort</w:t>
+            </w:r>
           </w:p>
         </w:tc>
         <w:tc>
@@ -2759,6 +3169,14 @@
                 <w:lang w:val="es-419"/>
               </w:rPr>
             </w:pPr>
+            <w:r>
+              <w:rPr>
+                <w:rFonts w:ascii="Dax-Regular" w:hAnsi="Dax-Regular"/>
+                <w:noProof w:val="0"/>
+                <w:lang w:val="es-419"/>
+              </w:rPr>
+              <w:t>X</w:t>
+            </w:r>
           </w:p>
         </w:tc>
         <w:tc>
@@ -2799,34 +3217,14 @@
                 <w:lang w:val="es-419"/>
               </w:rPr>
             </w:pPr>
-            <w:proofErr w:type="spellStart"/>
-            <w:r>
-              <w:rPr>
-                <w:rFonts w:ascii="Dax-Regular" w:hAnsi="Dax-Regular"/>
-                <w:noProof w:val="0"/>
-                <w:lang w:val="es-419"/>
-              </w:rPr>
-              <w:t>Selection</w:t>
-            </w:r>
-            <w:proofErr w:type="spellEnd"/>
-            <w:r>
-              <w:rPr>
-                <w:rFonts w:ascii="Dax-Regular" w:hAnsi="Dax-Regular"/>
-                <w:noProof w:val="0"/>
-                <w:lang w:val="es-419"/>
-              </w:rPr>
-              <w:t xml:space="preserve"> </w:t>
-            </w:r>
-            <w:proofErr w:type="spellStart"/>
-            <w:r>
-              <w:rPr>
-                <w:rFonts w:ascii="Dax-Regular" w:hAnsi="Dax-Regular"/>
-                <w:noProof w:val="0"/>
-                <w:lang w:val="es-419"/>
-              </w:rPr>
-              <w:t>sort</w:t>
-            </w:r>
-            <w:proofErr w:type="spellEnd"/>
+            <w:r>
+              <w:rPr>
+                <w:rFonts w:ascii="Dax-Regular" w:hAnsi="Dax-Regular"/>
+                <w:noProof w:val="0"/>
+                <w:lang w:val="es-419"/>
+              </w:rPr>
+              <w:t>Selection sort</w:t>
+            </w:r>
             <w:r>
               <w:rPr>
                 <w:noProof w:val="0"/>
@@ -2850,6 +3248,14 @@
                 <w:lang w:val="es-419"/>
               </w:rPr>
             </w:pPr>
+            <w:r>
+              <w:rPr>
+                <w:rFonts w:ascii="Dax-Regular" w:hAnsi="Dax-Regular"/>
+                <w:noProof w:val="0"/>
+                <w:lang w:val="es-419"/>
+              </w:rPr>
+              <w:t>X</w:t>
+            </w:r>
           </w:p>
         </w:tc>
         <w:tc>
@@ -2894,18 +3300,8 @@
                 <w:noProof w:val="0"/>
                 <w:lang w:val="es-419"/>
               </w:rPr>
-              <w:t xml:space="preserve">Shell </w:t>
-            </w:r>
-            <w:proofErr w:type="spellStart"/>
-            <w:r>
-              <w:rPr>
-                <w:rFonts w:ascii="Dax-Regular" w:hAnsi="Dax-Regular"/>
-                <w:noProof w:val="0"/>
-                <w:lang w:val="es-419"/>
-              </w:rPr>
-              <w:t>sort</w:t>
-            </w:r>
-            <w:proofErr w:type="spellEnd"/>
+              <w:t>Shell sort</w:t>
+            </w:r>
           </w:p>
         </w:tc>
         <w:tc>
@@ -2922,6 +3318,14 @@
                 <w:lang w:val="es-419"/>
               </w:rPr>
             </w:pPr>
+            <w:r>
+              <w:rPr>
+                <w:rFonts w:ascii="Dax-Regular" w:hAnsi="Dax-Regular"/>
+                <w:noProof w:val="0"/>
+                <w:lang w:val="es-419"/>
+              </w:rPr>
+              <w:t xml:space="preserve">X </w:t>
+            </w:r>
           </w:p>
         </w:tc>
         <w:tc>
@@ -2945,7 +3349,7 @@
     </w:tbl>
     <w:p>
       <w:pPr>
-        <w:pStyle w:val="Caption"/>
+        <w:pStyle w:val="Descripcin"/>
         <w:jc w:val="center"/>
         <w:rPr>
           <w:lang w:val="es-419"/>
@@ -3006,7 +3410,7 @@
     </w:p>
     <w:p>
       <w:pPr>
-        <w:pStyle w:val="Heading2"/>
+        <w:pStyle w:val="Ttulo2"/>
         <w:rPr>
           <w:b/>
           <w:bCs/>
@@ -3021,13 +3425,12 @@
           <w:noProof w:val="0"/>
           <w:lang w:val="es-419"/>
         </w:rPr>
-        <w:lastRenderedPageBreak/>
         <w:t>Graficas</w:t>
       </w:r>
     </w:p>
     <w:p>
       <w:pPr>
-        <w:pStyle w:val="ListParagraph"/>
+        <w:pStyle w:val="Prrafodelista"/>
         <w:numPr>
           <w:ilvl w:val="0"/>
           <w:numId w:val="5"/>
@@ -3051,14 +3454,7 @@
           <w:rFonts w:ascii="Dax-Regular" w:hAnsi="Dax-Regular"/>
           <w:lang w:val="es-419"/>
         </w:rPr>
-        <w:t>inco gráficas generadas por los resultados de las pruebas de rendimiento</w:t>
-      </w:r>
-      <w:r>
-        <w:rPr>
-          <w:rFonts w:ascii="Dax-Regular" w:hAnsi="Dax-Regular"/>
-          <w:lang w:val="es-419"/>
-        </w:rPr>
-        <w:t xml:space="preserve"> en la </w:t>
+        <w:t xml:space="preserve">inco gráficas generadas por los resultados de las pruebas de rendimiento en la </w:t>
       </w:r>
       <w:r>
         <w:rPr>
@@ -3090,7 +3486,7 @@
     </w:p>
     <w:p>
       <w:pPr>
-        <w:pStyle w:val="ListParagraph"/>
+        <w:pStyle w:val="Prrafodelista"/>
         <w:numPr>
           <w:ilvl w:val="1"/>
           <w:numId w:val="5"/>
@@ -3107,28 +3503,12 @@
           <w:rFonts w:ascii="Dax-Regular" w:hAnsi="Dax-Regular"/>
           <w:lang w:val="es-419"/>
         </w:rPr>
-        <w:t xml:space="preserve">Comparación de rendimiento </w:t>
-      </w:r>
-      <w:proofErr w:type="spellStart"/>
-      <w:r>
-        <w:rPr>
-          <w:rFonts w:ascii="Dax-Regular" w:hAnsi="Dax-Regular"/>
-          <w:lang w:val="es-419"/>
-        </w:rPr>
-        <w:t>ARRAYLIST</w:t>
-      </w:r>
-      <w:proofErr w:type="spellEnd"/>
-      <w:r>
-        <w:rPr>
-          <w:rFonts w:ascii="Dax-Regular" w:hAnsi="Dax-Regular"/>
-          <w:lang w:val="es-419"/>
-        </w:rPr>
-        <w:t>.</w:t>
+        <w:t>Comparación de rendimiento ARRAYLIST.</w:t>
       </w:r>
     </w:p>
     <w:p>
       <w:pPr>
-        <w:pStyle w:val="ListParagraph"/>
+        <w:pStyle w:val="Prrafodelista"/>
         <w:numPr>
           <w:ilvl w:val="1"/>
           <w:numId w:val="5"/>
@@ -3145,28 +3525,12 @@
           <w:rFonts w:ascii="Dax-Regular" w:hAnsi="Dax-Regular"/>
           <w:lang w:val="es-419"/>
         </w:rPr>
-        <w:t xml:space="preserve">Comparación de rendimiento </w:t>
-      </w:r>
-      <w:proofErr w:type="spellStart"/>
-      <w:r>
-        <w:rPr>
-          <w:rFonts w:ascii="Dax-Regular" w:hAnsi="Dax-Regular"/>
-          <w:lang w:val="es-419"/>
-        </w:rPr>
-        <w:t>LINKED_LIST</w:t>
-      </w:r>
-      <w:proofErr w:type="spellEnd"/>
-      <w:r>
-        <w:rPr>
-          <w:rFonts w:ascii="Dax-Regular" w:hAnsi="Dax-Regular"/>
-          <w:lang w:val="es-419"/>
-        </w:rPr>
-        <w:t>.</w:t>
+        <w:t>Comparación de rendimiento LINKED_LIST.</w:t>
       </w:r>
     </w:p>
     <w:p>
       <w:pPr>
-        <w:pStyle w:val="ListParagraph"/>
+        <w:pStyle w:val="Prrafodelista"/>
         <w:numPr>
           <w:ilvl w:val="1"/>
           <w:numId w:val="5"/>
@@ -3183,44 +3547,12 @@
           <w:rFonts w:ascii="Dax-Regular" w:hAnsi="Dax-Regular"/>
           <w:lang w:val="es-419"/>
         </w:rPr>
-        <w:t xml:space="preserve">Comparación de rendimiento para </w:t>
-      </w:r>
-      <w:proofErr w:type="spellStart"/>
-      <w:r>
-        <w:rPr>
-          <w:rFonts w:ascii="Dax-Regular" w:hAnsi="Dax-Regular"/>
-          <w:lang w:val="es-419"/>
-        </w:rPr>
-        <w:t>Insertion</w:t>
-      </w:r>
-      <w:proofErr w:type="spellEnd"/>
-      <w:r>
-        <w:rPr>
-          <w:rFonts w:ascii="Dax-Regular" w:hAnsi="Dax-Regular"/>
-          <w:lang w:val="es-419"/>
-        </w:rPr>
-        <w:t xml:space="preserve"> </w:t>
-      </w:r>
-      <w:proofErr w:type="spellStart"/>
-      <w:r>
-        <w:rPr>
-          <w:rFonts w:ascii="Dax-Regular" w:hAnsi="Dax-Regular"/>
-          <w:lang w:val="es-419"/>
-        </w:rPr>
-        <w:t>Sort</w:t>
-      </w:r>
-      <w:proofErr w:type="spellEnd"/>
-      <w:r>
-        <w:rPr>
-          <w:rFonts w:ascii="Dax-Regular" w:hAnsi="Dax-Regular"/>
-          <w:lang w:val="es-419"/>
-        </w:rPr>
-        <w:t>.</w:t>
+        <w:t>Comparación de rendimiento para Insertion Sort.</w:t>
       </w:r>
     </w:p>
     <w:p>
       <w:pPr>
-        <w:pStyle w:val="ListParagraph"/>
+        <w:pStyle w:val="Prrafodelista"/>
         <w:numPr>
           <w:ilvl w:val="1"/>
           <w:numId w:val="5"/>
@@ -3237,44 +3569,12 @@
           <w:rFonts w:ascii="Dax-Regular" w:hAnsi="Dax-Regular"/>
           <w:lang w:val="es-419"/>
         </w:rPr>
-        <w:t xml:space="preserve">Comparación de rendimiento para </w:t>
-      </w:r>
-      <w:proofErr w:type="spellStart"/>
-      <w:r>
-        <w:rPr>
-          <w:rFonts w:ascii="Dax-Regular" w:hAnsi="Dax-Regular"/>
-          <w:lang w:val="es-419"/>
-        </w:rPr>
-        <w:t>Selection</w:t>
-      </w:r>
-      <w:proofErr w:type="spellEnd"/>
-      <w:r>
-        <w:rPr>
-          <w:rFonts w:ascii="Dax-Regular" w:hAnsi="Dax-Regular"/>
-          <w:lang w:val="es-419"/>
-        </w:rPr>
-        <w:t xml:space="preserve"> </w:t>
-      </w:r>
-      <w:proofErr w:type="spellStart"/>
-      <w:r>
-        <w:rPr>
-          <w:rFonts w:ascii="Dax-Regular" w:hAnsi="Dax-Regular"/>
-          <w:lang w:val="es-419"/>
-        </w:rPr>
-        <w:t>Sort</w:t>
-      </w:r>
-      <w:proofErr w:type="spellEnd"/>
-      <w:r>
-        <w:rPr>
-          <w:rFonts w:ascii="Dax-Regular" w:hAnsi="Dax-Regular"/>
-          <w:lang w:val="es-419"/>
-        </w:rPr>
-        <w:t>.</w:t>
+        <w:t>Comparación de rendimiento para Selection Sort.</w:t>
       </w:r>
     </w:p>
     <w:p>
       <w:pPr>
-        <w:pStyle w:val="ListParagraph"/>
+        <w:pStyle w:val="Prrafodelista"/>
         <w:numPr>
           <w:ilvl w:val="1"/>
           <w:numId w:val="5"/>
@@ -3291,28 +3591,12 @@
           <w:rFonts w:ascii="Dax-Regular" w:hAnsi="Dax-Regular"/>
           <w:lang w:val="es-419"/>
         </w:rPr>
-        <w:t xml:space="preserve">Comparación de rendimiento para Shell </w:t>
-      </w:r>
-      <w:proofErr w:type="spellStart"/>
-      <w:r>
-        <w:rPr>
-          <w:rFonts w:ascii="Dax-Regular" w:hAnsi="Dax-Regular"/>
-          <w:lang w:val="es-419"/>
-        </w:rPr>
-        <w:t>Sort</w:t>
-      </w:r>
-      <w:proofErr w:type="spellEnd"/>
-      <w:r>
-        <w:rPr>
-          <w:rFonts w:ascii="Dax-Regular" w:hAnsi="Dax-Regular"/>
-          <w:lang w:val="es-419"/>
-        </w:rPr>
-        <w:t>.</w:t>
+        <w:t>Comparación de rendimiento para Shell Sort.</w:t>
       </w:r>
     </w:p>
     <w:p>
       <w:pPr>
-        <w:pStyle w:val="Heading1"/>
+        <w:pStyle w:val="Ttulo1"/>
         <w:rPr>
           <w:b/>
           <w:bCs/>
@@ -3327,21 +3611,12 @@
           <w:noProof w:val="0"/>
           <w:lang w:val="es-419"/>
         </w:rPr>
-        <w:t xml:space="preserve">Maquina </w:t>
-      </w:r>
-      <w:r>
-        <w:rPr>
-          <w:b/>
-          <w:bCs/>
-          <w:noProof w:val="0"/>
-          <w:lang w:val="es-419"/>
-        </w:rPr>
-        <w:t>2</w:t>
+        <w:t>Maquina 2</w:t>
       </w:r>
     </w:p>
     <w:p>
       <w:pPr>
-        <w:pStyle w:val="Heading2"/>
+        <w:pStyle w:val="Ttulo2"/>
         <w:rPr>
           <w:b/>
           <w:bCs/>
@@ -3361,7 +3636,7 @@
     </w:p>
     <w:tbl>
       <w:tblPr>
-        <w:tblStyle w:val="GridTable2"/>
+        <w:tblStyle w:val="Tabladecuadrcula2"/>
         <w:tblW w:w="5000" w:type="pct"/>
         <w:jc w:val="center"/>
         <w:tblLook w:val="04A0" w:firstRow="1" w:lastRow="0" w:firstColumn="1" w:lastColumn="0" w:noHBand="0" w:noVBand="1"/>
@@ -3403,7 +3678,6 @@
               </w:rPr>
               <w:t>Tamaño de la muestra (</w:t>
             </w:r>
-            <w:proofErr w:type="spellStart"/>
             <w:r>
               <w:rPr>
                 <w:noProof w:val="0"/>
@@ -3411,7 +3685,6 @@
               </w:rPr>
               <w:t>ARRAY_LIST</w:t>
             </w:r>
-            <w:proofErr w:type="spellEnd"/>
             <w:r>
               <w:rPr>
                 <w:rFonts w:ascii="Dax-Regular" w:hAnsi="Dax-Regular"/>
@@ -3439,41 +3712,13 @@
                 <w:lang w:val="es-419"/>
               </w:rPr>
             </w:pPr>
-            <w:proofErr w:type="spellStart"/>
-            <w:r>
-              <w:rPr>
-                <w:rFonts w:ascii="Dax-Regular" w:hAnsi="Dax-Regular"/>
-                <w:noProof w:val="0"/>
-                <w:lang w:val="es-419"/>
-              </w:rPr>
-              <w:t>Insertion</w:t>
-            </w:r>
-            <w:proofErr w:type="spellEnd"/>
-            <w:r>
-              <w:rPr>
-                <w:rFonts w:ascii="Dax-Regular" w:hAnsi="Dax-Regular"/>
-                <w:noProof w:val="0"/>
-                <w:lang w:val="es-419"/>
-              </w:rPr>
-              <w:t xml:space="preserve"> </w:t>
-            </w:r>
-            <w:proofErr w:type="spellStart"/>
-            <w:r>
-              <w:rPr>
-                <w:rFonts w:ascii="Dax-Regular" w:hAnsi="Dax-Regular"/>
-                <w:noProof w:val="0"/>
-                <w:lang w:val="es-419"/>
-              </w:rPr>
-              <w:t>Sort</w:t>
-            </w:r>
-            <w:proofErr w:type="spellEnd"/>
-            <w:r>
-              <w:rPr>
-                <w:rFonts w:ascii="Dax-Regular" w:hAnsi="Dax-Regular"/>
-                <w:noProof w:val="0"/>
-                <w:lang w:val="es-419"/>
-              </w:rPr>
-              <w:t xml:space="preserve"> (ms)</w:t>
+            <w:r>
+              <w:rPr>
+                <w:rFonts w:ascii="Dax-Regular" w:hAnsi="Dax-Regular"/>
+                <w:noProof w:val="0"/>
+                <w:lang w:val="es-419"/>
+              </w:rPr>
+              <w:t>Insertion Sort (ms)</w:t>
             </w:r>
           </w:p>
         </w:tc>
@@ -3494,41 +3739,13 @@
                 <w:lang w:val="es-419"/>
               </w:rPr>
             </w:pPr>
-            <w:proofErr w:type="spellStart"/>
-            <w:r>
-              <w:rPr>
-                <w:rFonts w:ascii="Dax-Regular" w:hAnsi="Dax-Regular"/>
-                <w:noProof w:val="0"/>
-                <w:lang w:val="es-419"/>
-              </w:rPr>
-              <w:t>Selection</w:t>
-            </w:r>
-            <w:proofErr w:type="spellEnd"/>
-            <w:r>
-              <w:rPr>
-                <w:rFonts w:ascii="Dax-Regular" w:hAnsi="Dax-Regular"/>
-                <w:noProof w:val="0"/>
-                <w:lang w:val="es-419"/>
-              </w:rPr>
-              <w:t xml:space="preserve"> </w:t>
-            </w:r>
-            <w:proofErr w:type="spellStart"/>
-            <w:r>
-              <w:rPr>
-                <w:rFonts w:ascii="Dax-Regular" w:hAnsi="Dax-Regular"/>
-                <w:noProof w:val="0"/>
-                <w:lang w:val="es-419"/>
-              </w:rPr>
-              <w:t>Sort</w:t>
-            </w:r>
-            <w:proofErr w:type="spellEnd"/>
-            <w:r>
-              <w:rPr>
-                <w:rFonts w:ascii="Dax-Regular" w:hAnsi="Dax-Regular"/>
-                <w:noProof w:val="0"/>
-                <w:lang w:val="es-419"/>
-              </w:rPr>
-              <w:t xml:space="preserve"> (ms)</w:t>
+            <w:r>
+              <w:rPr>
+                <w:rFonts w:ascii="Dax-Regular" w:hAnsi="Dax-Regular"/>
+                <w:noProof w:val="0"/>
+                <w:lang w:val="es-419"/>
+              </w:rPr>
+              <w:t>Selection Sort (ms)</w:t>
             </w:r>
           </w:p>
         </w:tc>
@@ -3555,25 +3772,7 @@
                 <w:noProof w:val="0"/>
                 <w:lang w:val="es-419"/>
               </w:rPr>
-              <w:t xml:space="preserve">Shell </w:t>
-            </w:r>
-            <w:proofErr w:type="spellStart"/>
-            <w:r>
-              <w:rPr>
-                <w:rFonts w:ascii="Dax-Regular" w:hAnsi="Dax-Regular"/>
-                <w:noProof w:val="0"/>
-                <w:lang w:val="es-419"/>
-              </w:rPr>
-              <w:t>Sort</w:t>
-            </w:r>
-            <w:proofErr w:type="spellEnd"/>
-            <w:r>
-              <w:rPr>
-                <w:rFonts w:ascii="Dax-Regular" w:hAnsi="Dax-Regular"/>
-                <w:noProof w:val="0"/>
-                <w:lang w:val="es-419"/>
-              </w:rPr>
-              <w:t xml:space="preserve"> (ms)</w:t>
+              <w:t>Shell Sort (ms)</w:t>
             </w:r>
           </w:p>
         </w:tc>
@@ -3613,14 +3812,32 @@
           </w:tcPr>
           <w:p>
             <w:pPr>
-              <w:jc w:val="both"/>
               <w:cnfStyle w:val="000000100000" w:firstRow="0" w:lastRow="0" w:firstColumn="0" w:lastColumn="0" w:oddVBand="0" w:evenVBand="0" w:oddHBand="1" w:evenHBand="0" w:firstRowFirstColumn="0" w:firstRowLastColumn="0" w:lastRowFirstColumn="0" w:lastRowLastColumn="0"/>
               <w:rPr>
-                <w:rFonts w:ascii="Dax-Regular" w:hAnsi="Dax-Regular"/>
-                <w:noProof w:val="0"/>
-                <w:lang w:val="es-419"/>
-              </w:rPr>
-            </w:pPr>
+                <w:noProof w:val="0"/>
+              </w:rPr>
+            </w:pPr>
+            <w:r>
+              <w:rPr>
+                <w:rFonts w:ascii="Arial" w:hAnsi="Arial" w:cs="Arial"/>
+                <w:color w:val="000000"/>
+              </w:rPr>
+              <w:t>953</w:t>
+            </w:r>
+            <w:r>
+              <w:rPr>
+                <w:rFonts w:ascii="Arial" w:hAnsi="Arial" w:cs="Arial"/>
+                <w:color w:val="000000"/>
+              </w:rPr>
+              <w:t>,</w:t>
+            </w:r>
+            <w:r>
+              <w:rPr>
+                <w:rFonts w:ascii="Arial" w:hAnsi="Arial" w:cs="Arial"/>
+                <w:color w:val="000000"/>
+              </w:rPr>
+              <w:t>125</w:t>
+            </w:r>
           </w:p>
         </w:tc>
         <w:tc>
@@ -3629,14 +3846,32 @@
           </w:tcPr>
           <w:p>
             <w:pPr>
-              <w:jc w:val="both"/>
               <w:cnfStyle w:val="000000100000" w:firstRow="0" w:lastRow="0" w:firstColumn="0" w:lastColumn="0" w:oddVBand="0" w:evenVBand="0" w:oddHBand="1" w:evenHBand="0" w:firstRowFirstColumn="0" w:firstRowLastColumn="0" w:lastRowFirstColumn="0" w:lastRowLastColumn="0"/>
               <w:rPr>
-                <w:rFonts w:ascii="Dax-Regular" w:hAnsi="Dax-Regular"/>
-                <w:noProof w:val="0"/>
-                <w:lang w:val="es-419"/>
-              </w:rPr>
-            </w:pPr>
+                <w:noProof w:val="0"/>
+              </w:rPr>
+            </w:pPr>
+            <w:r>
+              <w:rPr>
+                <w:rFonts w:ascii="Arial" w:hAnsi="Arial" w:cs="Arial"/>
+                <w:color w:val="000000"/>
+              </w:rPr>
+              <w:t>1125</w:t>
+            </w:r>
+            <w:r>
+              <w:rPr>
+                <w:rFonts w:ascii="Arial" w:hAnsi="Arial" w:cs="Arial"/>
+                <w:color w:val="000000"/>
+              </w:rPr>
+              <w:t>,</w:t>
+            </w:r>
+            <w:r>
+              <w:rPr>
+                <w:rFonts w:ascii="Arial" w:hAnsi="Arial" w:cs="Arial"/>
+                <w:color w:val="000000"/>
+              </w:rPr>
+              <w:t>0</w:t>
+            </w:r>
           </w:p>
         </w:tc>
         <w:tc>
@@ -3645,14 +3880,32 @@
           </w:tcPr>
           <w:p>
             <w:pPr>
-              <w:jc w:val="both"/>
               <w:cnfStyle w:val="000000100000" w:firstRow="0" w:lastRow="0" w:firstColumn="0" w:lastColumn="0" w:oddVBand="0" w:evenVBand="0" w:oddHBand="1" w:evenHBand="0" w:firstRowFirstColumn="0" w:firstRowLastColumn="0" w:lastRowFirstColumn="0" w:lastRowLastColumn="0"/>
               <w:rPr>
-                <w:rFonts w:ascii="Dax-Regular" w:hAnsi="Dax-Regular"/>
-                <w:noProof w:val="0"/>
-                <w:lang w:val="es-419"/>
-              </w:rPr>
-            </w:pPr>
+                <w:noProof w:val="0"/>
+              </w:rPr>
+            </w:pPr>
+            <w:r>
+              <w:rPr>
+                <w:rFonts w:ascii="Arial" w:hAnsi="Arial" w:cs="Arial"/>
+                <w:color w:val="000000"/>
+              </w:rPr>
+              <w:t>62</w:t>
+            </w:r>
+            <w:r>
+              <w:rPr>
+                <w:rFonts w:ascii="Arial" w:hAnsi="Arial" w:cs="Arial"/>
+                <w:color w:val="000000"/>
+              </w:rPr>
+              <w:t>,</w:t>
+            </w:r>
+            <w:r>
+              <w:rPr>
+                <w:rFonts w:ascii="Arial" w:hAnsi="Arial" w:cs="Arial"/>
+                <w:color w:val="000000"/>
+              </w:rPr>
+              <w:t>5</w:t>
+            </w:r>
           </w:p>
         </w:tc>
       </w:tr>
@@ -3690,14 +3943,32 @@
           </w:tcPr>
           <w:p>
             <w:pPr>
-              <w:jc w:val="both"/>
               <w:cnfStyle w:val="000000000000" w:firstRow="0" w:lastRow="0" w:firstColumn="0" w:lastColumn="0" w:oddVBand="0" w:evenVBand="0" w:oddHBand="0" w:evenHBand="0" w:firstRowFirstColumn="0" w:firstRowLastColumn="0" w:lastRowFirstColumn="0" w:lastRowLastColumn="0"/>
               <w:rPr>
-                <w:rFonts w:ascii="Dax-Regular" w:hAnsi="Dax-Regular"/>
-                <w:noProof w:val="0"/>
-                <w:lang w:val="es-419"/>
-              </w:rPr>
-            </w:pPr>
+                <w:noProof w:val="0"/>
+              </w:rPr>
+            </w:pPr>
+            <w:r>
+              <w:rPr>
+                <w:rFonts w:ascii="Arial" w:hAnsi="Arial" w:cs="Arial"/>
+                <w:color w:val="000000"/>
+              </w:rPr>
+              <w:t>3859</w:t>
+            </w:r>
+            <w:r>
+              <w:rPr>
+                <w:rFonts w:ascii="Arial" w:hAnsi="Arial" w:cs="Arial"/>
+                <w:color w:val="000000"/>
+              </w:rPr>
+              <w:t>,</w:t>
+            </w:r>
+            <w:r>
+              <w:rPr>
+                <w:rFonts w:ascii="Arial" w:hAnsi="Arial" w:cs="Arial"/>
+                <w:color w:val="000000"/>
+              </w:rPr>
+              <w:t>375</w:t>
+            </w:r>
           </w:p>
         </w:tc>
         <w:tc>
@@ -3706,14 +3977,40 @@
           </w:tcPr>
           <w:p>
             <w:pPr>
-              <w:jc w:val="both"/>
+              <w:pStyle w:val="NormalWeb"/>
+              <w:spacing w:before="0" w:beforeAutospacing="0" w:after="0" w:afterAutospacing="0"/>
               <w:cnfStyle w:val="000000000000" w:firstRow="0" w:lastRow="0" w:firstColumn="0" w:lastColumn="0" w:oddVBand="0" w:evenVBand="0" w:oddHBand="0" w:evenHBand="0" w:firstRowFirstColumn="0" w:firstRowLastColumn="0" w:lastRowFirstColumn="0" w:lastRowLastColumn="0"/>
               <w:rPr>
-                <w:rFonts w:ascii="Dax-Regular" w:hAnsi="Dax-Regular"/>
-                <w:noProof w:val="0"/>
-                <w:lang w:val="es-419"/>
-              </w:rPr>
-            </w:pPr>
+                <w:color w:val="000000"/>
+              </w:rPr>
+            </w:pPr>
+            <w:r>
+              <w:rPr>
+                <w:rFonts w:ascii="Arial" w:hAnsi="Arial" w:cs="Arial"/>
+                <w:color w:val="000000"/>
+                <w:sz w:val="22"/>
+                <w:szCs w:val="22"/>
+              </w:rPr>
+              <w:t>4375</w:t>
+            </w:r>
+            <w:r>
+              <w:rPr>
+                <w:rFonts w:ascii="Arial" w:hAnsi="Arial" w:cs="Arial"/>
+                <w:color w:val="000000"/>
+                <w:sz w:val="22"/>
+                <w:szCs w:val="22"/>
+              </w:rPr>
+              <w:t>,</w:t>
+            </w:r>
+            <w:r>
+              <w:rPr>
+                <w:rFonts w:ascii="Arial" w:hAnsi="Arial" w:cs="Arial"/>
+                <w:color w:val="000000"/>
+                <w:sz w:val="22"/>
+                <w:szCs w:val="22"/>
+              </w:rPr>
+              <w:t>0</w:t>
+            </w:r>
           </w:p>
         </w:tc>
         <w:tc>
@@ -3722,14 +4019,32 @@
           </w:tcPr>
           <w:p>
             <w:pPr>
-              <w:jc w:val="both"/>
               <w:cnfStyle w:val="000000000000" w:firstRow="0" w:lastRow="0" w:firstColumn="0" w:lastColumn="0" w:oddVBand="0" w:evenVBand="0" w:oddHBand="0" w:evenHBand="0" w:firstRowFirstColumn="0" w:firstRowLastColumn="0" w:lastRowFirstColumn="0" w:lastRowLastColumn="0"/>
               <w:rPr>
-                <w:rFonts w:ascii="Dax-Regular" w:hAnsi="Dax-Regular"/>
-                <w:noProof w:val="0"/>
-                <w:lang w:val="es-419"/>
-              </w:rPr>
-            </w:pPr>
+                <w:noProof w:val="0"/>
+              </w:rPr>
+            </w:pPr>
+            <w:r>
+              <w:rPr>
+                <w:rFonts w:ascii="Arial" w:hAnsi="Arial" w:cs="Arial"/>
+                <w:color w:val="000000"/>
+              </w:rPr>
+              <w:t>140</w:t>
+            </w:r>
+            <w:r>
+              <w:rPr>
+                <w:rFonts w:ascii="Arial" w:hAnsi="Arial" w:cs="Arial"/>
+                <w:color w:val="000000"/>
+              </w:rPr>
+              <w:t>,</w:t>
+            </w:r>
+            <w:r>
+              <w:rPr>
+                <w:rFonts w:ascii="Arial" w:hAnsi="Arial" w:cs="Arial"/>
+                <w:color w:val="000000"/>
+              </w:rPr>
+              <w:t>625</w:t>
+            </w:r>
           </w:p>
         </w:tc>
       </w:tr>
@@ -3768,14 +4083,32 @@
           </w:tcPr>
           <w:p>
             <w:pPr>
-              <w:jc w:val="both"/>
               <w:cnfStyle w:val="000000100000" w:firstRow="0" w:lastRow="0" w:firstColumn="0" w:lastColumn="0" w:oddVBand="0" w:evenVBand="0" w:oddHBand="1" w:evenHBand="0" w:firstRowFirstColumn="0" w:firstRowLastColumn="0" w:lastRowFirstColumn="0" w:lastRowLastColumn="0"/>
               <w:rPr>
-                <w:rFonts w:ascii="Dax-Regular" w:hAnsi="Dax-Regular"/>
-                <w:noProof w:val="0"/>
-                <w:lang w:val="es-419"/>
-              </w:rPr>
-            </w:pPr>
+                <w:noProof w:val="0"/>
+              </w:rPr>
+            </w:pPr>
+            <w:r>
+              <w:rPr>
+                <w:rFonts w:ascii="Arial" w:hAnsi="Arial" w:cs="Arial"/>
+                <w:color w:val="000000"/>
+              </w:rPr>
+              <w:t>15750</w:t>
+            </w:r>
+            <w:r>
+              <w:rPr>
+                <w:rFonts w:ascii="Arial" w:hAnsi="Arial" w:cs="Arial"/>
+                <w:color w:val="000000"/>
+              </w:rPr>
+              <w:t>,</w:t>
+            </w:r>
+            <w:r>
+              <w:rPr>
+                <w:rFonts w:ascii="Arial" w:hAnsi="Arial" w:cs="Arial"/>
+                <w:color w:val="000000"/>
+              </w:rPr>
+              <w:t>0</w:t>
+            </w:r>
           </w:p>
         </w:tc>
         <w:tc>
@@ -3784,14 +4117,32 @@
           </w:tcPr>
           <w:p>
             <w:pPr>
-              <w:jc w:val="both"/>
               <w:cnfStyle w:val="000000100000" w:firstRow="0" w:lastRow="0" w:firstColumn="0" w:lastColumn="0" w:oddVBand="0" w:evenVBand="0" w:oddHBand="1" w:evenHBand="0" w:firstRowFirstColumn="0" w:firstRowLastColumn="0" w:lastRowFirstColumn="0" w:lastRowLastColumn="0"/>
               <w:rPr>
-                <w:rFonts w:ascii="Dax-Regular" w:hAnsi="Dax-Regular"/>
-                <w:noProof w:val="0"/>
-                <w:lang w:val="es-419"/>
-              </w:rPr>
-            </w:pPr>
+                <w:noProof w:val="0"/>
+              </w:rPr>
+            </w:pPr>
+            <w:r>
+              <w:rPr>
+                <w:rFonts w:ascii="Arial" w:hAnsi="Arial" w:cs="Arial"/>
+                <w:color w:val="000000"/>
+              </w:rPr>
+              <w:t>17625</w:t>
+            </w:r>
+            <w:r>
+              <w:rPr>
+                <w:rFonts w:ascii="Arial" w:hAnsi="Arial" w:cs="Arial"/>
+                <w:color w:val="000000"/>
+              </w:rPr>
+              <w:t>,</w:t>
+            </w:r>
+            <w:r>
+              <w:rPr>
+                <w:rFonts w:ascii="Arial" w:hAnsi="Arial" w:cs="Arial"/>
+                <w:color w:val="000000"/>
+              </w:rPr>
+              <w:t>0</w:t>
+            </w:r>
           </w:p>
         </w:tc>
         <w:tc>
@@ -3800,14 +4151,32 @@
           </w:tcPr>
           <w:p>
             <w:pPr>
-              <w:jc w:val="both"/>
               <w:cnfStyle w:val="000000100000" w:firstRow="0" w:lastRow="0" w:firstColumn="0" w:lastColumn="0" w:oddVBand="0" w:evenVBand="0" w:oddHBand="1" w:evenHBand="0" w:firstRowFirstColumn="0" w:firstRowLastColumn="0" w:lastRowFirstColumn="0" w:lastRowLastColumn="0"/>
               <w:rPr>
-                <w:rFonts w:ascii="Dax-Regular" w:hAnsi="Dax-Regular"/>
-                <w:noProof w:val="0"/>
-                <w:lang w:val="es-419"/>
-              </w:rPr>
-            </w:pPr>
+                <w:noProof w:val="0"/>
+              </w:rPr>
+            </w:pPr>
+            <w:r>
+              <w:rPr>
+                <w:rFonts w:ascii="Arial" w:hAnsi="Arial" w:cs="Arial"/>
+                <w:color w:val="000000"/>
+              </w:rPr>
+              <w:t>312</w:t>
+            </w:r>
+            <w:r>
+              <w:rPr>
+                <w:rFonts w:ascii="Arial" w:hAnsi="Arial" w:cs="Arial"/>
+                <w:color w:val="000000"/>
+              </w:rPr>
+              <w:t>,</w:t>
+            </w:r>
+            <w:r>
+              <w:rPr>
+                <w:rFonts w:ascii="Arial" w:hAnsi="Arial" w:cs="Arial"/>
+                <w:color w:val="000000"/>
+              </w:rPr>
+              <w:t>5</w:t>
+            </w:r>
           </w:p>
         </w:tc>
       </w:tr>
@@ -3845,14 +4214,32 @@
           </w:tcPr>
           <w:p>
             <w:pPr>
-              <w:jc w:val="both"/>
               <w:cnfStyle w:val="000000000000" w:firstRow="0" w:lastRow="0" w:firstColumn="0" w:lastColumn="0" w:oddVBand="0" w:evenVBand="0" w:oddHBand="0" w:evenHBand="0" w:firstRowFirstColumn="0" w:firstRowLastColumn="0" w:lastRowFirstColumn="0" w:lastRowLastColumn="0"/>
               <w:rPr>
-                <w:rFonts w:ascii="Dax-Regular" w:hAnsi="Dax-Regular"/>
-                <w:noProof w:val="0"/>
-                <w:lang w:val="es-419"/>
-              </w:rPr>
-            </w:pPr>
+                <w:noProof w:val="0"/>
+              </w:rPr>
+            </w:pPr>
+            <w:r>
+              <w:rPr>
+                <w:rFonts w:ascii="Arial" w:hAnsi="Arial" w:cs="Arial"/>
+                <w:color w:val="000000"/>
+              </w:rPr>
+              <w:t>62859</w:t>
+            </w:r>
+            <w:r>
+              <w:rPr>
+                <w:rFonts w:ascii="Arial" w:hAnsi="Arial" w:cs="Arial"/>
+                <w:color w:val="000000"/>
+              </w:rPr>
+              <w:t>,</w:t>
+            </w:r>
+            <w:r>
+              <w:rPr>
+                <w:rFonts w:ascii="Arial" w:hAnsi="Arial" w:cs="Arial"/>
+                <w:color w:val="000000"/>
+              </w:rPr>
+              <w:t>375</w:t>
+            </w:r>
           </w:p>
         </w:tc>
         <w:tc>
@@ -3861,14 +4248,32 @@
           </w:tcPr>
           <w:p>
             <w:pPr>
-              <w:jc w:val="both"/>
               <w:cnfStyle w:val="000000000000" w:firstRow="0" w:lastRow="0" w:firstColumn="0" w:lastColumn="0" w:oddVBand="0" w:evenVBand="0" w:oddHBand="0" w:evenHBand="0" w:firstRowFirstColumn="0" w:firstRowLastColumn="0" w:lastRowFirstColumn="0" w:lastRowLastColumn="0"/>
               <w:rPr>
-                <w:rFonts w:ascii="Dax-Regular" w:hAnsi="Dax-Regular"/>
-                <w:noProof w:val="0"/>
-                <w:lang w:val="es-419"/>
-              </w:rPr>
-            </w:pPr>
+                <w:noProof w:val="0"/>
+              </w:rPr>
+            </w:pPr>
+            <w:r>
+              <w:rPr>
+                <w:rFonts w:ascii="Arial" w:hAnsi="Arial" w:cs="Arial"/>
+                <w:color w:val="000000"/>
+              </w:rPr>
+              <w:t>73734</w:t>
+            </w:r>
+            <w:r>
+              <w:rPr>
+                <w:rFonts w:ascii="Arial" w:hAnsi="Arial" w:cs="Arial"/>
+                <w:color w:val="000000"/>
+              </w:rPr>
+              <w:t>,</w:t>
+            </w:r>
+            <w:r>
+              <w:rPr>
+                <w:rFonts w:ascii="Arial" w:hAnsi="Arial" w:cs="Arial"/>
+                <w:color w:val="000000"/>
+              </w:rPr>
+              <w:t>375</w:t>
+            </w:r>
           </w:p>
         </w:tc>
         <w:tc>
@@ -3877,14 +4282,32 @@
           </w:tcPr>
           <w:p>
             <w:pPr>
-              <w:jc w:val="both"/>
               <w:cnfStyle w:val="000000000000" w:firstRow="0" w:lastRow="0" w:firstColumn="0" w:lastColumn="0" w:oddVBand="0" w:evenVBand="0" w:oddHBand="0" w:evenHBand="0" w:firstRowFirstColumn="0" w:firstRowLastColumn="0" w:lastRowFirstColumn="0" w:lastRowLastColumn="0"/>
               <w:rPr>
-                <w:rFonts w:ascii="Dax-Regular" w:hAnsi="Dax-Regular"/>
-                <w:noProof w:val="0"/>
-                <w:lang w:val="es-419"/>
-              </w:rPr>
-            </w:pPr>
+                <w:noProof w:val="0"/>
+              </w:rPr>
+            </w:pPr>
+            <w:r>
+              <w:rPr>
+                <w:rFonts w:ascii="Arial" w:hAnsi="Arial" w:cs="Arial"/>
+                <w:color w:val="000000"/>
+              </w:rPr>
+              <w:t>718</w:t>
+            </w:r>
+            <w:r>
+              <w:rPr>
+                <w:rFonts w:ascii="Arial" w:hAnsi="Arial" w:cs="Arial"/>
+                <w:color w:val="000000"/>
+              </w:rPr>
+              <w:t>,</w:t>
+            </w:r>
+            <w:r>
+              <w:rPr>
+                <w:rFonts w:ascii="Arial" w:hAnsi="Arial" w:cs="Arial"/>
+                <w:color w:val="000000"/>
+              </w:rPr>
+              <w:t>75</w:t>
+            </w:r>
           </w:p>
         </w:tc>
       </w:tr>
@@ -3923,14 +4346,32 @@
           </w:tcPr>
           <w:p>
             <w:pPr>
-              <w:jc w:val="both"/>
               <w:cnfStyle w:val="000000100000" w:firstRow="0" w:lastRow="0" w:firstColumn="0" w:lastColumn="0" w:oddVBand="0" w:evenVBand="0" w:oddHBand="1" w:evenHBand="0" w:firstRowFirstColumn="0" w:firstRowLastColumn="0" w:lastRowFirstColumn="0" w:lastRowLastColumn="0"/>
               <w:rPr>
-                <w:rFonts w:ascii="Dax-Regular" w:hAnsi="Dax-Regular"/>
-                <w:noProof w:val="0"/>
-                <w:lang w:val="es-419"/>
-              </w:rPr>
-            </w:pPr>
+                <w:noProof w:val="0"/>
+              </w:rPr>
+            </w:pPr>
+            <w:r>
+              <w:rPr>
+                <w:rFonts w:ascii="Arial" w:hAnsi="Arial" w:cs="Arial"/>
+                <w:color w:val="000000"/>
+              </w:rPr>
+              <w:t>272937</w:t>
+            </w:r>
+            <w:r>
+              <w:rPr>
+                <w:rFonts w:ascii="Arial" w:hAnsi="Arial" w:cs="Arial"/>
+                <w:color w:val="000000"/>
+              </w:rPr>
+              <w:t>,</w:t>
+            </w:r>
+            <w:r>
+              <w:rPr>
+                <w:rFonts w:ascii="Arial" w:hAnsi="Arial" w:cs="Arial"/>
+                <w:color w:val="000000"/>
+              </w:rPr>
+              <w:t>5</w:t>
+            </w:r>
           </w:p>
         </w:tc>
         <w:tc>
@@ -3939,14 +4380,32 @@
           </w:tcPr>
           <w:p>
             <w:pPr>
-              <w:jc w:val="both"/>
               <w:cnfStyle w:val="000000100000" w:firstRow="0" w:lastRow="0" w:firstColumn="0" w:lastColumn="0" w:oddVBand="0" w:evenVBand="0" w:oddHBand="1" w:evenHBand="0" w:firstRowFirstColumn="0" w:firstRowLastColumn="0" w:lastRowFirstColumn="0" w:lastRowLastColumn="0"/>
               <w:rPr>
-                <w:rFonts w:ascii="Dax-Regular" w:hAnsi="Dax-Regular"/>
-                <w:noProof w:val="0"/>
-                <w:lang w:val="es-419"/>
-              </w:rPr>
-            </w:pPr>
+                <w:noProof w:val="0"/>
+              </w:rPr>
+            </w:pPr>
+            <w:r>
+              <w:rPr>
+                <w:rFonts w:ascii="Arial" w:hAnsi="Arial" w:cs="Arial"/>
+                <w:color w:val="000000"/>
+              </w:rPr>
+              <w:t>311406</w:t>
+            </w:r>
+            <w:r>
+              <w:rPr>
+                <w:rFonts w:ascii="Arial" w:hAnsi="Arial" w:cs="Arial"/>
+                <w:color w:val="000000"/>
+              </w:rPr>
+              <w:t>,</w:t>
+            </w:r>
+            <w:r>
+              <w:rPr>
+                <w:rFonts w:ascii="Arial" w:hAnsi="Arial" w:cs="Arial"/>
+                <w:color w:val="000000"/>
+              </w:rPr>
+              <w:t>25</w:t>
+            </w:r>
           </w:p>
         </w:tc>
         <w:tc>
@@ -3955,14 +4414,32 @@
           </w:tcPr>
           <w:p>
             <w:pPr>
-              <w:jc w:val="both"/>
               <w:cnfStyle w:val="000000100000" w:firstRow="0" w:lastRow="0" w:firstColumn="0" w:lastColumn="0" w:oddVBand="0" w:evenVBand="0" w:oddHBand="1" w:evenHBand="0" w:firstRowFirstColumn="0" w:firstRowLastColumn="0" w:lastRowFirstColumn="0" w:lastRowLastColumn="0"/>
               <w:rPr>
-                <w:rFonts w:ascii="Dax-Regular" w:hAnsi="Dax-Regular"/>
-                <w:noProof w:val="0"/>
-                <w:lang w:val="es-419"/>
-              </w:rPr>
-            </w:pPr>
+                <w:noProof w:val="0"/>
+              </w:rPr>
+            </w:pPr>
+            <w:r>
+              <w:rPr>
+                <w:rFonts w:ascii="Arial" w:hAnsi="Arial" w:cs="Arial"/>
+                <w:color w:val="000000"/>
+              </w:rPr>
+              <w:t>1578</w:t>
+            </w:r>
+            <w:r>
+              <w:rPr>
+                <w:rFonts w:ascii="Arial" w:hAnsi="Arial" w:cs="Arial"/>
+                <w:color w:val="000000"/>
+              </w:rPr>
+              <w:t>,</w:t>
+            </w:r>
+            <w:r>
+              <w:rPr>
+                <w:rFonts w:ascii="Arial" w:hAnsi="Arial" w:cs="Arial"/>
+                <w:color w:val="000000"/>
+              </w:rPr>
+              <w:t>125</w:t>
+            </w:r>
           </w:p>
         </w:tc>
       </w:tr>
@@ -4003,9 +4480,9 @@
               <w:jc w:val="both"/>
               <w:cnfStyle w:val="000000000000" w:firstRow="0" w:lastRow="0" w:firstColumn="0" w:lastColumn="0" w:oddVBand="0" w:evenVBand="0" w:oddHBand="0" w:evenHBand="0" w:firstRowFirstColumn="0" w:firstRowLastColumn="0" w:lastRowFirstColumn="0" w:lastRowLastColumn="0"/>
               <w:rPr>
-                <w:rFonts w:ascii="Dax-Regular" w:hAnsi="Dax-Regular"/>
-                <w:noProof w:val="0"/>
-                <w:lang w:val="es-419"/>
+                <w:rFonts w:ascii="Calibri" w:hAnsi="Calibri" w:cs="Calibri"/>
+                <w:noProof w:val="0"/>
+                <w:color w:val="000000"/>
               </w:rPr>
             </w:pPr>
           </w:p>
@@ -4019,9 +4496,9 @@
               <w:jc w:val="both"/>
               <w:cnfStyle w:val="000000000000" w:firstRow="0" w:lastRow="0" w:firstColumn="0" w:lastColumn="0" w:oddVBand="0" w:evenVBand="0" w:oddHBand="0" w:evenHBand="0" w:firstRowFirstColumn="0" w:firstRowLastColumn="0" w:lastRowFirstColumn="0" w:lastRowLastColumn="0"/>
               <w:rPr>
-                <w:rFonts w:ascii="Dax-Regular" w:hAnsi="Dax-Regular"/>
-                <w:noProof w:val="0"/>
-                <w:lang w:val="es-419"/>
+                <w:rFonts w:ascii="Calibri" w:hAnsi="Calibri" w:cs="Calibri"/>
+                <w:noProof w:val="0"/>
+                <w:color w:val="000000"/>
               </w:rPr>
             </w:pPr>
           </w:p>
@@ -4032,14 +4509,32 @@
           </w:tcPr>
           <w:p>
             <w:pPr>
-              <w:jc w:val="both"/>
               <w:cnfStyle w:val="000000000000" w:firstRow="0" w:lastRow="0" w:firstColumn="0" w:lastColumn="0" w:oddVBand="0" w:evenVBand="0" w:oddHBand="0" w:evenHBand="0" w:firstRowFirstColumn="0" w:firstRowLastColumn="0" w:lastRowFirstColumn="0" w:lastRowLastColumn="0"/>
               <w:rPr>
-                <w:rFonts w:ascii="Dax-Regular" w:hAnsi="Dax-Regular"/>
-                <w:noProof w:val="0"/>
-                <w:lang w:val="es-419"/>
-              </w:rPr>
-            </w:pPr>
+                <w:noProof w:val="0"/>
+              </w:rPr>
+            </w:pPr>
+            <w:r>
+              <w:rPr>
+                <w:rFonts w:ascii="Arial" w:hAnsi="Arial" w:cs="Arial"/>
+                <w:color w:val="000000"/>
+              </w:rPr>
+              <w:t>3484</w:t>
+            </w:r>
+            <w:r>
+              <w:rPr>
+                <w:rFonts w:ascii="Arial" w:hAnsi="Arial" w:cs="Arial"/>
+                <w:color w:val="000000"/>
+              </w:rPr>
+              <w:t>,</w:t>
+            </w:r>
+            <w:r>
+              <w:rPr>
+                <w:rFonts w:ascii="Arial" w:hAnsi="Arial" w:cs="Arial"/>
+                <w:color w:val="000000"/>
+              </w:rPr>
+              <w:t>375</w:t>
+            </w:r>
           </w:p>
         </w:tc>
       </w:tr>
@@ -4081,9 +4576,9 @@
               <w:jc w:val="both"/>
               <w:cnfStyle w:val="000000100000" w:firstRow="0" w:lastRow="0" w:firstColumn="0" w:lastColumn="0" w:oddVBand="0" w:evenVBand="0" w:oddHBand="1" w:evenHBand="0" w:firstRowFirstColumn="0" w:firstRowLastColumn="0" w:lastRowFirstColumn="0" w:lastRowLastColumn="0"/>
               <w:rPr>
-                <w:rFonts w:ascii="Dax-Regular" w:hAnsi="Dax-Regular"/>
-                <w:noProof w:val="0"/>
-                <w:lang w:val="es-419"/>
+                <w:rFonts w:ascii="Calibri" w:hAnsi="Calibri" w:cs="Calibri"/>
+                <w:noProof w:val="0"/>
+                <w:color w:val="000000"/>
               </w:rPr>
             </w:pPr>
           </w:p>
@@ -4097,9 +4592,9 @@
               <w:jc w:val="both"/>
               <w:cnfStyle w:val="000000100000" w:firstRow="0" w:lastRow="0" w:firstColumn="0" w:lastColumn="0" w:oddVBand="0" w:evenVBand="0" w:oddHBand="1" w:evenHBand="0" w:firstRowFirstColumn="0" w:firstRowLastColumn="0" w:lastRowFirstColumn="0" w:lastRowLastColumn="0"/>
               <w:rPr>
-                <w:rFonts w:ascii="Dax-Regular" w:hAnsi="Dax-Regular"/>
-                <w:noProof w:val="0"/>
-                <w:lang w:val="es-419"/>
+                <w:rFonts w:ascii="Calibri" w:hAnsi="Calibri" w:cs="Calibri"/>
+                <w:noProof w:val="0"/>
+                <w:color w:val="000000"/>
               </w:rPr>
             </w:pPr>
           </w:p>
@@ -4110,14 +4605,32 @@
           </w:tcPr>
           <w:p>
             <w:pPr>
-              <w:jc w:val="both"/>
               <w:cnfStyle w:val="000000100000" w:firstRow="0" w:lastRow="0" w:firstColumn="0" w:lastColumn="0" w:oddVBand="0" w:evenVBand="0" w:oddHBand="1" w:evenHBand="0" w:firstRowFirstColumn="0" w:firstRowLastColumn="0" w:lastRowFirstColumn="0" w:lastRowLastColumn="0"/>
               <w:rPr>
-                <w:rFonts w:ascii="Dax-Regular" w:hAnsi="Dax-Regular"/>
-                <w:noProof w:val="0"/>
-                <w:lang w:val="es-419"/>
-              </w:rPr>
-            </w:pPr>
+                <w:noProof w:val="0"/>
+              </w:rPr>
+            </w:pPr>
+            <w:r>
+              <w:rPr>
+                <w:rFonts w:ascii="Arial" w:hAnsi="Arial" w:cs="Arial"/>
+                <w:color w:val="000000"/>
+              </w:rPr>
+              <w:t>8593</w:t>
+            </w:r>
+            <w:r>
+              <w:rPr>
+                <w:rFonts w:ascii="Arial" w:hAnsi="Arial" w:cs="Arial"/>
+                <w:color w:val="000000"/>
+              </w:rPr>
+              <w:t>,</w:t>
+            </w:r>
+            <w:r>
+              <w:rPr>
+                <w:rFonts w:ascii="Arial" w:hAnsi="Arial" w:cs="Arial"/>
+                <w:color w:val="000000"/>
+              </w:rPr>
+              <w:t>75</w:t>
+            </w:r>
           </w:p>
         </w:tc>
       </w:tr>
@@ -4187,14 +4700,32 @@
           </w:tcPr>
           <w:p>
             <w:pPr>
-              <w:jc w:val="both"/>
               <w:cnfStyle w:val="000000000000" w:firstRow="0" w:lastRow="0" w:firstColumn="0" w:lastColumn="0" w:oddVBand="0" w:evenVBand="0" w:oddHBand="0" w:evenHBand="0" w:firstRowFirstColumn="0" w:firstRowLastColumn="0" w:lastRowFirstColumn="0" w:lastRowLastColumn="0"/>
               <w:rPr>
-                <w:rFonts w:ascii="Dax-Regular" w:hAnsi="Dax-Regular"/>
-                <w:noProof w:val="0"/>
-                <w:lang w:val="es-419"/>
-              </w:rPr>
-            </w:pPr>
+                <w:noProof w:val="0"/>
+              </w:rPr>
+            </w:pPr>
+            <w:r>
+              <w:rPr>
+                <w:rFonts w:ascii="Arial" w:hAnsi="Arial" w:cs="Arial"/>
+                <w:color w:val="000000"/>
+              </w:rPr>
+              <w:t>20281</w:t>
+            </w:r>
+            <w:r>
+              <w:rPr>
+                <w:rFonts w:ascii="Arial" w:hAnsi="Arial" w:cs="Arial"/>
+                <w:color w:val="000000"/>
+              </w:rPr>
+              <w:t>,</w:t>
+            </w:r>
+            <w:r>
+              <w:rPr>
+                <w:rFonts w:ascii="Arial" w:hAnsi="Arial" w:cs="Arial"/>
+                <w:color w:val="000000"/>
+              </w:rPr>
+              <w:t>25</w:t>
+            </w:r>
           </w:p>
         </w:tc>
       </w:tr>
@@ -4265,14 +4796,32 @@
           </w:tcPr>
           <w:p>
             <w:pPr>
-              <w:jc w:val="both"/>
               <w:cnfStyle w:val="000000100000" w:firstRow="0" w:lastRow="0" w:firstColumn="0" w:lastColumn="0" w:oddVBand="0" w:evenVBand="0" w:oddHBand="1" w:evenHBand="0" w:firstRowFirstColumn="0" w:firstRowLastColumn="0" w:lastRowFirstColumn="0" w:lastRowLastColumn="0"/>
               <w:rPr>
-                <w:rFonts w:ascii="Dax-Regular" w:hAnsi="Dax-Regular"/>
-                <w:noProof w:val="0"/>
-                <w:lang w:val="es-419"/>
-              </w:rPr>
-            </w:pPr>
+                <w:noProof w:val="0"/>
+              </w:rPr>
+            </w:pPr>
+            <w:r>
+              <w:rPr>
+                <w:rFonts w:ascii="Arial" w:hAnsi="Arial" w:cs="Arial"/>
+                <w:color w:val="000000"/>
+              </w:rPr>
+              <w:t>53000</w:t>
+            </w:r>
+            <w:r>
+              <w:rPr>
+                <w:rFonts w:ascii="Arial" w:hAnsi="Arial" w:cs="Arial"/>
+                <w:color w:val="000000"/>
+              </w:rPr>
+              <w:t>,</w:t>
+            </w:r>
+            <w:r>
+              <w:rPr>
+                <w:rFonts w:ascii="Arial" w:hAnsi="Arial" w:cs="Arial"/>
+                <w:color w:val="000000"/>
+              </w:rPr>
+              <w:t>0</w:t>
+            </w:r>
           </w:p>
         </w:tc>
       </w:tr>
@@ -4343,22 +4892,39 @@
           </w:tcPr>
           <w:p>
             <w:pPr>
-              <w:keepNext/>
-              <w:jc w:val="both"/>
               <w:cnfStyle w:val="000000000000" w:firstRow="0" w:lastRow="0" w:firstColumn="0" w:lastColumn="0" w:oddVBand="0" w:evenVBand="0" w:oddHBand="0" w:evenHBand="0" w:firstRowFirstColumn="0" w:firstRowLastColumn="0" w:lastRowFirstColumn="0" w:lastRowLastColumn="0"/>
               <w:rPr>
-                <w:rFonts w:ascii="Dax-Regular" w:hAnsi="Dax-Regular"/>
-                <w:noProof w:val="0"/>
-                <w:lang w:val="es-419"/>
-              </w:rPr>
-            </w:pPr>
+                <w:noProof w:val="0"/>
+              </w:rPr>
+            </w:pPr>
+            <w:r>
+              <w:rPr>
+                <w:rFonts w:ascii="Arial" w:hAnsi="Arial" w:cs="Arial"/>
+                <w:color w:val="000000"/>
+              </w:rPr>
+              <w:t>84328</w:t>
+            </w:r>
+            <w:r>
+              <w:rPr>
+                <w:rFonts w:ascii="Arial" w:hAnsi="Arial" w:cs="Arial"/>
+                <w:color w:val="000000"/>
+              </w:rPr>
+              <w:t>,</w:t>
+            </w:r>
+            <w:r>
+              <w:rPr>
+                <w:rFonts w:ascii="Arial" w:hAnsi="Arial" w:cs="Arial"/>
+                <w:color w:val="000000"/>
+              </w:rPr>
+              <w:t>125</w:t>
+            </w:r>
           </w:p>
         </w:tc>
       </w:tr>
     </w:tbl>
     <w:p>
       <w:pPr>
-        <w:pStyle w:val="Caption"/>
+        <w:pStyle w:val="Descripcin"/>
         <w:jc w:val="center"/>
         <w:rPr>
           <w:lang w:val="es-419"/>
@@ -4409,7 +4975,7 @@
     </w:p>
     <w:tbl>
       <w:tblPr>
-        <w:tblStyle w:val="GridTable2"/>
+        <w:tblStyle w:val="Tabladecuadrcula2"/>
         <w:tblW w:w="5000" w:type="pct"/>
         <w:jc w:val="center"/>
         <w:tblLook w:val="04A0" w:firstRow="1" w:lastRow="0" w:firstColumn="1" w:lastColumn="0" w:noHBand="0" w:noVBand="1"/>
@@ -4451,7 +5017,6 @@
               </w:rPr>
               <w:t>Tamaño de la muestra (</w:t>
             </w:r>
-            <w:proofErr w:type="spellStart"/>
             <w:r>
               <w:rPr>
                 <w:noProof w:val="0"/>
@@ -4459,7 +5024,6 @@
               </w:rPr>
               <w:t>LINKED_LIST</w:t>
             </w:r>
-            <w:proofErr w:type="spellEnd"/>
             <w:r>
               <w:rPr>
                 <w:rFonts w:ascii="Dax-Regular" w:hAnsi="Dax-Regular"/>
@@ -4487,41 +5051,13 @@
                 <w:lang w:val="es-419"/>
               </w:rPr>
             </w:pPr>
-            <w:proofErr w:type="spellStart"/>
-            <w:r>
-              <w:rPr>
-                <w:rFonts w:ascii="Dax-Regular" w:hAnsi="Dax-Regular"/>
-                <w:noProof w:val="0"/>
-                <w:lang w:val="es-419"/>
-              </w:rPr>
-              <w:t>Insertion</w:t>
-            </w:r>
-            <w:proofErr w:type="spellEnd"/>
-            <w:r>
-              <w:rPr>
-                <w:rFonts w:ascii="Dax-Regular" w:hAnsi="Dax-Regular"/>
-                <w:noProof w:val="0"/>
-                <w:lang w:val="es-419"/>
-              </w:rPr>
-              <w:t xml:space="preserve"> </w:t>
-            </w:r>
-            <w:proofErr w:type="spellStart"/>
-            <w:r>
-              <w:rPr>
-                <w:rFonts w:ascii="Dax-Regular" w:hAnsi="Dax-Regular"/>
-                <w:noProof w:val="0"/>
-                <w:lang w:val="es-419"/>
-              </w:rPr>
-              <w:t>Sort</w:t>
-            </w:r>
-            <w:proofErr w:type="spellEnd"/>
-            <w:r>
-              <w:rPr>
-                <w:rFonts w:ascii="Dax-Regular" w:hAnsi="Dax-Regular"/>
-                <w:noProof w:val="0"/>
-                <w:lang w:val="es-419"/>
-              </w:rPr>
-              <w:t xml:space="preserve"> (ms)</w:t>
+            <w:r>
+              <w:rPr>
+                <w:rFonts w:ascii="Dax-Regular" w:hAnsi="Dax-Regular"/>
+                <w:noProof w:val="0"/>
+                <w:lang w:val="es-419"/>
+              </w:rPr>
+              <w:t>Insertion Sort (ms)</w:t>
             </w:r>
           </w:p>
         </w:tc>
@@ -4542,41 +5078,13 @@
                 <w:lang w:val="es-419"/>
               </w:rPr>
             </w:pPr>
-            <w:proofErr w:type="spellStart"/>
-            <w:r>
-              <w:rPr>
-                <w:rFonts w:ascii="Dax-Regular" w:hAnsi="Dax-Regular"/>
-                <w:noProof w:val="0"/>
-                <w:lang w:val="es-419"/>
-              </w:rPr>
-              <w:t>Selection</w:t>
-            </w:r>
-            <w:proofErr w:type="spellEnd"/>
-            <w:r>
-              <w:rPr>
-                <w:rFonts w:ascii="Dax-Regular" w:hAnsi="Dax-Regular"/>
-                <w:noProof w:val="0"/>
-                <w:lang w:val="es-419"/>
-              </w:rPr>
-              <w:t xml:space="preserve"> </w:t>
-            </w:r>
-            <w:proofErr w:type="spellStart"/>
-            <w:r>
-              <w:rPr>
-                <w:rFonts w:ascii="Dax-Regular" w:hAnsi="Dax-Regular"/>
-                <w:noProof w:val="0"/>
-                <w:lang w:val="es-419"/>
-              </w:rPr>
-              <w:t>Sort</w:t>
-            </w:r>
-            <w:proofErr w:type="spellEnd"/>
-            <w:r>
-              <w:rPr>
-                <w:rFonts w:ascii="Dax-Regular" w:hAnsi="Dax-Regular"/>
-                <w:noProof w:val="0"/>
-                <w:lang w:val="es-419"/>
-              </w:rPr>
-              <w:t xml:space="preserve"> (ms)</w:t>
+            <w:r>
+              <w:rPr>
+                <w:rFonts w:ascii="Dax-Regular" w:hAnsi="Dax-Regular"/>
+                <w:noProof w:val="0"/>
+                <w:lang w:val="es-419"/>
+              </w:rPr>
+              <w:t>Selection Sort (ms)</w:t>
             </w:r>
           </w:p>
         </w:tc>
@@ -4603,25 +5111,7 @@
                 <w:noProof w:val="0"/>
                 <w:lang w:val="es-419"/>
               </w:rPr>
-              <w:t xml:space="preserve">Shell </w:t>
-            </w:r>
-            <w:proofErr w:type="spellStart"/>
-            <w:r>
-              <w:rPr>
-                <w:rFonts w:ascii="Dax-Regular" w:hAnsi="Dax-Regular"/>
-                <w:noProof w:val="0"/>
-                <w:lang w:val="es-419"/>
-              </w:rPr>
-              <w:t>Sort</w:t>
-            </w:r>
-            <w:proofErr w:type="spellEnd"/>
-            <w:r>
-              <w:rPr>
-                <w:rFonts w:ascii="Dax-Regular" w:hAnsi="Dax-Regular"/>
-                <w:noProof w:val="0"/>
-                <w:lang w:val="es-419"/>
-              </w:rPr>
-              <w:t xml:space="preserve"> (ms)</w:t>
+              <w:t>Shell Sort (ms)</w:t>
             </w:r>
           </w:p>
         </w:tc>
@@ -4661,14 +5151,32 @@
           </w:tcPr>
           <w:p>
             <w:pPr>
-              <w:jc w:val="both"/>
               <w:cnfStyle w:val="000000100000" w:firstRow="0" w:lastRow="0" w:firstColumn="0" w:lastColumn="0" w:oddVBand="0" w:evenVBand="0" w:oddHBand="1" w:evenHBand="0" w:firstRowFirstColumn="0" w:firstRowLastColumn="0" w:lastRowFirstColumn="0" w:lastRowLastColumn="0"/>
               <w:rPr>
-                <w:rFonts w:ascii="Dax-Regular" w:hAnsi="Dax-Regular"/>
-                <w:noProof w:val="0"/>
-                <w:lang w:val="es-419"/>
-              </w:rPr>
-            </w:pPr>
+                <w:noProof w:val="0"/>
+              </w:rPr>
+            </w:pPr>
+            <w:r>
+              <w:rPr>
+                <w:rFonts w:ascii="Arial" w:hAnsi="Arial" w:cs="Arial"/>
+                <w:color w:val="000000"/>
+              </w:rPr>
+              <w:t>62031</w:t>
+            </w:r>
+            <w:r>
+              <w:rPr>
+                <w:rFonts w:ascii="Arial" w:hAnsi="Arial" w:cs="Arial"/>
+                <w:color w:val="000000"/>
+              </w:rPr>
+              <w:t>,</w:t>
+            </w:r>
+            <w:r>
+              <w:rPr>
+                <w:rFonts w:ascii="Arial" w:hAnsi="Arial" w:cs="Arial"/>
+                <w:color w:val="000000"/>
+              </w:rPr>
+              <w:t>25</w:t>
+            </w:r>
           </w:p>
         </w:tc>
         <w:tc>
@@ -4677,14 +5185,32 @@
           </w:tcPr>
           <w:p>
             <w:pPr>
-              <w:jc w:val="both"/>
               <w:cnfStyle w:val="000000100000" w:firstRow="0" w:lastRow="0" w:firstColumn="0" w:lastColumn="0" w:oddVBand="0" w:evenVBand="0" w:oddHBand="1" w:evenHBand="0" w:firstRowFirstColumn="0" w:firstRowLastColumn="0" w:lastRowFirstColumn="0" w:lastRowLastColumn="0"/>
               <w:rPr>
-                <w:rFonts w:ascii="Dax-Regular" w:hAnsi="Dax-Regular"/>
-                <w:noProof w:val="0"/>
-                <w:lang w:val="es-419"/>
-              </w:rPr>
-            </w:pPr>
+                <w:noProof w:val="0"/>
+              </w:rPr>
+            </w:pPr>
+            <w:r>
+              <w:rPr>
+                <w:rFonts w:ascii="Arial" w:hAnsi="Arial" w:cs="Arial"/>
+                <w:color w:val="000000"/>
+              </w:rPr>
+              <w:t>57390</w:t>
+            </w:r>
+            <w:r>
+              <w:rPr>
+                <w:rFonts w:ascii="Arial" w:hAnsi="Arial" w:cs="Arial"/>
+                <w:color w:val="000000"/>
+              </w:rPr>
+              <w:t>,</w:t>
+            </w:r>
+            <w:r>
+              <w:rPr>
+                <w:rFonts w:ascii="Arial" w:hAnsi="Arial" w:cs="Arial"/>
+                <w:color w:val="000000"/>
+              </w:rPr>
+              <w:t>625</w:t>
+            </w:r>
           </w:p>
         </w:tc>
         <w:tc>
@@ -4693,14 +5219,32 @@
           </w:tcPr>
           <w:p>
             <w:pPr>
-              <w:jc w:val="both"/>
               <w:cnfStyle w:val="000000100000" w:firstRow="0" w:lastRow="0" w:firstColumn="0" w:lastColumn="0" w:oddVBand="0" w:evenVBand="0" w:oddHBand="1" w:evenHBand="0" w:firstRowFirstColumn="0" w:firstRowLastColumn="0" w:lastRowFirstColumn="0" w:lastRowLastColumn="0"/>
               <w:rPr>
-                <w:rFonts w:ascii="Dax-Regular" w:hAnsi="Dax-Regular"/>
-                <w:noProof w:val="0"/>
-                <w:lang w:val="es-419"/>
-              </w:rPr>
-            </w:pPr>
+                <w:noProof w:val="0"/>
+              </w:rPr>
+            </w:pPr>
+            <w:r>
+              <w:rPr>
+                <w:rFonts w:ascii="Arial" w:hAnsi="Arial" w:cs="Arial"/>
+                <w:color w:val="000000"/>
+              </w:rPr>
+              <w:t>3359</w:t>
+            </w:r>
+            <w:r>
+              <w:rPr>
+                <w:rFonts w:ascii="Arial" w:hAnsi="Arial" w:cs="Arial"/>
+                <w:color w:val="000000"/>
+              </w:rPr>
+              <w:t>,</w:t>
+            </w:r>
+            <w:r>
+              <w:rPr>
+                <w:rFonts w:ascii="Arial" w:hAnsi="Arial" w:cs="Arial"/>
+                <w:color w:val="000000"/>
+              </w:rPr>
+              <w:t>375</w:t>
+            </w:r>
           </w:p>
         </w:tc>
       </w:tr>
@@ -4738,14 +5282,32 @@
           </w:tcPr>
           <w:p>
             <w:pPr>
-              <w:jc w:val="both"/>
               <w:cnfStyle w:val="000000000000" w:firstRow="0" w:lastRow="0" w:firstColumn="0" w:lastColumn="0" w:oddVBand="0" w:evenVBand="0" w:oddHBand="0" w:evenHBand="0" w:firstRowFirstColumn="0" w:firstRowLastColumn="0" w:lastRowFirstColumn="0" w:lastRowLastColumn="0"/>
               <w:rPr>
-                <w:rFonts w:ascii="Dax-Regular" w:hAnsi="Dax-Regular"/>
-                <w:noProof w:val="0"/>
-                <w:lang w:val="es-419"/>
-              </w:rPr>
-            </w:pPr>
+                <w:noProof w:val="0"/>
+              </w:rPr>
+            </w:pPr>
+            <w:r>
+              <w:rPr>
+                <w:rFonts w:ascii="Arial" w:hAnsi="Arial" w:cs="Arial"/>
+                <w:color w:val="000000"/>
+              </w:rPr>
+              <w:t>542203</w:t>
+            </w:r>
+            <w:r>
+              <w:rPr>
+                <w:rFonts w:ascii="Arial" w:hAnsi="Arial" w:cs="Arial"/>
+                <w:color w:val="000000"/>
+              </w:rPr>
+              <w:t>,</w:t>
+            </w:r>
+            <w:r>
+              <w:rPr>
+                <w:rFonts w:ascii="Arial" w:hAnsi="Arial" w:cs="Arial"/>
+                <w:color w:val="000000"/>
+              </w:rPr>
+              <w:t>125</w:t>
+            </w:r>
           </w:p>
         </w:tc>
         <w:tc>
@@ -4754,14 +5316,32 @@
           </w:tcPr>
           <w:p>
             <w:pPr>
-              <w:jc w:val="both"/>
               <w:cnfStyle w:val="000000000000" w:firstRow="0" w:lastRow="0" w:firstColumn="0" w:lastColumn="0" w:oddVBand="0" w:evenVBand="0" w:oddHBand="0" w:evenHBand="0" w:firstRowFirstColumn="0" w:firstRowLastColumn="0" w:lastRowFirstColumn="0" w:lastRowLastColumn="0"/>
               <w:rPr>
-                <w:rFonts w:ascii="Dax-Regular" w:hAnsi="Dax-Regular"/>
-                <w:noProof w:val="0"/>
-                <w:lang w:val="es-419"/>
-              </w:rPr>
-            </w:pPr>
+                <w:noProof w:val="0"/>
+              </w:rPr>
+            </w:pPr>
+            <w:r>
+              <w:rPr>
+                <w:rFonts w:ascii="Arial" w:hAnsi="Arial" w:cs="Arial"/>
+                <w:color w:val="000000"/>
+              </w:rPr>
+              <w:t>468906</w:t>
+            </w:r>
+            <w:r>
+              <w:rPr>
+                <w:rFonts w:ascii="Arial" w:hAnsi="Arial" w:cs="Arial"/>
+                <w:color w:val="000000"/>
+              </w:rPr>
+              <w:t>,</w:t>
+            </w:r>
+            <w:r>
+              <w:rPr>
+                <w:rFonts w:ascii="Arial" w:hAnsi="Arial" w:cs="Arial"/>
+                <w:color w:val="000000"/>
+              </w:rPr>
+              <w:t>25</w:t>
+            </w:r>
           </w:p>
         </w:tc>
         <w:tc>
@@ -4770,14 +5350,32 @@
           </w:tcPr>
           <w:p>
             <w:pPr>
-              <w:jc w:val="both"/>
               <w:cnfStyle w:val="000000000000" w:firstRow="0" w:lastRow="0" w:firstColumn="0" w:lastColumn="0" w:oddVBand="0" w:evenVBand="0" w:oddHBand="0" w:evenHBand="0" w:firstRowFirstColumn="0" w:firstRowLastColumn="0" w:lastRowFirstColumn="0" w:lastRowLastColumn="0"/>
               <w:rPr>
-                <w:rFonts w:ascii="Dax-Regular" w:hAnsi="Dax-Regular"/>
-                <w:noProof w:val="0"/>
-                <w:lang w:val="es-419"/>
-              </w:rPr>
-            </w:pPr>
+                <w:noProof w:val="0"/>
+              </w:rPr>
+            </w:pPr>
+            <w:r>
+              <w:rPr>
+                <w:rFonts w:ascii="Arial" w:hAnsi="Arial" w:cs="Arial"/>
+                <w:color w:val="000000"/>
+              </w:rPr>
+              <w:t>14875</w:t>
+            </w:r>
+            <w:r>
+              <w:rPr>
+                <w:rFonts w:ascii="Arial" w:hAnsi="Arial" w:cs="Arial"/>
+                <w:color w:val="000000"/>
+              </w:rPr>
+              <w:t>,</w:t>
+            </w:r>
+            <w:r>
+              <w:rPr>
+                <w:rFonts w:ascii="Arial" w:hAnsi="Arial" w:cs="Arial"/>
+                <w:color w:val="000000"/>
+              </w:rPr>
+              <w:t>0</w:t>
+            </w:r>
           </w:p>
         </w:tc>
       </w:tr>
@@ -4824,6 +5422,15 @@
                 <w:lang w:val="es-419"/>
               </w:rPr>
             </w:pPr>
+            <w:r>
+              <w:rPr>
+                <w:rFonts w:ascii="Arial" w:hAnsi="Arial" w:cs="Arial"/>
+                <w:noProof w:val="0"/>
+                <w:color w:val="000000"/>
+                <w:lang w:val="es-MX"/>
+              </w:rPr>
+              <w:t>4324713,32</w:t>
+            </w:r>
           </w:p>
         </w:tc>
         <w:tc>
@@ -4840,6 +5447,14 @@
                 <w:lang w:val="es-419"/>
               </w:rPr>
             </w:pPr>
+            <w:r>
+              <w:rPr>
+                <w:rFonts w:ascii="Dax-Regular" w:hAnsi="Dax-Regular"/>
+                <w:noProof w:val="0"/>
+                <w:lang w:val="es-419"/>
+              </w:rPr>
+              <w:t>3782546,875</w:t>
+            </w:r>
           </w:p>
         </w:tc>
         <w:tc>
@@ -4848,14 +5463,32 @@
           </w:tcPr>
           <w:p>
             <w:pPr>
-              <w:jc w:val="both"/>
               <w:cnfStyle w:val="000000100000" w:firstRow="0" w:lastRow="0" w:firstColumn="0" w:lastColumn="0" w:oddVBand="0" w:evenVBand="0" w:oddHBand="1" w:evenHBand="0" w:firstRowFirstColumn="0" w:firstRowLastColumn="0" w:lastRowFirstColumn="0" w:lastRowLastColumn="0"/>
               <w:rPr>
-                <w:rFonts w:ascii="Dax-Regular" w:hAnsi="Dax-Regular"/>
-                <w:noProof w:val="0"/>
-                <w:lang w:val="es-419"/>
-              </w:rPr>
-            </w:pPr>
+                <w:noProof w:val="0"/>
+              </w:rPr>
+            </w:pPr>
+            <w:r>
+              <w:rPr>
+                <w:rFonts w:ascii="Arial" w:hAnsi="Arial" w:cs="Arial"/>
+                <w:color w:val="000000"/>
+              </w:rPr>
+              <w:t>67484</w:t>
+            </w:r>
+            <w:r>
+              <w:rPr>
+                <w:rFonts w:ascii="Arial" w:hAnsi="Arial" w:cs="Arial"/>
+                <w:color w:val="000000"/>
+              </w:rPr>
+              <w:t>,</w:t>
+            </w:r>
+            <w:r>
+              <w:rPr>
+                <w:rFonts w:ascii="Arial" w:hAnsi="Arial" w:cs="Arial"/>
+                <w:color w:val="000000"/>
+              </w:rPr>
+              <w:t>375</w:t>
+            </w:r>
           </w:p>
         </w:tc>
       </w:tr>
@@ -4912,9 +5545,9 @@
               <w:jc w:val="both"/>
               <w:cnfStyle w:val="000000000000" w:firstRow="0" w:lastRow="0" w:firstColumn="0" w:lastColumn="0" w:oddVBand="0" w:evenVBand="0" w:oddHBand="0" w:evenHBand="0" w:firstRowFirstColumn="0" w:firstRowLastColumn="0" w:lastRowFirstColumn="0" w:lastRowLastColumn="0"/>
               <w:rPr>
-                <w:rFonts w:ascii="Dax-Regular" w:hAnsi="Dax-Regular"/>
-                <w:noProof w:val="0"/>
-                <w:lang w:val="es-419"/>
+                <w:rFonts w:ascii="Calibri" w:hAnsi="Calibri" w:cs="Calibri"/>
+                <w:noProof w:val="0"/>
+                <w:color w:val="000000"/>
               </w:rPr>
             </w:pPr>
           </w:p>
@@ -4933,6 +5566,30 @@
                 <w:lang w:val="es-419"/>
               </w:rPr>
             </w:pPr>
+            <w:r>
+              <w:rPr>
+                <w:rFonts w:ascii="Dax-Regular" w:hAnsi="Dax-Regular"/>
+                <w:noProof w:val="0"/>
+                <w:lang w:val="es-419"/>
+              </w:rPr>
+              <w:t>364671</w:t>
+            </w:r>
+            <w:r>
+              <w:rPr>
+                <w:rFonts w:ascii="Dax-Regular" w:hAnsi="Dax-Regular"/>
+                <w:noProof w:val="0"/>
+                <w:lang w:val="es-419"/>
+              </w:rPr>
+              <w:t>,</w:t>
+            </w:r>
+            <w:r>
+              <w:rPr>
+                <w:rFonts w:ascii="Dax-Regular" w:hAnsi="Dax-Regular"/>
+                <w:noProof w:val="0"/>
+                <w:lang w:val="es-419"/>
+              </w:rPr>
+              <w:t>875</w:t>
+            </w:r>
           </w:p>
         </w:tc>
       </w:tr>
@@ -4990,9 +5647,9 @@
               <w:jc w:val="both"/>
               <w:cnfStyle w:val="000000100000" w:firstRow="0" w:lastRow="0" w:firstColumn="0" w:lastColumn="0" w:oddVBand="0" w:evenVBand="0" w:oddHBand="1" w:evenHBand="0" w:firstRowFirstColumn="0" w:firstRowLastColumn="0" w:lastRowFirstColumn="0" w:lastRowLastColumn="0"/>
               <w:rPr>
-                <w:rFonts w:ascii="Dax-Regular" w:hAnsi="Dax-Regular"/>
-                <w:noProof w:val="0"/>
-                <w:lang w:val="es-419"/>
+                <w:rFonts w:ascii="Calibri" w:hAnsi="Calibri" w:cs="Calibri"/>
+                <w:noProof w:val="0"/>
+                <w:color w:val="000000"/>
               </w:rPr>
             </w:pPr>
           </w:p>
@@ -5006,9 +5663,9 @@
               <w:jc w:val="both"/>
               <w:cnfStyle w:val="000000100000" w:firstRow="0" w:lastRow="0" w:firstColumn="0" w:lastColumn="0" w:oddVBand="0" w:evenVBand="0" w:oddHBand="1" w:evenHBand="0" w:firstRowFirstColumn="0" w:firstRowLastColumn="0" w:lastRowFirstColumn="0" w:lastRowLastColumn="0"/>
               <w:rPr>
-                <w:rFonts w:ascii="Dax-Regular" w:hAnsi="Dax-Regular"/>
-                <w:noProof w:val="0"/>
-                <w:lang w:val="es-419"/>
+                <w:rFonts w:ascii="Calibri" w:hAnsi="Calibri" w:cs="Calibri"/>
+                <w:noProof w:val="0"/>
+                <w:color w:val="000000"/>
               </w:rPr>
             </w:pPr>
           </w:p>
@@ -5067,9 +5724,9 @@
               <w:jc w:val="both"/>
               <w:cnfStyle w:val="000000000000" w:firstRow="0" w:lastRow="0" w:firstColumn="0" w:lastColumn="0" w:oddVBand="0" w:evenVBand="0" w:oddHBand="0" w:evenHBand="0" w:firstRowFirstColumn="0" w:firstRowLastColumn="0" w:lastRowFirstColumn="0" w:lastRowLastColumn="0"/>
               <w:rPr>
-                <w:rFonts w:ascii="Dax-Regular" w:hAnsi="Dax-Regular"/>
-                <w:noProof w:val="0"/>
-                <w:lang w:val="es-419"/>
+                <w:rFonts w:ascii="Calibri" w:hAnsi="Calibri" w:cs="Calibri"/>
+                <w:noProof w:val="0"/>
+                <w:color w:val="000000"/>
               </w:rPr>
             </w:pPr>
           </w:p>
@@ -5083,9 +5740,9 @@
               <w:jc w:val="both"/>
               <w:cnfStyle w:val="000000000000" w:firstRow="0" w:lastRow="0" w:firstColumn="0" w:lastColumn="0" w:oddVBand="0" w:evenVBand="0" w:oddHBand="0" w:evenHBand="0" w:firstRowFirstColumn="0" w:firstRowLastColumn="0" w:lastRowFirstColumn="0" w:lastRowLastColumn="0"/>
               <w:rPr>
-                <w:rFonts w:ascii="Dax-Regular" w:hAnsi="Dax-Regular"/>
-                <w:noProof w:val="0"/>
-                <w:lang w:val="es-419"/>
+                <w:rFonts w:ascii="Calibri" w:hAnsi="Calibri" w:cs="Calibri"/>
+                <w:noProof w:val="0"/>
+                <w:color w:val="000000"/>
               </w:rPr>
             </w:pPr>
           </w:p>
@@ -5161,9 +5818,9 @@
               <w:jc w:val="both"/>
               <w:cnfStyle w:val="000000100000" w:firstRow="0" w:lastRow="0" w:firstColumn="0" w:lastColumn="0" w:oddVBand="0" w:evenVBand="0" w:oddHBand="1" w:evenHBand="0" w:firstRowFirstColumn="0" w:firstRowLastColumn="0" w:lastRowFirstColumn="0" w:lastRowLastColumn="0"/>
               <w:rPr>
-                <w:rFonts w:ascii="Dax-Regular" w:hAnsi="Dax-Regular"/>
-                <w:noProof w:val="0"/>
-                <w:lang w:val="es-419"/>
+                <w:rFonts w:ascii="Calibri" w:hAnsi="Calibri" w:cs="Calibri"/>
+                <w:noProof w:val="0"/>
+                <w:color w:val="000000"/>
               </w:rPr>
             </w:pPr>
           </w:p>
@@ -5406,7 +6063,7 @@
     </w:tbl>
     <w:p>
       <w:pPr>
-        <w:pStyle w:val="Caption"/>
+        <w:pStyle w:val="Descripcin"/>
         <w:ind w:left="360"/>
         <w:rPr>
           <w:lang w:val="es-419"/>
@@ -5457,7 +6114,7 @@
     </w:p>
     <w:tbl>
       <w:tblPr>
-        <w:tblStyle w:val="GridTable2-Accent3"/>
+        <w:tblStyle w:val="Tablaconcuadrcula2-nfasis3"/>
         <w:tblW w:w="8790" w:type="dxa"/>
         <w:jc w:val="center"/>
         <w:tblLook w:val="04A0" w:firstRow="1" w:lastRow="0" w:firstColumn="1" w:lastColumn="0" w:noHBand="0" w:noVBand="1"/>
@@ -5516,25 +6173,7 @@
                 <w:noProof w:val="0"/>
                 <w:lang w:val="es-419"/>
               </w:rPr>
-              <w:t>Arreglo (</w:t>
-            </w:r>
-            <w:proofErr w:type="spellStart"/>
-            <w:r>
-              <w:rPr>
-                <w:rFonts w:ascii="Dax-Regular" w:hAnsi="Dax-Regular"/>
-                <w:noProof w:val="0"/>
-                <w:lang w:val="es-419"/>
-              </w:rPr>
-              <w:t>ARRAYLIST</w:t>
-            </w:r>
-            <w:proofErr w:type="spellEnd"/>
-            <w:r>
-              <w:rPr>
-                <w:rFonts w:ascii="Dax-Regular" w:hAnsi="Dax-Regular"/>
-                <w:noProof w:val="0"/>
-                <w:lang w:val="es-419"/>
-              </w:rPr>
-              <w:t>)</w:t>
+              <w:t>Arreglo (ARRAYLIST)</w:t>
             </w:r>
           </w:p>
         </w:tc>
@@ -5558,25 +6197,7 @@
                 <w:noProof w:val="0"/>
                 <w:lang w:val="es-419"/>
               </w:rPr>
-              <w:t>Lista enlazada (</w:t>
-            </w:r>
-            <w:proofErr w:type="spellStart"/>
-            <w:r>
-              <w:rPr>
-                <w:rFonts w:ascii="Dax-Regular" w:hAnsi="Dax-Regular"/>
-                <w:noProof w:val="0"/>
-                <w:lang w:val="es-419"/>
-              </w:rPr>
-              <w:t>LINKED_LIST</w:t>
-            </w:r>
-            <w:proofErr w:type="spellEnd"/>
-            <w:r>
-              <w:rPr>
-                <w:rFonts w:ascii="Dax-Regular" w:hAnsi="Dax-Regular"/>
-                <w:noProof w:val="0"/>
-                <w:lang w:val="es-419"/>
-              </w:rPr>
-              <w:t>)</w:t>
+              <w:t>Lista enlazada (LINKED_LIST)</w:t>
             </w:r>
           </w:p>
         </w:tc>
@@ -5603,34 +6224,14 @@
                 <w:lang w:val="es-419"/>
               </w:rPr>
             </w:pPr>
-            <w:proofErr w:type="spellStart"/>
-            <w:r>
-              <w:rPr>
-                <w:rFonts w:ascii="Dax-Regular" w:hAnsi="Dax-Regular"/>
-                <w:noProof w:val="0"/>
-                <w:lang w:val="es-419"/>
-              </w:rPr>
-              <w:t>Insertion</w:t>
-            </w:r>
-            <w:proofErr w:type="spellEnd"/>
-            <w:r>
-              <w:rPr>
-                <w:rFonts w:ascii="Dax-Regular" w:hAnsi="Dax-Regular"/>
-                <w:noProof w:val="0"/>
-                <w:lang w:val="es-419"/>
-              </w:rPr>
-              <w:t xml:space="preserve"> </w:t>
-            </w:r>
-            <w:proofErr w:type="spellStart"/>
-            <w:r>
-              <w:rPr>
-                <w:rFonts w:ascii="Dax-Regular" w:hAnsi="Dax-Regular"/>
-                <w:noProof w:val="0"/>
-                <w:lang w:val="es-419"/>
-              </w:rPr>
-              <w:t>sort</w:t>
-            </w:r>
-            <w:proofErr w:type="spellEnd"/>
+            <w:r>
+              <w:rPr>
+                <w:rFonts w:ascii="Dax-Regular" w:hAnsi="Dax-Regular"/>
+                <w:noProof w:val="0"/>
+                <w:lang w:val="es-419"/>
+              </w:rPr>
+              <w:t>Insertion sort</w:t>
+            </w:r>
           </w:p>
         </w:tc>
         <w:tc>
@@ -5647,6 +6248,14 @@
                 <w:lang w:val="es-419"/>
               </w:rPr>
             </w:pPr>
+            <w:r>
+              <w:rPr>
+                <w:rFonts w:ascii="Dax-Regular" w:hAnsi="Dax-Regular"/>
+                <w:noProof w:val="0"/>
+                <w:lang w:val="es-419"/>
+              </w:rPr>
+              <w:t xml:space="preserve">X </w:t>
+            </w:r>
           </w:p>
         </w:tc>
         <w:tc>
@@ -5687,34 +6296,15 @@
                 <w:lang w:val="es-419"/>
               </w:rPr>
             </w:pPr>
-            <w:proofErr w:type="spellStart"/>
-            <w:r>
-              <w:rPr>
-                <w:rFonts w:ascii="Dax-Regular" w:hAnsi="Dax-Regular"/>
-                <w:noProof w:val="0"/>
-                <w:lang w:val="es-419"/>
-              </w:rPr>
-              <w:t>Selection</w:t>
-            </w:r>
-            <w:proofErr w:type="spellEnd"/>
-            <w:r>
-              <w:rPr>
-                <w:rFonts w:ascii="Dax-Regular" w:hAnsi="Dax-Regular"/>
-                <w:noProof w:val="0"/>
-                <w:lang w:val="es-419"/>
-              </w:rPr>
-              <w:t xml:space="preserve"> </w:t>
-            </w:r>
-            <w:proofErr w:type="spellStart"/>
-            <w:r>
-              <w:rPr>
-                <w:rFonts w:ascii="Dax-Regular" w:hAnsi="Dax-Regular"/>
-                <w:noProof w:val="0"/>
-                <w:lang w:val="es-419"/>
-              </w:rPr>
-              <w:t>sort</w:t>
-            </w:r>
-            <w:proofErr w:type="spellEnd"/>
+            <w:r>
+              <w:rPr>
+                <w:rFonts w:ascii="Dax-Regular" w:hAnsi="Dax-Regular"/>
+                <w:noProof w:val="0"/>
+                <w:lang w:val="es-419"/>
+              </w:rPr>
+              <w:lastRenderedPageBreak/>
+              <w:t>Selection sort</w:t>
+            </w:r>
             <w:r>
               <w:rPr>
                 <w:noProof w:val="0"/>
@@ -5738,6 +6328,14 @@
                 <w:lang w:val="es-419"/>
               </w:rPr>
             </w:pPr>
+            <w:r>
+              <w:rPr>
+                <w:rFonts w:ascii="Dax-Regular" w:hAnsi="Dax-Regular"/>
+                <w:noProof w:val="0"/>
+                <w:lang w:val="es-419"/>
+              </w:rPr>
+              <w:t xml:space="preserve">X </w:t>
+            </w:r>
           </w:p>
         </w:tc>
         <w:tc>
@@ -5782,18 +6380,8 @@
                 <w:noProof w:val="0"/>
                 <w:lang w:val="es-419"/>
               </w:rPr>
-              <w:t xml:space="preserve">Shell </w:t>
-            </w:r>
-            <w:proofErr w:type="spellStart"/>
-            <w:r>
-              <w:rPr>
-                <w:rFonts w:ascii="Dax-Regular" w:hAnsi="Dax-Regular"/>
-                <w:noProof w:val="0"/>
-                <w:lang w:val="es-419"/>
-              </w:rPr>
-              <w:t>sort</w:t>
-            </w:r>
-            <w:proofErr w:type="spellEnd"/>
+              <w:t>Shell sort</w:t>
+            </w:r>
           </w:p>
         </w:tc>
         <w:tc>
@@ -5810,6 +6398,14 @@
                 <w:lang w:val="es-419"/>
               </w:rPr>
             </w:pPr>
+            <w:r>
+              <w:rPr>
+                <w:rFonts w:ascii="Dax-Regular" w:hAnsi="Dax-Regular"/>
+                <w:noProof w:val="0"/>
+                <w:lang w:val="es-419"/>
+              </w:rPr>
+              <w:t xml:space="preserve">X </w:t>
+            </w:r>
           </w:p>
         </w:tc>
         <w:tc>
@@ -5833,7 +6429,7 @@
     </w:tbl>
     <w:p>
       <w:pPr>
-        <w:pStyle w:val="Caption"/>
+        <w:pStyle w:val="Descripcin"/>
         <w:jc w:val="center"/>
         <w:rPr>
           <w:rFonts w:ascii="Dax-Regular" w:hAnsi="Dax-Regular"/>
@@ -5885,7 +6481,7 @@
     </w:p>
     <w:p>
       <w:pPr>
-        <w:pStyle w:val="Heading2"/>
+        <w:pStyle w:val="Ttulo2"/>
         <w:rPr>
           <w:b/>
           <w:bCs/>
@@ -5905,7 +6501,7 @@
     </w:p>
     <w:p>
       <w:pPr>
-        <w:pStyle w:val="ListParagraph"/>
+        <w:pStyle w:val="Prrafodelista"/>
         <w:numPr>
           <w:ilvl w:val="0"/>
           <w:numId w:val="5"/>
@@ -5931,30 +6527,12 @@
           <w:bCs/>
           <w:lang w:val="es-419"/>
         </w:rPr>
-        <w:t xml:space="preserve">Maquina </w:t>
-      </w:r>
-      <w:r>
-        <w:rPr>
-          <w:rFonts w:ascii="Dax-Regular" w:hAnsi="Dax-Regular"/>
-          <w:b/>
-          <w:bCs/>
-          <w:lang w:val="es-419"/>
-        </w:rPr>
-        <w:t>2</w:t>
-      </w:r>
-      <w:r>
-        <w:rPr>
-          <w:rFonts w:ascii="Dax-Regular" w:hAnsi="Dax-Regular"/>
-          <w:b/>
-          <w:bCs/>
-          <w:lang w:val="es-419"/>
-        </w:rPr>
-        <w:t>.</w:t>
+        <w:t>Maquina 2.</w:t>
       </w:r>
     </w:p>
     <w:p>
       <w:pPr>
-        <w:pStyle w:val="ListParagraph"/>
+        <w:pStyle w:val="Prrafodelista"/>
         <w:numPr>
           <w:ilvl w:val="1"/>
           <w:numId w:val="5"/>
@@ -5971,28 +6549,12 @@
           <w:rFonts w:ascii="Dax-Regular" w:hAnsi="Dax-Regular"/>
           <w:lang w:val="es-419"/>
         </w:rPr>
-        <w:t xml:space="preserve">Comparación de rendimiento </w:t>
-      </w:r>
-      <w:proofErr w:type="spellStart"/>
-      <w:r>
-        <w:rPr>
-          <w:rFonts w:ascii="Dax-Regular" w:hAnsi="Dax-Regular"/>
-          <w:lang w:val="es-419"/>
-        </w:rPr>
-        <w:t>ARRAYLIST</w:t>
-      </w:r>
-      <w:proofErr w:type="spellEnd"/>
-      <w:r>
-        <w:rPr>
-          <w:rFonts w:ascii="Dax-Regular" w:hAnsi="Dax-Regular"/>
-          <w:lang w:val="es-419"/>
-        </w:rPr>
-        <w:t>.</w:t>
+        <w:t>Comparación de rendimiento ARRAYLIST.</w:t>
       </w:r>
     </w:p>
     <w:p>
       <w:pPr>
-        <w:pStyle w:val="ListParagraph"/>
+        <w:pStyle w:val="Prrafodelista"/>
         <w:numPr>
           <w:ilvl w:val="1"/>
           <w:numId w:val="5"/>
@@ -6009,28 +6571,12 @@
           <w:rFonts w:ascii="Dax-Regular" w:hAnsi="Dax-Regular"/>
           <w:lang w:val="es-419"/>
         </w:rPr>
-        <w:t xml:space="preserve">Comparación de rendimiento </w:t>
-      </w:r>
-      <w:proofErr w:type="spellStart"/>
-      <w:r>
-        <w:rPr>
-          <w:rFonts w:ascii="Dax-Regular" w:hAnsi="Dax-Regular"/>
-          <w:lang w:val="es-419"/>
-        </w:rPr>
-        <w:t>LINKED_LIST</w:t>
-      </w:r>
-      <w:proofErr w:type="spellEnd"/>
-      <w:r>
-        <w:rPr>
-          <w:rFonts w:ascii="Dax-Regular" w:hAnsi="Dax-Regular"/>
-          <w:lang w:val="es-419"/>
-        </w:rPr>
-        <w:t>.</w:t>
+        <w:t>Comparación de rendimiento LINKED_LIST.</w:t>
       </w:r>
     </w:p>
     <w:p>
       <w:pPr>
-        <w:pStyle w:val="ListParagraph"/>
+        <w:pStyle w:val="Prrafodelista"/>
         <w:numPr>
           <w:ilvl w:val="1"/>
           <w:numId w:val="5"/>
@@ -6047,44 +6593,12 @@
           <w:rFonts w:ascii="Dax-Regular" w:hAnsi="Dax-Regular"/>
           <w:lang w:val="es-419"/>
         </w:rPr>
-        <w:t xml:space="preserve">Comparación de rendimiento para </w:t>
-      </w:r>
-      <w:proofErr w:type="spellStart"/>
-      <w:r>
-        <w:rPr>
-          <w:rFonts w:ascii="Dax-Regular" w:hAnsi="Dax-Regular"/>
-          <w:lang w:val="es-419"/>
-        </w:rPr>
-        <w:t>Insertion</w:t>
-      </w:r>
-      <w:proofErr w:type="spellEnd"/>
-      <w:r>
-        <w:rPr>
-          <w:rFonts w:ascii="Dax-Regular" w:hAnsi="Dax-Regular"/>
-          <w:lang w:val="es-419"/>
-        </w:rPr>
-        <w:t xml:space="preserve"> </w:t>
-      </w:r>
-      <w:proofErr w:type="spellStart"/>
-      <w:r>
-        <w:rPr>
-          <w:rFonts w:ascii="Dax-Regular" w:hAnsi="Dax-Regular"/>
-          <w:lang w:val="es-419"/>
-        </w:rPr>
-        <w:t>Sort</w:t>
-      </w:r>
-      <w:proofErr w:type="spellEnd"/>
-      <w:r>
-        <w:rPr>
-          <w:rFonts w:ascii="Dax-Regular" w:hAnsi="Dax-Regular"/>
-          <w:lang w:val="es-419"/>
-        </w:rPr>
-        <w:t>.</w:t>
+        <w:t>Comparación de rendimiento para Insertion Sort.</w:t>
       </w:r>
     </w:p>
     <w:p>
       <w:pPr>
-        <w:pStyle w:val="ListParagraph"/>
+        <w:pStyle w:val="Prrafodelista"/>
         <w:numPr>
           <w:ilvl w:val="1"/>
           <w:numId w:val="5"/>
@@ -6101,45 +6615,12 @@
           <w:rFonts w:ascii="Dax-Regular" w:hAnsi="Dax-Regular"/>
           <w:lang w:val="es-419"/>
         </w:rPr>
-        <w:lastRenderedPageBreak/>
-        <w:t xml:space="preserve">Comparación de rendimiento para </w:t>
-      </w:r>
-      <w:proofErr w:type="spellStart"/>
-      <w:r>
-        <w:rPr>
-          <w:rFonts w:ascii="Dax-Regular" w:hAnsi="Dax-Regular"/>
-          <w:lang w:val="es-419"/>
-        </w:rPr>
-        <w:t>Selection</w:t>
-      </w:r>
-      <w:proofErr w:type="spellEnd"/>
-      <w:r>
-        <w:rPr>
-          <w:rFonts w:ascii="Dax-Regular" w:hAnsi="Dax-Regular"/>
-          <w:lang w:val="es-419"/>
-        </w:rPr>
-        <w:t xml:space="preserve"> </w:t>
-      </w:r>
-      <w:proofErr w:type="spellStart"/>
-      <w:r>
-        <w:rPr>
-          <w:rFonts w:ascii="Dax-Regular" w:hAnsi="Dax-Regular"/>
-          <w:lang w:val="es-419"/>
-        </w:rPr>
-        <w:t>Sort</w:t>
-      </w:r>
-      <w:proofErr w:type="spellEnd"/>
-      <w:r>
-        <w:rPr>
-          <w:rFonts w:ascii="Dax-Regular" w:hAnsi="Dax-Regular"/>
-          <w:lang w:val="es-419"/>
-        </w:rPr>
-        <w:t>.</w:t>
+        <w:t>Comparación de rendimiento para Selection Sort.</w:t>
       </w:r>
     </w:p>
     <w:p>
       <w:pPr>
-        <w:pStyle w:val="ListParagraph"/>
+        <w:pStyle w:val="Prrafodelista"/>
         <w:numPr>
           <w:ilvl w:val="1"/>
           <w:numId w:val="5"/>
@@ -6156,28 +6637,12 @@
           <w:rFonts w:ascii="Dax-Regular" w:hAnsi="Dax-Regular"/>
           <w:lang w:val="es-419"/>
         </w:rPr>
-        <w:t xml:space="preserve">Comparación de rendimiento para Shell </w:t>
-      </w:r>
-      <w:proofErr w:type="spellStart"/>
-      <w:r>
-        <w:rPr>
-          <w:rFonts w:ascii="Dax-Regular" w:hAnsi="Dax-Regular"/>
-          <w:lang w:val="es-419"/>
-        </w:rPr>
-        <w:t>Sort</w:t>
-      </w:r>
-      <w:proofErr w:type="spellEnd"/>
-      <w:r>
-        <w:rPr>
-          <w:rFonts w:ascii="Dax-Regular" w:hAnsi="Dax-Regular"/>
-          <w:lang w:val="es-419"/>
-        </w:rPr>
-        <w:t>.</w:t>
+        <w:t>Comparación de rendimiento para Shell Sort.</w:t>
       </w:r>
     </w:p>
     <w:p>
       <w:pPr>
-        <w:pStyle w:val="Heading1"/>
+        <w:pStyle w:val="Ttulo1"/>
         <w:rPr>
           <w:b/>
           <w:bCs/>
@@ -6197,7 +6662,7 @@
     </w:p>
     <w:p>
       <w:pPr>
-        <w:pStyle w:val="ListParagraph"/>
+        <w:pStyle w:val="Prrafodelista"/>
         <w:numPr>
           <w:ilvl w:val="0"/>
           <w:numId w:val="6"/>
@@ -6218,7 +6683,84 @@
     </w:p>
     <w:p>
       <w:pPr>
-        <w:pStyle w:val="ListParagraph"/>
+        <w:spacing w:after="0"/>
+        <w:jc w:val="both"/>
+        <w:rPr>
+          <w:lang w:val="es-419"/>
+        </w:rPr>
+      </w:pPr>
+    </w:p>
+    <w:p>
+      <w:pPr>
+        <w:spacing w:after="0" w:line="240" w:lineRule="auto"/>
+        <w:jc w:val="both"/>
+        <w:rPr>
+          <w:rFonts w:ascii="Times New Roman" w:eastAsia="Times New Roman" w:hAnsi="Times New Roman" w:cs="Times New Roman"/>
+          <w:noProof w:val="0"/>
+          <w:color w:val="000000"/>
+          <w:sz w:val="24"/>
+          <w:szCs w:val="24"/>
+          <w:lang w:val="es-CO" w:eastAsia="es-MX"/>
+        </w:rPr>
+      </w:pPr>
+      <w:r>
+        <w:rPr>
+          <w:rFonts w:ascii="Times New Roman" w:eastAsia="Times New Roman" w:hAnsi="Times New Roman" w:cs="Times New Roman"/>
+          <w:noProof w:val="0"/>
+          <w:color w:val="000000"/>
+          <w:lang w:val="es-CO" w:eastAsia="es-MX"/>
+        </w:rPr>
+        <w:t>Con base en lo enunciado teóricamente con respecto al tiempo de ejecución de los diferentes ordenamientos que se emplearon, tanto en el mejor de los casos como en el peor de los casos, el ordenamiento más rápido debería ser el de tipo Shell Sort. Por otro lado, con base en la teoría de las dos estructuras de datos que se utilizaron, se conoce que recorrer una lista para organizar los elementos de esta y cargar los datos con una ARRAY LIST es más rápido que con una SINGLE LINKED LIST. Esto se debe a que los elementos en una ARRAYLIST se encuentran en posiciones contiguas en memoria, por lo que acceder a cada uno de estos se puede conseguir con un tiempo constante. Por el contrario, al usar una SINGLE LINKED LIST los elementos no están en posiciones adyacentes, por lo que cada elemento debe conservar una referencia a la posición del elemento siguiente. Esto evita que recorrer la lista se pueda realizar en un tiempo constante y, al mismo tiempo, ocupa más memoria. </w:t>
+      </w:r>
+    </w:p>
+    <w:p>
+      <w:pPr>
+        <w:spacing w:after="0" w:line="240" w:lineRule="auto"/>
+        <w:rPr>
+          <w:rFonts w:ascii="Times New Roman" w:eastAsia="Times New Roman" w:hAnsi="Times New Roman" w:cs="Times New Roman"/>
+          <w:noProof w:val="0"/>
+          <w:color w:val="000000"/>
+          <w:sz w:val="24"/>
+          <w:szCs w:val="24"/>
+          <w:lang w:val="es-CO" w:eastAsia="es-MX"/>
+        </w:rPr>
+      </w:pPr>
+    </w:p>
+    <w:p>
+      <w:pPr>
+        <w:spacing w:after="0" w:line="240" w:lineRule="auto"/>
+        <w:jc w:val="both"/>
+        <w:rPr>
+          <w:rFonts w:ascii="Times New Roman" w:eastAsia="Times New Roman" w:hAnsi="Times New Roman" w:cs="Times New Roman"/>
+          <w:noProof w:val="0"/>
+          <w:color w:val="000000"/>
+          <w:sz w:val="24"/>
+          <w:szCs w:val="24"/>
+          <w:lang w:val="es-CO" w:eastAsia="es-MX"/>
+        </w:rPr>
+      </w:pPr>
+      <w:r>
+        <w:rPr>
+          <w:rFonts w:ascii="Times New Roman" w:eastAsia="Times New Roman" w:hAnsi="Times New Roman" w:cs="Times New Roman"/>
+          <w:noProof w:val="0"/>
+          <w:color w:val="000000"/>
+          <w:lang w:val="es-CO" w:eastAsia="es-MX"/>
+        </w:rPr>
+        <w:t xml:space="preserve">Con base en lo que se mencionó anteriormente, el comportamiento de los algoritmos que pudimos observar a lo largo de las pruebas con distintos ordenamientos, distintas estructuras de datos y distintas cantidades de datos, es acorde a lo enunciado teóricamente. Es decir, que al realizar las pruebas se pudo apreciar que al utilizar la estructura de datos ARRAY LIST, el algoritmo cargaba y procesaba los datos mucho más rápido que cuando se utilizó SINGLE LINKED LIST. De igual manera, el ordenamiento más efectivo en todas las situaciones que fueron probadas fue Shell sort. </w:t>
+      </w:r>
+    </w:p>
+    <w:p>
+      <w:pPr>
+        <w:spacing w:after="0"/>
+        <w:jc w:val="both"/>
+        <w:rPr>
+          <w:lang w:val="es-419"/>
+        </w:rPr>
+      </w:pPr>
+    </w:p>
+    <w:p>
+      <w:pPr>
+        <w:pStyle w:val="Prrafodelista"/>
         <w:numPr>
           <w:ilvl w:val="0"/>
           <w:numId w:val="6"/>
@@ -6239,7 +6781,46 @@
     </w:p>
     <w:p>
       <w:pPr>
-        <w:pStyle w:val="ListParagraph"/>
+        <w:spacing w:after="0"/>
+        <w:jc w:val="both"/>
+        <w:rPr>
+          <w:lang w:val="es-419"/>
+        </w:rPr>
+      </w:pPr>
+    </w:p>
+    <w:p>
+      <w:pPr>
+        <w:spacing w:after="0" w:line="240" w:lineRule="auto"/>
+        <w:rPr>
+          <w:rFonts w:ascii="Times New Roman" w:eastAsia="Times New Roman" w:hAnsi="Times New Roman" w:cs="Times New Roman"/>
+          <w:noProof w:val="0"/>
+          <w:sz w:val="24"/>
+          <w:szCs w:val="24"/>
+          <w:lang w:val="es-CO" w:eastAsia="es-MX"/>
+        </w:rPr>
+      </w:pPr>
+      <w:r>
+        <w:rPr>
+          <w:rFonts w:ascii="Times New Roman" w:eastAsia="Times New Roman" w:hAnsi="Times New Roman" w:cs="Times New Roman"/>
+          <w:noProof w:val="0"/>
+          <w:color w:val="000000"/>
+          <w:lang w:val="es-CO" w:eastAsia="es-MX"/>
+        </w:rPr>
+        <w:t>Teniendo en cuenta los resultados al ejecutar el algoritmo con dos estructuras de datos diferentes (ARRAY LIST y SINGLE LINKED LIST), al utilizar tres tipos de ordenamientos (Insertion sort, selection sort y shell sort) y al utilizar cantidades diferentes de datos, se pudo apreciar una diferencia significativa en el tiempo de ejecución del algoritmo para cada máquina.</w:t>
+      </w:r>
+    </w:p>
+    <w:p>
+      <w:pPr>
+        <w:spacing w:after="0"/>
+        <w:jc w:val="both"/>
+        <w:rPr>
+          <w:lang w:val="es-419"/>
+        </w:rPr>
+      </w:pPr>
+    </w:p>
+    <w:p>
+      <w:pPr>
+        <w:pStyle w:val="Prrafodelista"/>
         <w:numPr>
           <w:ilvl w:val="0"/>
           <w:numId w:val="6"/>
@@ -6260,7 +6841,56 @@
     </w:p>
     <w:p>
       <w:pPr>
-        <w:pStyle w:val="ListParagraph"/>
+        <w:spacing w:after="0"/>
+        <w:jc w:val="both"/>
+        <w:rPr>
+          <w:lang w:val="es-419"/>
+        </w:rPr>
+      </w:pPr>
+    </w:p>
+    <w:p>
+      <w:pPr>
+        <w:spacing w:after="0" w:line="240" w:lineRule="auto"/>
+        <w:rPr>
+          <w:rFonts w:ascii="Times New Roman" w:eastAsia="Times New Roman" w:hAnsi="Times New Roman" w:cs="Times New Roman"/>
+          <w:noProof w:val="0"/>
+          <w:sz w:val="24"/>
+          <w:szCs w:val="24"/>
+          <w:lang w:val="es-CO" w:eastAsia="es-MX"/>
+        </w:rPr>
+      </w:pPr>
+      <w:r>
+        <w:rPr>
+          <w:rFonts w:ascii="Times New Roman" w:eastAsia="Times New Roman" w:hAnsi="Times New Roman" w:cs="Times New Roman"/>
+          <w:noProof w:val="0"/>
+          <w:color w:val="000000"/>
+          <w:lang w:val="es-CO" w:eastAsia="es-MX"/>
+        </w:rPr>
+        <w:t xml:space="preserve">Creemos que las diferencias en el tiempo de ejecución de los algoritmos se deben principalmente a la capacidad de RAM que tienen ambos computadores. Esto se debe a que uno de los computadores tiene 4 GB de RAM y el otro cuenta con 8 GB de RAM. Asimismo, el tiempo de ejecución que se aprecia en cada máquina puede depender también del procesador de cada computador e incluso el sistema operativo de estos. Por ejemplo, la capacidad de RAM de un computador puede asegurar que múltiples datos </w:t>
+      </w:r>
+      <w:r>
+        <w:rPr>
+          <w:rFonts w:ascii="Times New Roman" w:eastAsia="Times New Roman" w:hAnsi="Times New Roman" w:cs="Times New Roman"/>
+          <w:noProof w:val="0"/>
+          <w:color w:val="000000"/>
+          <w:lang w:val="es-CO" w:eastAsia="es-MX"/>
+        </w:rPr>
+        <w:lastRenderedPageBreak/>
+        <w:t xml:space="preserve">puedan ser cargados contiguamente en una ARRAY LIST de manera eficiente, al contar con suficiente espacio para guardarlos. </w:t>
+      </w:r>
+    </w:p>
+    <w:p>
+      <w:pPr>
+        <w:spacing w:after="0"/>
+        <w:jc w:val="both"/>
+        <w:rPr>
+          <w:lang w:val="es-419"/>
+        </w:rPr>
+      </w:pPr>
+    </w:p>
+    <w:p>
+      <w:pPr>
+        <w:pStyle w:val="Prrafodelista"/>
         <w:numPr>
           <w:ilvl w:val="0"/>
           <w:numId w:val="6"/>
@@ -6280,11 +6910,24 @@
     </w:p>
     <w:p>
       <w:pPr>
-        <w:rPr>
+        <w:spacing w:after="0" w:line="240" w:lineRule="auto"/>
+        <w:rPr>
+          <w:rFonts w:ascii="Times New Roman" w:eastAsia="Times New Roman" w:hAnsi="Times New Roman" w:cs="Times New Roman"/>
           <w:noProof w:val="0"/>
-          <w:lang w:val="es-419"/>
-        </w:rPr>
-      </w:pPr>
+          <w:sz w:val="24"/>
+          <w:szCs w:val="24"/>
+          <w:lang w:val="es-CO" w:eastAsia="es-MX"/>
+        </w:rPr>
+      </w:pPr>
+      <w:r>
+        <w:rPr>
+          <w:rFonts w:ascii="Times New Roman" w:eastAsia="Times New Roman" w:hAnsi="Times New Roman" w:cs="Times New Roman"/>
+          <w:noProof w:val="0"/>
+          <w:color w:val="000000"/>
+          <w:lang w:val="es-CO" w:eastAsia="es-MX"/>
+        </w:rPr>
+        <w:t xml:space="preserve">Si solo se toman en cuenta los tiempos de ejecución de los algoritmos, se podría decir que el más eficiente en este aspecto, es la estructura de datos de tipo ARRAY LIST. Esto se debe, a que los tiempos de ejecución fueron menores (para este algoritmo en específico de encontrar videos con mayor número de vistas) con todos los ordenamientos utilizados y con diferentes cantidades de datos para procesar. </w:t>
+      </w:r>
     </w:p>
     <w:p>
       <w:pPr>
@@ -7323,11 +7966,11 @@
       <w:noProof/>
     </w:rPr>
   </w:style>
-  <w:style w:type="paragraph" w:styleId="Heading1">
+  <w:style w:type="paragraph" w:styleId="Ttulo1">
     <w:name w:val="heading 1"/>
     <w:basedOn w:val="Normal"/>
     <w:next w:val="Normal"/>
-    <w:link w:val="Heading1Char"/>
+    <w:link w:val="Ttulo1Car"/>
     <w:uiPriority w:val="9"/>
     <w:qFormat/>
     <w:rsid w:val="001826C9"/>
@@ -7344,11 +7987,11 @@
       <w:szCs w:val="32"/>
     </w:rPr>
   </w:style>
-  <w:style w:type="paragraph" w:styleId="Heading2">
+  <w:style w:type="paragraph" w:styleId="Ttulo2">
     <w:name w:val="heading 2"/>
     <w:basedOn w:val="Normal"/>
     <w:next w:val="Normal"/>
-    <w:link w:val="Heading2Char"/>
+    <w:link w:val="Ttulo2Car"/>
     <w:uiPriority w:val="9"/>
     <w:unhideWhenUsed/>
     <w:qFormat/>
@@ -7366,13 +8009,13 @@
       <w:szCs w:val="26"/>
     </w:rPr>
   </w:style>
-  <w:style w:type="character" w:default="1" w:styleId="DefaultParagraphFont">
+  <w:style w:type="character" w:default="1" w:styleId="Fuentedeprrafopredeter">
     <w:name w:val="Default Paragraph Font"/>
     <w:uiPriority w:val="1"/>
     <w:semiHidden/>
     <w:unhideWhenUsed/>
   </w:style>
-  <w:style w:type="table" w:default="1" w:styleId="TableNormal">
+  <w:style w:type="table" w:default="1" w:styleId="Tablanormal">
     <w:name w:val="Normal Table"/>
     <w:uiPriority w:val="99"/>
     <w:semiHidden/>
@@ -7387,17 +8030,17 @@
       </w:tblCellMar>
     </w:tblPr>
   </w:style>
-  <w:style w:type="numbering" w:default="1" w:styleId="NoList">
+  <w:style w:type="numbering" w:default="1" w:styleId="Sinlista">
     <w:name w:val="No List"/>
     <w:uiPriority w:val="99"/>
     <w:semiHidden/>
     <w:unhideWhenUsed/>
   </w:style>
-  <w:style w:type="paragraph" w:styleId="Title">
+  <w:style w:type="paragraph" w:styleId="Ttulo">
     <w:name w:val="Title"/>
     <w:basedOn w:val="Normal"/>
     <w:next w:val="Normal"/>
-    <w:link w:val="TitleChar"/>
+    <w:link w:val="TtuloCar"/>
     <w:uiPriority w:val="10"/>
     <w:qFormat/>
     <w:rsid w:val="00BA3B38"/>
@@ -7413,10 +8056,10 @@
       <w:szCs w:val="56"/>
     </w:rPr>
   </w:style>
-  <w:style w:type="character" w:customStyle="1" w:styleId="TitleChar">
-    <w:name w:val="Title Char"/>
-    <w:basedOn w:val="DefaultParagraphFont"/>
-    <w:link w:val="Title"/>
+  <w:style w:type="character" w:customStyle="1" w:styleId="TtuloCar">
+    <w:name w:val="Título Car"/>
+    <w:basedOn w:val="Fuentedeprrafopredeter"/>
+    <w:link w:val="Ttulo"/>
     <w:uiPriority w:val="10"/>
     <w:rsid w:val="00BA3B38"/>
     <w:rPr>
@@ -7428,7 +8071,7 @@
       <w:szCs w:val="56"/>
     </w:rPr>
   </w:style>
-  <w:style w:type="paragraph" w:styleId="ListParagraph">
+  <w:style w:type="paragraph" w:styleId="Prrafodelista">
     <w:name w:val="List Paragraph"/>
     <w:basedOn w:val="Normal"/>
     <w:uiPriority w:val="34"/>
@@ -7442,7 +8085,7 @@
       <w:noProof w:val="0"/>
     </w:rPr>
   </w:style>
-  <w:style w:type="paragraph" w:styleId="Caption">
+  <w:style w:type="paragraph" w:styleId="Descripcin">
     <w:name w:val="caption"/>
     <w:basedOn w:val="Normal"/>
     <w:next w:val="Normal"/>
@@ -7462,9 +8105,9 @@
       <w:szCs w:val="18"/>
     </w:rPr>
   </w:style>
-  <w:style w:type="table" w:styleId="GridTable2">
+  <w:style w:type="table" w:styleId="Tabladecuadrcula2">
     <w:name w:val="Grid Table 2"/>
-    <w:basedOn w:val="TableNormal"/>
+    <w:basedOn w:val="Tablanormal"/>
     <w:uiPriority w:val="47"/>
     <w:rsid w:val="005C50D1"/>
     <w:pPr>
@@ -7537,9 +8180,9 @@
       </w:tcPr>
     </w:tblStylePr>
   </w:style>
-  <w:style w:type="table" w:styleId="GridTable2-Accent3">
+  <w:style w:type="table" w:styleId="Tablaconcuadrcula2-nfasis3">
     <w:name w:val="Grid Table 2 Accent 3"/>
-    <w:basedOn w:val="TableNormal"/>
+    <w:basedOn w:val="Tablanormal"/>
     <w:uiPriority w:val="47"/>
     <w:rsid w:val="00392066"/>
     <w:pPr>
@@ -7612,10 +8255,10 @@
       </w:tcPr>
     </w:tblStylePr>
   </w:style>
-  <w:style w:type="character" w:customStyle="1" w:styleId="Heading1Char">
-    <w:name w:val="Heading 1 Char"/>
-    <w:basedOn w:val="DefaultParagraphFont"/>
-    <w:link w:val="Heading1"/>
+  <w:style w:type="character" w:customStyle="1" w:styleId="Ttulo1Car">
+    <w:name w:val="Título 1 Car"/>
+    <w:basedOn w:val="Fuentedeprrafopredeter"/>
+    <w:link w:val="Ttulo1"/>
     <w:uiPriority w:val="9"/>
     <w:rsid w:val="001826C9"/>
     <w:rPr>
@@ -7626,10 +8269,10 @@
       <w:szCs w:val="32"/>
     </w:rPr>
   </w:style>
-  <w:style w:type="character" w:customStyle="1" w:styleId="Heading2Char">
-    <w:name w:val="Heading 2 Char"/>
-    <w:basedOn w:val="DefaultParagraphFont"/>
-    <w:link w:val="Heading2"/>
+  <w:style w:type="character" w:customStyle="1" w:styleId="Ttulo2Car">
+    <w:name w:val="Título 2 Car"/>
+    <w:basedOn w:val="Fuentedeprrafopredeter"/>
+    <w:link w:val="Ttulo2"/>
     <w:uiPriority w:val="9"/>
     <w:rsid w:val="001826C9"/>
     <w:rPr>
@@ -7638,6 +8281,23 @@
       <w:color w:val="2F5496" w:themeColor="accent1" w:themeShade="BF"/>
       <w:sz w:val="26"/>
       <w:szCs w:val="26"/>
+    </w:rPr>
+  </w:style>
+  <w:style w:type="paragraph" w:styleId="NormalWeb">
+    <w:name w:val="Normal (Web)"/>
+    <w:basedOn w:val="Normal"/>
+    <w:uiPriority w:val="99"/>
+    <w:unhideWhenUsed/>
+    <w:rsid w:val="00E3662A"/>
+    <w:pPr>
+      <w:spacing w:before="100" w:beforeAutospacing="1" w:after="100" w:afterAutospacing="1" w:line="240" w:lineRule="auto"/>
+    </w:pPr>
+    <w:rPr>
+      <w:rFonts w:ascii="Times New Roman" w:eastAsia="Times New Roman" w:hAnsi="Times New Roman" w:cs="Times New Roman"/>
+      <w:noProof w:val="0"/>
+      <w:sz w:val="24"/>
+      <w:szCs w:val="24"/>
+      <w:lang w:val="es-CO" w:eastAsia="es-MX"/>
     </w:rPr>
   </w:style>
 </w:styles>
@@ -7939,15 +8599,6 @@
 </file>
 
 <file path=customXml/item1.xml><?xml version="1.0" encoding="utf-8"?>
-<?mso-contentType ?>
-<FormTemplates xmlns="http://schemas.microsoft.com/sharepoint/v3/contenttype/forms">
-  <Display>DocumentLibraryForm</Display>
-  <Edit>DocumentLibraryForm</Edit>
-  <New>DocumentLibraryForm</New>
-</FormTemplates>
-</file>
-
-<file path=customXml/item2.xml><?xml version="1.0" encoding="utf-8"?>
 <ct:contentTypeSchema xmlns:ct="http://schemas.microsoft.com/office/2006/metadata/contentType" xmlns:ma="http://schemas.microsoft.com/office/2006/metadata/properties/metaAttributes" ct:_="" ma:_="" ma:contentTypeName="Documento" ma:contentTypeID="0x01010023858CF01A2EF24688B692775F4C60A4" ma:contentTypeVersion="11" ma:contentTypeDescription="Crear nuevo documento." ma:contentTypeScope="" ma:versionID="04b510ef1bc187d79b842c792d256c41">
   <xsd:schema xmlns:xsd="http://www.w3.org/2001/XMLSchema" xmlns:xs="http://www.w3.org/2001/XMLSchema" xmlns:p="http://schemas.microsoft.com/office/2006/metadata/properties" xmlns:ns2="164883f8-7691-4ecf-b54a-664c0d0edefe" xmlns:ns3="85e30bcc-d76c-4413-8e4d-2dce22fb0743" targetNamespace="http://schemas.microsoft.com/office/2006/metadata/properties" ma:root="true" ma:fieldsID="9049981c3eb1ee76226ec9e2f8ecd7b4" ns2:_="" ns3:_="">
     <xsd:import namespace="164883f8-7691-4ecf-b54a-664c0d0edefe"/>
@@ -8158,6 +8809,15 @@
 </ct:contentTypeSchema>
 </file>
 
+<file path=customXml/item2.xml><?xml version="1.0" encoding="utf-8"?>
+<?mso-contentType ?>
+<FormTemplates xmlns="http://schemas.microsoft.com/sharepoint/v3/contenttype/forms">
+  <Display>DocumentLibraryForm</Display>
+  <Edit>DocumentLibraryForm</Edit>
+  <New>DocumentLibraryForm</New>
+</FormTemplates>
+</file>
+
 <file path=customXml/item3.xml><?xml version="1.0" encoding="utf-8"?>
 <p:properties xmlns:p="http://schemas.microsoft.com/office/2006/metadata/properties" xmlns:xsi="http://www.w3.org/2001/XMLSchema-instance" xmlns:pc="http://schemas.microsoft.com/office/infopath/2007/PartnerControls">
   <documentManagement/>
@@ -8165,15 +8825,30 @@
 </file>
 
 <file path=customXml/itemProps1.xml><?xml version="1.0" encoding="utf-8"?>
+<ds:datastoreItem xmlns:ds="http://schemas.openxmlformats.org/officeDocument/2006/customXml" ds:itemID="{CF9FB03D-8BF3-41F7-8309-0F510A005FE9}">
+  <ds:schemaRefs>
+    <ds:schemaRef ds:uri="http://schemas.microsoft.com/office/2006/metadata/contentType"/>
+    <ds:schemaRef ds:uri="http://schemas.microsoft.com/office/2006/metadata/properties/metaAttributes"/>
+    <ds:schemaRef ds:uri="http://www.w3.org/2001/XMLSchema"/>
+    <ds:schemaRef ds:uri="http://schemas.microsoft.com/office/2006/metadata/properties"/>
+    <ds:schemaRef ds:uri="164883f8-7691-4ecf-b54a-664c0d0edefe"/>
+    <ds:schemaRef ds:uri="85e30bcc-d76c-4413-8e4d-2dce22fb0743"/>
+    <ds:schemaRef ds:uri="http://schemas.microsoft.com/office/2006/documentManagement/types"/>
+    <ds:schemaRef ds:uri="http://schemas.microsoft.com/office/infopath/2007/PartnerControls"/>
+    <ds:schemaRef ds:uri="http://schemas.openxmlformats.org/package/2006/metadata/core-properties"/>
+    <ds:schemaRef ds:uri="http://purl.org/dc/elements/1.1/"/>
+    <ds:schemaRef ds:uri="http://purl.org/dc/terms/"/>
+    <ds:schemaRef ds:uri="http://schemas.microsoft.com/internal/obd"/>
+  </ds:schemaRefs>
+</ds:datastoreItem>
+</file>
+
+<file path=customXml/itemProps2.xml><?xml version="1.0" encoding="utf-8"?>
 <ds:datastoreItem xmlns:ds="http://schemas.openxmlformats.org/officeDocument/2006/customXml" ds:itemID="{7DBE8262-9C92-4A1B-85FF-A533173B85D6}">
   <ds:schemaRefs>
     <ds:schemaRef ds:uri="http://schemas.microsoft.com/sharepoint/v3/contenttype/forms"/>
   </ds:schemaRefs>
 </ds:datastoreItem>
-</file>
-
-<file path=customXml/itemProps2.xml><?xml version="1.0" encoding="utf-8"?>
-<ds:datastoreItem xmlns:ds="http://schemas.openxmlformats.org/officeDocument/2006/customXml" ds:itemID="{CF9FB03D-8BF3-41F7-8309-0F510A005FE9}"/>
 </file>
 
 <file path=customXml/itemProps3.xml><?xml version="1.0" encoding="utf-8"?>

</xml_diff>